<commit_message>
Adc arq entregue para orientador
</commit_message>
<xml_diff>
--- a/Docs/Introducao.docx
+++ b/Docs/Introducao.docx
@@ -6,8 +6,6 @@
       <w:pPr>
         <w:pStyle w:val="Ttulo1"/>
       </w:pPr>
-      <w:bookmarkStart w:id="0" w:name="_GoBack"/>
-      <w:bookmarkEnd w:id="0"/>
       <w:r>
         <w:t>Introdução</w:t>
       </w:r>
@@ -76,11 +74,9 @@
       <w:r>
         <w:t xml:space="preserve">A presença de um animal de estimação em casa traz felicidade e </w:t>
       </w:r>
-      <w:proofErr w:type="gramStart"/>
-      <w:r>
-        <w:t>bem estar</w:t>
-      </w:r>
-      <w:proofErr w:type="gramEnd"/>
+      <w:r>
+        <w:t>bem-estar</w:t>
+      </w:r>
       <w:r>
         <w:t>, assim como o ato de adotar, nos dias de hoje, se tornou uma ajuda como um todo.</w:t>
       </w:r>
@@ -174,7 +170,11 @@
     </w:p>
     <w:p>
       <w:pPr>
-        <w:ind w:left="882" w:firstLine="0"/>
+        <w:pStyle w:val="PargrafodaLista"/>
+        <w:numPr>
+          <w:ilvl w:val="0"/>
+          <w:numId w:val="9"/>
+        </w:numPr>
       </w:pPr>
       <w:r>
         <w:t xml:space="preserve">Desenvolver </w:t>
@@ -196,17 +196,38 @@
       </w:r>
     </w:p>
     <w:p>
+      <w:pPr>
+        <w:pStyle w:val="PargrafodaLista"/>
+        <w:numPr>
+          <w:ilvl w:val="0"/>
+          <w:numId w:val="7"/>
+        </w:numPr>
+      </w:pPr>
       <w:r>
         <w:t>Aumentar a autonomia e efetividade das pessoas que querem doar ou adotar animais de estimação.</w:t>
       </w:r>
     </w:p>
     <w:p>
+      <w:pPr>
+        <w:pStyle w:val="PargrafodaLista"/>
+        <w:numPr>
+          <w:ilvl w:val="0"/>
+          <w:numId w:val="7"/>
+        </w:numPr>
+      </w:pPr>
       <w:r>
         <w:lastRenderedPageBreak/>
         <w:t>Criar um canal único de achados e perdidos, para que haja uma melhor visualização e foco nos animais perdidos.</w:t>
       </w:r>
     </w:p>
     <w:p>
+      <w:pPr>
+        <w:pStyle w:val="PargrafodaLista"/>
+        <w:numPr>
+          <w:ilvl w:val="0"/>
+          <w:numId w:val="7"/>
+        </w:numPr>
+      </w:pPr>
       <w:r>
         <w:t xml:space="preserve">Promover estudos e conscientização sobre adoção responsável de animais de estimação, bem como promover também estímulos a adoção de animais mais velhos e vira-latas. </w:t>
       </w:r>
@@ -222,13 +243,7 @@
     </w:p>
     <w:p>
       <w:r>
-        <w:t>O enfoque do projeto é pela preservação da vida de animais que são abandonados todos os dias n</w:t>
-      </w:r>
-      <w:r>
-        <w:t>7</w:t>
-      </w:r>
-      <w:r>
-        <w:t>as ruas com a tendência de se procriarem e aumentar cada vez mais esse problema, temos o propósito de diminuir esses abandonos e levar as pessoas a adotarem um animal ao invés de compra-los.</w:t>
+        <w:t>O enfoque do projeto é pela preservação da vida de animais que são abandonados todos os dias n7as ruas com a tendência de se procriarem e aumentar cada vez mais esse problema, temos o propósito de diminuir esses abandonos e levar as pessoas a adotarem um animal ao invés de compra-los.</w:t>
       </w:r>
     </w:p>
     <w:p>
@@ -614,6 +629,8 @@
       <w:pPr>
         <w:ind w:left="1069" w:firstLine="0"/>
       </w:pPr>
+      <w:bookmarkStart w:id="0" w:name="_GoBack"/>
+      <w:bookmarkEnd w:id="0"/>
     </w:p>
     <w:sectPr>
       <w:pgSz w:w="11906" w:h="16838"/>
@@ -628,6 +645,119 @@
 <file path=word/numbering.xml><?xml version="1.0" encoding="utf-8"?>
 <w:numbering xmlns:wpc="http://schemas.microsoft.com/office/word/2010/wordprocessingCanvas" xmlns:cx="http://schemas.microsoft.com/office/drawing/2014/chartex" xmlns:cx1="http://schemas.microsoft.com/office/drawing/2015/9/8/chartex" xmlns:cx2="http://schemas.microsoft.com/office/drawing/2015/10/21/chartex" xmlns:mc="http://schemas.openxmlformats.org/markup-compatibility/2006" xmlns:o="urn:schemas-microsoft-com:office:office" xmlns:r="http://schemas.openxmlformats.org/officeDocument/2006/relationships" xmlns:m="http://schemas.openxmlformats.org/officeDocument/2006/math" xmlns:v="urn:schemas-microsoft-com:vml" xmlns:wp14="http://schemas.microsoft.com/office/word/2010/wordprocessingDrawing" xmlns:wp="http://schemas.openxmlformats.org/drawingml/2006/wordprocessingDrawing" xmlns:w10="urn:schemas-microsoft-com:office:word" xmlns:w="http://schemas.openxmlformats.org/wordprocessingml/2006/main" xmlns:w14="http://schemas.microsoft.com/office/word/2010/wordml" xmlns:w15="http://schemas.microsoft.com/office/word/2012/wordml" xmlns:w16se="http://schemas.microsoft.com/office/word/2015/wordml/symex" xmlns:wpg="http://schemas.microsoft.com/office/word/2010/wordprocessingGroup" xmlns:wpi="http://schemas.microsoft.com/office/word/2010/wordprocessingInk" xmlns:wne="http://schemas.microsoft.com/office/word/2006/wordml" xmlns:wps="http://schemas.microsoft.com/office/word/2010/wordprocessingShape" mc:Ignorable="w14 w15 w16se wp14">
   <w:abstractNum w:abstractNumId="0" w15:restartNumberingAfterBreak="0">
+    <w:nsid w:val="0DF109AB"/>
+    <w:multiLevelType w:val="hybridMultilevel"/>
+    <w:tmpl w:val="1FF07D54"/>
+    <w:lvl w:ilvl="0" w:tplc="04160001">
+      <w:start w:val="1"/>
+      <w:numFmt w:val="bullet"/>
+      <w:lvlText w:val=""/>
+      <w:lvlJc w:val="left"/>
+      <w:pPr>
+        <w:ind w:left="1429" w:hanging="360"/>
+      </w:pPr>
+      <w:rPr>
+        <w:rFonts w:ascii="Symbol" w:hAnsi="Symbol" w:hint="default"/>
+      </w:rPr>
+    </w:lvl>
+    <w:lvl w:ilvl="1" w:tplc="04160003" w:tentative="1">
+      <w:start w:val="1"/>
+      <w:numFmt w:val="bullet"/>
+      <w:lvlText w:val="o"/>
+      <w:lvlJc w:val="left"/>
+      <w:pPr>
+        <w:ind w:left="2149" w:hanging="360"/>
+      </w:pPr>
+      <w:rPr>
+        <w:rFonts w:ascii="Courier New" w:hAnsi="Courier New" w:cs="Courier New" w:hint="default"/>
+      </w:rPr>
+    </w:lvl>
+    <w:lvl w:ilvl="2" w:tplc="04160005" w:tentative="1">
+      <w:start w:val="1"/>
+      <w:numFmt w:val="bullet"/>
+      <w:lvlText w:val=""/>
+      <w:lvlJc w:val="left"/>
+      <w:pPr>
+        <w:ind w:left="2869" w:hanging="360"/>
+      </w:pPr>
+      <w:rPr>
+        <w:rFonts w:ascii="Wingdings" w:hAnsi="Wingdings" w:hint="default"/>
+      </w:rPr>
+    </w:lvl>
+    <w:lvl w:ilvl="3" w:tplc="04160001" w:tentative="1">
+      <w:start w:val="1"/>
+      <w:numFmt w:val="bullet"/>
+      <w:lvlText w:val=""/>
+      <w:lvlJc w:val="left"/>
+      <w:pPr>
+        <w:ind w:left="3589" w:hanging="360"/>
+      </w:pPr>
+      <w:rPr>
+        <w:rFonts w:ascii="Symbol" w:hAnsi="Symbol" w:hint="default"/>
+      </w:rPr>
+    </w:lvl>
+    <w:lvl w:ilvl="4" w:tplc="04160003" w:tentative="1">
+      <w:start w:val="1"/>
+      <w:numFmt w:val="bullet"/>
+      <w:lvlText w:val="o"/>
+      <w:lvlJc w:val="left"/>
+      <w:pPr>
+        <w:ind w:left="4309" w:hanging="360"/>
+      </w:pPr>
+      <w:rPr>
+        <w:rFonts w:ascii="Courier New" w:hAnsi="Courier New" w:cs="Courier New" w:hint="default"/>
+      </w:rPr>
+    </w:lvl>
+    <w:lvl w:ilvl="5" w:tplc="04160005" w:tentative="1">
+      <w:start w:val="1"/>
+      <w:numFmt w:val="bullet"/>
+      <w:lvlText w:val=""/>
+      <w:lvlJc w:val="left"/>
+      <w:pPr>
+        <w:ind w:left="5029" w:hanging="360"/>
+      </w:pPr>
+      <w:rPr>
+        <w:rFonts w:ascii="Wingdings" w:hAnsi="Wingdings" w:hint="default"/>
+      </w:rPr>
+    </w:lvl>
+    <w:lvl w:ilvl="6" w:tplc="04160001" w:tentative="1">
+      <w:start w:val="1"/>
+      <w:numFmt w:val="bullet"/>
+      <w:lvlText w:val=""/>
+      <w:lvlJc w:val="left"/>
+      <w:pPr>
+        <w:ind w:left="5749" w:hanging="360"/>
+      </w:pPr>
+      <w:rPr>
+        <w:rFonts w:ascii="Symbol" w:hAnsi="Symbol" w:hint="default"/>
+      </w:rPr>
+    </w:lvl>
+    <w:lvl w:ilvl="7" w:tplc="04160003" w:tentative="1">
+      <w:start w:val="1"/>
+      <w:numFmt w:val="bullet"/>
+      <w:lvlText w:val="o"/>
+      <w:lvlJc w:val="left"/>
+      <w:pPr>
+        <w:ind w:left="6469" w:hanging="360"/>
+      </w:pPr>
+      <w:rPr>
+        <w:rFonts w:ascii="Courier New" w:hAnsi="Courier New" w:cs="Courier New" w:hint="default"/>
+      </w:rPr>
+    </w:lvl>
+    <w:lvl w:ilvl="8" w:tplc="04160005" w:tentative="1">
+      <w:start w:val="1"/>
+      <w:numFmt w:val="bullet"/>
+      <w:lvlText w:val=""/>
+      <w:lvlJc w:val="left"/>
+      <w:pPr>
+        <w:ind w:left="7189" w:hanging="360"/>
+      </w:pPr>
+      <w:rPr>
+        <w:rFonts w:ascii="Wingdings" w:hAnsi="Wingdings" w:hint="default"/>
+      </w:rPr>
+    </w:lvl>
+  </w:abstractNum>
+  <w:abstractNum w:abstractNumId="1" w15:restartNumberingAfterBreak="0">
     <w:nsid w:val="34F85A86"/>
     <w:multiLevelType w:val="hybridMultilevel"/>
     <w:tmpl w:val="D5BE71B4"/>
@@ -717,7 +847,7 @@
       </w:pPr>
     </w:lvl>
   </w:abstractNum>
-  <w:abstractNum w:abstractNumId="1" w15:restartNumberingAfterBreak="0">
+  <w:abstractNum w:abstractNumId="2" w15:restartNumberingAfterBreak="0">
     <w:nsid w:val="468B7654"/>
     <w:multiLevelType w:val="multilevel"/>
     <w:tmpl w:val="60E0EC6E"/>
@@ -836,7 +966,7 @@
       </w:rPr>
     </w:lvl>
   </w:abstractNum>
-  <w:abstractNum w:abstractNumId="2" w15:restartNumberingAfterBreak="0">
+  <w:abstractNum w:abstractNumId="3" w15:restartNumberingAfterBreak="0">
     <w:nsid w:val="4B0C5AC9"/>
     <w:multiLevelType w:val="hybridMultilevel"/>
     <w:tmpl w:val="14E8893A"/>
@@ -949,7 +1079,120 @@
       </w:rPr>
     </w:lvl>
   </w:abstractNum>
-  <w:abstractNum w:abstractNumId="3" w15:restartNumberingAfterBreak="0">
+  <w:abstractNum w:abstractNumId="4" w15:restartNumberingAfterBreak="0">
+    <w:nsid w:val="515C790E"/>
+    <w:multiLevelType w:val="hybridMultilevel"/>
+    <w:tmpl w:val="B538A844"/>
+    <w:lvl w:ilvl="0" w:tplc="04160001">
+      <w:start w:val="1"/>
+      <w:numFmt w:val="bullet"/>
+      <w:lvlText w:val=""/>
+      <w:lvlJc w:val="left"/>
+      <w:pPr>
+        <w:ind w:left="1429" w:hanging="360"/>
+      </w:pPr>
+      <w:rPr>
+        <w:rFonts w:ascii="Symbol" w:hAnsi="Symbol" w:hint="default"/>
+      </w:rPr>
+    </w:lvl>
+    <w:lvl w:ilvl="1" w:tplc="04160003" w:tentative="1">
+      <w:start w:val="1"/>
+      <w:numFmt w:val="bullet"/>
+      <w:lvlText w:val="o"/>
+      <w:lvlJc w:val="left"/>
+      <w:pPr>
+        <w:ind w:left="2149" w:hanging="360"/>
+      </w:pPr>
+      <w:rPr>
+        <w:rFonts w:ascii="Courier New" w:hAnsi="Courier New" w:cs="Courier New" w:hint="default"/>
+      </w:rPr>
+    </w:lvl>
+    <w:lvl w:ilvl="2" w:tplc="04160005" w:tentative="1">
+      <w:start w:val="1"/>
+      <w:numFmt w:val="bullet"/>
+      <w:lvlText w:val=""/>
+      <w:lvlJc w:val="left"/>
+      <w:pPr>
+        <w:ind w:left="2869" w:hanging="360"/>
+      </w:pPr>
+      <w:rPr>
+        <w:rFonts w:ascii="Wingdings" w:hAnsi="Wingdings" w:hint="default"/>
+      </w:rPr>
+    </w:lvl>
+    <w:lvl w:ilvl="3" w:tplc="04160001" w:tentative="1">
+      <w:start w:val="1"/>
+      <w:numFmt w:val="bullet"/>
+      <w:lvlText w:val=""/>
+      <w:lvlJc w:val="left"/>
+      <w:pPr>
+        <w:ind w:left="3589" w:hanging="360"/>
+      </w:pPr>
+      <w:rPr>
+        <w:rFonts w:ascii="Symbol" w:hAnsi="Symbol" w:hint="default"/>
+      </w:rPr>
+    </w:lvl>
+    <w:lvl w:ilvl="4" w:tplc="04160003" w:tentative="1">
+      <w:start w:val="1"/>
+      <w:numFmt w:val="bullet"/>
+      <w:lvlText w:val="o"/>
+      <w:lvlJc w:val="left"/>
+      <w:pPr>
+        <w:ind w:left="4309" w:hanging="360"/>
+      </w:pPr>
+      <w:rPr>
+        <w:rFonts w:ascii="Courier New" w:hAnsi="Courier New" w:cs="Courier New" w:hint="default"/>
+      </w:rPr>
+    </w:lvl>
+    <w:lvl w:ilvl="5" w:tplc="04160005" w:tentative="1">
+      <w:start w:val="1"/>
+      <w:numFmt w:val="bullet"/>
+      <w:lvlText w:val=""/>
+      <w:lvlJc w:val="left"/>
+      <w:pPr>
+        <w:ind w:left="5029" w:hanging="360"/>
+      </w:pPr>
+      <w:rPr>
+        <w:rFonts w:ascii="Wingdings" w:hAnsi="Wingdings" w:hint="default"/>
+      </w:rPr>
+    </w:lvl>
+    <w:lvl w:ilvl="6" w:tplc="04160001" w:tentative="1">
+      <w:start w:val="1"/>
+      <w:numFmt w:val="bullet"/>
+      <w:lvlText w:val=""/>
+      <w:lvlJc w:val="left"/>
+      <w:pPr>
+        <w:ind w:left="5749" w:hanging="360"/>
+      </w:pPr>
+      <w:rPr>
+        <w:rFonts w:ascii="Symbol" w:hAnsi="Symbol" w:hint="default"/>
+      </w:rPr>
+    </w:lvl>
+    <w:lvl w:ilvl="7" w:tplc="04160003" w:tentative="1">
+      <w:start w:val="1"/>
+      <w:numFmt w:val="bullet"/>
+      <w:lvlText w:val="o"/>
+      <w:lvlJc w:val="left"/>
+      <w:pPr>
+        <w:ind w:left="6469" w:hanging="360"/>
+      </w:pPr>
+      <w:rPr>
+        <w:rFonts w:ascii="Courier New" w:hAnsi="Courier New" w:cs="Courier New" w:hint="default"/>
+      </w:rPr>
+    </w:lvl>
+    <w:lvl w:ilvl="8" w:tplc="04160005" w:tentative="1">
+      <w:start w:val="1"/>
+      <w:numFmt w:val="bullet"/>
+      <w:lvlText w:val=""/>
+      <w:lvlJc w:val="left"/>
+      <w:pPr>
+        <w:ind w:left="7189" w:hanging="360"/>
+      </w:pPr>
+      <w:rPr>
+        <w:rFonts w:ascii="Wingdings" w:hAnsi="Wingdings" w:hint="default"/>
+      </w:rPr>
+    </w:lvl>
+  </w:abstractNum>
+  <w:abstractNum w:abstractNumId="5" w15:restartNumberingAfterBreak="0">
     <w:nsid w:val="58A45143"/>
     <w:multiLevelType w:val="hybridMultilevel"/>
     <w:tmpl w:val="959AD316"/>
@@ -1038,7 +1281,120 @@
       </w:pPr>
     </w:lvl>
   </w:abstractNum>
-  <w:abstractNum w:abstractNumId="4" w15:restartNumberingAfterBreak="0">
+  <w:abstractNum w:abstractNumId="6" w15:restartNumberingAfterBreak="0">
+    <w:nsid w:val="5BA04605"/>
+    <w:multiLevelType w:val="hybridMultilevel"/>
+    <w:tmpl w:val="C26055BC"/>
+    <w:lvl w:ilvl="0" w:tplc="04160001">
+      <w:start w:val="1"/>
+      <w:numFmt w:val="bullet"/>
+      <w:lvlText w:val=""/>
+      <w:lvlJc w:val="left"/>
+      <w:pPr>
+        <w:ind w:left="1602" w:hanging="360"/>
+      </w:pPr>
+      <w:rPr>
+        <w:rFonts w:ascii="Symbol" w:hAnsi="Symbol" w:hint="default"/>
+      </w:rPr>
+    </w:lvl>
+    <w:lvl w:ilvl="1" w:tplc="04160003" w:tentative="1">
+      <w:start w:val="1"/>
+      <w:numFmt w:val="bullet"/>
+      <w:lvlText w:val="o"/>
+      <w:lvlJc w:val="left"/>
+      <w:pPr>
+        <w:ind w:left="2322" w:hanging="360"/>
+      </w:pPr>
+      <w:rPr>
+        <w:rFonts w:ascii="Courier New" w:hAnsi="Courier New" w:cs="Courier New" w:hint="default"/>
+      </w:rPr>
+    </w:lvl>
+    <w:lvl w:ilvl="2" w:tplc="04160005" w:tentative="1">
+      <w:start w:val="1"/>
+      <w:numFmt w:val="bullet"/>
+      <w:lvlText w:val=""/>
+      <w:lvlJc w:val="left"/>
+      <w:pPr>
+        <w:ind w:left="3042" w:hanging="360"/>
+      </w:pPr>
+      <w:rPr>
+        <w:rFonts w:ascii="Wingdings" w:hAnsi="Wingdings" w:hint="default"/>
+      </w:rPr>
+    </w:lvl>
+    <w:lvl w:ilvl="3" w:tplc="04160001" w:tentative="1">
+      <w:start w:val="1"/>
+      <w:numFmt w:val="bullet"/>
+      <w:lvlText w:val=""/>
+      <w:lvlJc w:val="left"/>
+      <w:pPr>
+        <w:ind w:left="3762" w:hanging="360"/>
+      </w:pPr>
+      <w:rPr>
+        <w:rFonts w:ascii="Symbol" w:hAnsi="Symbol" w:hint="default"/>
+      </w:rPr>
+    </w:lvl>
+    <w:lvl w:ilvl="4" w:tplc="04160003" w:tentative="1">
+      <w:start w:val="1"/>
+      <w:numFmt w:val="bullet"/>
+      <w:lvlText w:val="o"/>
+      <w:lvlJc w:val="left"/>
+      <w:pPr>
+        <w:ind w:left="4482" w:hanging="360"/>
+      </w:pPr>
+      <w:rPr>
+        <w:rFonts w:ascii="Courier New" w:hAnsi="Courier New" w:cs="Courier New" w:hint="default"/>
+      </w:rPr>
+    </w:lvl>
+    <w:lvl w:ilvl="5" w:tplc="04160005" w:tentative="1">
+      <w:start w:val="1"/>
+      <w:numFmt w:val="bullet"/>
+      <w:lvlText w:val=""/>
+      <w:lvlJc w:val="left"/>
+      <w:pPr>
+        <w:ind w:left="5202" w:hanging="360"/>
+      </w:pPr>
+      <w:rPr>
+        <w:rFonts w:ascii="Wingdings" w:hAnsi="Wingdings" w:hint="default"/>
+      </w:rPr>
+    </w:lvl>
+    <w:lvl w:ilvl="6" w:tplc="04160001" w:tentative="1">
+      <w:start w:val="1"/>
+      <w:numFmt w:val="bullet"/>
+      <w:lvlText w:val=""/>
+      <w:lvlJc w:val="left"/>
+      <w:pPr>
+        <w:ind w:left="5922" w:hanging="360"/>
+      </w:pPr>
+      <w:rPr>
+        <w:rFonts w:ascii="Symbol" w:hAnsi="Symbol" w:hint="default"/>
+      </w:rPr>
+    </w:lvl>
+    <w:lvl w:ilvl="7" w:tplc="04160003" w:tentative="1">
+      <w:start w:val="1"/>
+      <w:numFmt w:val="bullet"/>
+      <w:lvlText w:val="o"/>
+      <w:lvlJc w:val="left"/>
+      <w:pPr>
+        <w:ind w:left="6642" w:hanging="360"/>
+      </w:pPr>
+      <w:rPr>
+        <w:rFonts w:ascii="Courier New" w:hAnsi="Courier New" w:cs="Courier New" w:hint="default"/>
+      </w:rPr>
+    </w:lvl>
+    <w:lvl w:ilvl="8" w:tplc="04160005" w:tentative="1">
+      <w:start w:val="1"/>
+      <w:numFmt w:val="bullet"/>
+      <w:lvlText w:val=""/>
+      <w:lvlJc w:val="left"/>
+      <w:pPr>
+        <w:ind w:left="7362" w:hanging="360"/>
+      </w:pPr>
+      <w:rPr>
+        <w:rFonts w:ascii="Wingdings" w:hAnsi="Wingdings" w:hint="default"/>
+      </w:rPr>
+    </w:lvl>
+  </w:abstractNum>
+  <w:abstractNum w:abstractNumId="7" w15:restartNumberingAfterBreak="0">
     <w:nsid w:val="696C2EE4"/>
     <w:multiLevelType w:val="hybridMultilevel"/>
     <w:tmpl w:val="59C2E2BC"/>
@@ -1151,7 +1507,7 @@
       </w:rPr>
     </w:lvl>
   </w:abstractNum>
-  <w:abstractNum w:abstractNumId="5" w15:restartNumberingAfterBreak="0">
+  <w:abstractNum w:abstractNumId="8" w15:restartNumberingAfterBreak="0">
     <w:nsid w:val="708E5A27"/>
     <w:multiLevelType w:val="hybridMultilevel"/>
     <w:tmpl w:val="B5DAE63E"/>
@@ -1265,21 +1621,30 @@
     </w:lvl>
   </w:abstractNum>
   <w:num w:numId="1">
+    <w:abstractNumId w:val="2"/>
+  </w:num>
+  <w:num w:numId="2">
     <w:abstractNumId w:val="1"/>
   </w:num>
-  <w:num w:numId="2">
+  <w:num w:numId="3">
+    <w:abstractNumId w:val="8"/>
+  </w:num>
+  <w:num w:numId="4">
+    <w:abstractNumId w:val="3"/>
+  </w:num>
+  <w:num w:numId="5">
+    <w:abstractNumId w:val="5"/>
+  </w:num>
+  <w:num w:numId="6">
+    <w:abstractNumId w:val="7"/>
+  </w:num>
+  <w:num w:numId="7">
     <w:abstractNumId w:val="0"/>
   </w:num>
-  <w:num w:numId="3">
-    <w:abstractNumId w:val="5"/>
+  <w:num w:numId="8">
+    <w:abstractNumId w:val="6"/>
   </w:num>
-  <w:num w:numId="4">
-    <w:abstractNumId w:val="2"/>
-  </w:num>
-  <w:num w:numId="5">
-    <w:abstractNumId w:val="3"/>
-  </w:num>
-  <w:num w:numId="6">
+  <w:num w:numId="9">
     <w:abstractNumId w:val="4"/>
   </w:num>
 </w:numbering>

</xml_diff>

<commit_message>
Arq de Introducao substituido com correcao de erros
</commit_message>
<xml_diff>
--- a/Docs/Introducao.docx
+++ b/Docs/Introducao.docx
@@ -1,6 +1,6 @@
 
 <file path=word/document.xml><?xml version="1.0" encoding="utf-8"?>
-<w:document xmlns:wpc="http://schemas.microsoft.com/office/word/2010/wordprocessingCanvas" xmlns:cx="http://schemas.microsoft.com/office/drawing/2014/chartex" xmlns:cx1="http://schemas.microsoft.com/office/drawing/2015/9/8/chartex" xmlns:cx2="http://schemas.microsoft.com/office/drawing/2015/10/21/chartex" xmlns:mc="http://schemas.openxmlformats.org/markup-compatibility/2006" xmlns:o="urn:schemas-microsoft-com:office:office" xmlns:r="http://schemas.openxmlformats.org/officeDocument/2006/relationships" xmlns:m="http://schemas.openxmlformats.org/officeDocument/2006/math" xmlns:v="urn:schemas-microsoft-com:vml" xmlns:wp14="http://schemas.microsoft.com/office/word/2010/wordprocessingDrawing" xmlns:wp="http://schemas.openxmlformats.org/drawingml/2006/wordprocessingDrawing" xmlns:w10="urn:schemas-microsoft-com:office:word" xmlns:w="http://schemas.openxmlformats.org/wordprocessingml/2006/main" xmlns:w14="http://schemas.microsoft.com/office/word/2010/wordml" xmlns:w15="http://schemas.microsoft.com/office/word/2012/wordml" xmlns:w16se="http://schemas.microsoft.com/office/word/2015/wordml/symex" xmlns:wpg="http://schemas.microsoft.com/office/word/2010/wordprocessingGroup" xmlns:wpi="http://schemas.microsoft.com/office/word/2010/wordprocessingInk" xmlns:wne="http://schemas.microsoft.com/office/word/2006/wordml" xmlns:wps="http://schemas.microsoft.com/office/word/2010/wordprocessingShape" mc:Ignorable="w14 w15 w16se wp14">
+<w:document xmlns:wpc="http://schemas.microsoft.com/office/word/2010/wordprocessingCanvas" xmlns:mc="http://schemas.openxmlformats.org/markup-compatibility/2006" xmlns:o="urn:schemas-microsoft-com:office:office" xmlns:r="http://schemas.openxmlformats.org/officeDocument/2006/relationships" xmlns:m="http://schemas.openxmlformats.org/officeDocument/2006/math" xmlns:v="urn:schemas-microsoft-com:vml" xmlns:wp14="http://schemas.microsoft.com/office/word/2010/wordprocessingDrawing" xmlns:wp="http://schemas.openxmlformats.org/drawingml/2006/wordprocessingDrawing" xmlns:w10="urn:schemas-microsoft-com:office:word" xmlns:w="http://schemas.openxmlformats.org/wordprocessingml/2006/main" xmlns:w14="http://schemas.microsoft.com/office/word/2010/wordml" xmlns:wpg="http://schemas.microsoft.com/office/word/2010/wordprocessingGroup" xmlns:wpi="http://schemas.microsoft.com/office/word/2010/wordprocessingInk" xmlns:wne="http://schemas.microsoft.com/office/word/2006/wordml" xmlns:wps="http://schemas.microsoft.com/office/word/2010/wordprocessingShape" mc:Ignorable="w14 wp14">
   <w:body>
     <w:p>
       <w:pPr>
@@ -78,21 +78,36 @@
         <w:t>bem-estar</w:t>
       </w:r>
       <w:r>
-        <w:t>, assim como o ato de adotar, nos dias de hoje, se tornou uma ajuda como um todo.</w:t>
-      </w:r>
-    </w:p>
-    <w:p>
-      <w:r>
-        <w:t>O aumento de procriação dos animais bem como a irresponsabilidade dos adotantes</w:t>
-      </w:r>
-      <w:r>
-        <w:t>,</w:t>
-      </w:r>
-      <w:r>
-        <w:t xml:space="preserve"> vem </w:t>
-      </w:r>
-      <w:r>
-        <w:t>ocorrendo de formas desproporcionais e, acabam causando inúmeros abandonos, abandonos estes que fazem com que vários e vários animais seja</w:t>
+        <w:t xml:space="preserve">, </w:t>
+      </w:r>
+      <w:r>
+        <w:t xml:space="preserve">e </w:t>
+      </w:r>
+      <w:r>
+        <w:t>assim como o ato de adotar, nos dias de hoje, se tornou uma ajuda como um todo.</w:t>
+      </w:r>
+    </w:p>
+    <w:p>
+      <w:r>
+        <w:t xml:space="preserve">O aumento de procriação dos animais bem como a irresponsabilidade dos adotantes vem </w:t>
+      </w:r>
+      <w:r>
+        <w:t>ocorrendo com muita frequência no Brasil</w:t>
+      </w:r>
+      <w:r>
+        <w:t xml:space="preserve">, </w:t>
+      </w:r>
+      <w:r>
+        <w:t xml:space="preserve">o que </w:t>
+      </w:r>
+      <w:r>
+        <w:t xml:space="preserve">acaba causando inúmeros abandonos, abandonos estes que fazem com </w:t>
+      </w:r>
+      <w:r>
+        <w:t>que</w:t>
+      </w:r>
+      <w:r>
+        <w:t xml:space="preserve"> vários animais seja</w:t>
       </w:r>
       <w:r>
         <w:t>m</w:t>
@@ -121,11 +136,19 @@
         <w:t>denúncia</w:t>
       </w:r>
       <w:r>
-        <w:t xml:space="preserve"> de maus tratos de animais</w:t>
+        <w:t xml:space="preserve"> de </w:t>
+      </w:r>
+      <w:r>
+        <w:t>maus-tratos</w:t>
+      </w:r>
+      <w:r>
+        <w:t xml:space="preserve"> de animais</w:t>
       </w:r>
       <w:r>
         <w:t>.</w:t>
       </w:r>
+      <w:bookmarkStart w:id="0" w:name="_GoBack"/>
+      <w:bookmarkEnd w:id="0"/>
     </w:p>
     <w:p>
       <w:pPr>
@@ -134,19 +157,9 @@
       <w:r>
         <w:t>Orientador</w:t>
       </w:r>
-    </w:p>
-    <w:p>
-      <w:pPr>
-        <w:pStyle w:val="Ttulo2"/>
-        <w:numPr>
-          <w:ilvl w:val="0"/>
-          <w:numId w:val="0"/>
-        </w:numPr>
-        <w:ind w:left="720"/>
-        <w:rPr>
-          <w:b w:val="0"/>
-        </w:rPr>
-      </w:pPr>
+      <w:r>
+        <w:br/>
+      </w:r>
       <w:r>
         <w:rPr>
           <w:b w:val="0"/>
@@ -243,31 +256,45 @@
     </w:p>
     <w:p>
       <w:r>
-        <w:t>O enfoque do projeto é pela preservação da vida de animais que são abandonados todos os dias n7as ruas com a tendência de se procriarem e aumentar cada vez mais esse problema, temos o propósito de diminuir esses abandonos e levar as pessoas a adotarem um animal ao invés de compra-los.</w:t>
-      </w:r>
-    </w:p>
-    <w:p>
-      <w:r>
-        <w:t>Nas ruas do Brasil é possível testemunhar esse tipo de acontecimento. Há casos de pessoas que acham cães e gatos que acabaram de ter filhotes na rua, quando acham um animal na rua levam a ONGs, Centro de Controle de Animais ou até mesmo para a própria casa para o animal receber bons tratos, carinho e amor, mas o número de abandono ainda é maior do que o número de adoção desses animais.</w:t>
-      </w:r>
-    </w:p>
-    <w:p>
-      <w:r>
-        <w:t>Como especificado no item 1.</w:t>
-      </w:r>
-      <w:r>
-        <w:t>6</w:t>
-      </w:r>
-      <w:r>
-        <w:t xml:space="preserve">, foi feito uma visita à </w:t>
-      </w:r>
-      <w:proofErr w:type="spellStart"/>
-      <w:r>
-        <w:t>Codevida</w:t>
-      </w:r>
-      <w:proofErr w:type="spellEnd"/>
-      <w:r>
-        <w:t>, e ainda serão realizadas mais visitas a outras ONGs e cuidadores para poder conhecer mais sobre esse trabalho que é tirar os animais da rua e dar cuidados aos mesmos, e a partir dessas informações teremos uma base para poder ajuda-los nesse trabalho.</w:t>
+        <w:t xml:space="preserve">Nas ruas do Brasil é possível testemunhar </w:t>
+      </w:r>
+      <w:r>
+        <w:t xml:space="preserve">abandono e </w:t>
+      </w:r>
+      <w:r>
+        <w:t>maus-tratos</w:t>
+      </w:r>
+      <w:r>
+        <w:t xml:space="preserve"> de animais</w:t>
+      </w:r>
+      <w:r>
+        <w:t xml:space="preserve">. Há casos de pessoas que acham cães e gatos que acabaram de ter filhotes na rua, </w:t>
+      </w:r>
+      <w:r>
+        <w:t xml:space="preserve">e </w:t>
+      </w:r>
+      <w:r>
+        <w:t>quando acham um animal na rua levam a ONGs, Centro de Controle de Animais ou até mesmo para a própria casa para o animal receber bons tratos, carinho e amor, mas o número de abandono ainda é maior do que o número de adoção desses animais.</w:t>
+      </w:r>
+    </w:p>
+    <w:p>
+      <w:r>
+        <w:t>O enfoque do projeto é</w:t>
+      </w:r>
+      <w:r>
+        <w:t xml:space="preserve"> o desenvolvimento de uma solução informatizada para auxiliar as ONGs e cuidadores na</w:t>
+      </w:r>
+      <w:r>
+        <w:t xml:space="preserve"> preservação da vida de animais que </w:t>
+      </w:r>
+      <w:r>
+        <w:t>são abandonados</w:t>
+      </w:r>
+      <w:r>
+        <w:t xml:space="preserve"> ou mal</w:t>
+      </w:r>
+      <w:r>
+        <w:t>tratados.</w:t>
       </w:r>
     </w:p>
     <w:p>
@@ -286,8 +313,56 @@
     </w:p>
     <w:p>
       <w:r>
+        <w:t xml:space="preserve">Fizemos uma visita à </w:t>
+      </w:r>
+      <w:proofErr w:type="spellStart"/>
+      <w:r>
+        <w:t>Codevida</w:t>
+      </w:r>
+      <w:proofErr w:type="spellEnd"/>
+      <w:r>
+        <w:t xml:space="preserve"> para entender a realidade do dia-a-dia das pessoas que trabalham no combate do</w:t>
+      </w:r>
+      <w:r>
+        <w:t>s maus-</w:t>
+      </w:r>
+      <w:r>
+        <w:t xml:space="preserve">tratos aos animais. Na </w:t>
+      </w:r>
+      <w:proofErr w:type="spellStart"/>
+      <w:r>
+        <w:t>Codevida</w:t>
+      </w:r>
+      <w:proofErr w:type="spellEnd"/>
+      <w:r>
+        <w:t xml:space="preserve">, o foco </w:t>
+      </w:r>
+      <w:proofErr w:type="gramStart"/>
+      <w:r>
+        <w:t>é</w:t>
+      </w:r>
+      <w:proofErr w:type="gramEnd"/>
+      <w:r>
+        <w:t xml:space="preserve"> nos</w:t>
+      </w:r>
+      <w:r>
+        <w:t xml:space="preserve"> cuidados com os a</w:t>
+      </w:r>
+      <w:r>
+        <w:t>nimais, eles não recebem nenhum animal q</w:t>
+      </w:r>
+      <w:r>
+        <w:t>ue não esteja abandonado ou mal</w:t>
+      </w:r>
+      <w:r>
+        <w:t>tratado</w:t>
+      </w:r>
+      <w:r>
+        <w:t xml:space="preserve">. Porém, quando encontram algum animal abandonado e em más condições, eles acolhem e realizam os cuidados para depois procurar um lar para o animal. O procedimento para adotar um animal que tenha </w:t>
+      </w:r>
+      <w:r>
         <w:lastRenderedPageBreak/>
-        <w:t xml:space="preserve">Fizemos uma visita à </w:t>
+        <w:t xml:space="preserve">sido resgatado pela </w:t>
       </w:r>
       <w:proofErr w:type="spellStart"/>
       <w:r>
@@ -295,7 +370,35 @@
       </w:r>
       <w:proofErr w:type="spellEnd"/>
       <w:r>
-        <w:t xml:space="preserve"> para entender a realidade do dia-a-dia das pessoas que trabalham no combate dos maus tratos aos animais. Lá na </w:t>
+        <w:t xml:space="preserve"> é simples, </w:t>
+      </w:r>
+      <w:r>
+        <w:t xml:space="preserve">mas </w:t>
+      </w:r>
+      <w:r>
+        <w:t>a clínica realiza uma inspeção para confirmar se o animal terá realmente condição de vida no novo lar.</w:t>
+      </w:r>
+    </w:p>
+    <w:p>
+      <w:r>
+        <w:t xml:space="preserve">Quando eles resgatam um animal, nem sempre </w:t>
+      </w:r>
+      <w:r>
+        <w:t>é</w:t>
+      </w:r>
+      <w:r>
+        <w:t xml:space="preserve"> simples de realizar a doação de </w:t>
+      </w:r>
+      <w:r>
+        <w:t>forma</w:t>
+      </w:r>
+      <w:r>
+        <w:t xml:space="preserve"> rápida. Fatores como idade do animal, condições, tamanho, muitas vezes acabam implicando em demora. Há casos de animais que ficaram procurando um lar durante 6 anos, muitos deles adoecendo antes mesmo de conseguir um.</w:t>
+      </w:r>
+    </w:p>
+    <w:p>
+      <w:r>
+        <w:t xml:space="preserve">Em conversa com a coordenadora da </w:t>
       </w:r>
       <w:proofErr w:type="spellStart"/>
       <w:r>
@@ -303,25 +406,67 @@
       </w:r>
       <w:proofErr w:type="spellEnd"/>
       <w:r>
-        <w:t xml:space="preserve">, o foco deles é na parte de cuidados com os animais, eles não recebem animais. Porém, quando encontram algum animal abandonado e em más condições, eles acolhem e realizam os cuidados para depois procurar um lar para o animal. O procedimento para adotar um animal que tenha sido resgatado pela </w:t>
+        <w:t>, Leila Abreu</w:t>
+      </w:r>
+      <w:r>
+        <w:t>,</w:t>
+      </w:r>
+      <w:r>
+        <w:t xml:space="preserve"> foi citada que hoje</w:t>
+      </w:r>
+      <w:r>
+        <w:t xml:space="preserve"> muitas pes</w:t>
+      </w:r>
+      <w:r>
+        <w:t xml:space="preserve">soas utilizam as redes sociais, principalmente o </w:t>
       </w:r>
       <w:proofErr w:type="spellStart"/>
       <w:r>
+        <w:t>Facebook</w:t>
+      </w:r>
+      <w:proofErr w:type="spellEnd"/>
+      <w:r>
+        <w:t>,</w:t>
+      </w:r>
+      <w:r>
+        <w:t xml:space="preserve"> para fazer a divulgação de animais perdidos e animais vítimas de </w:t>
+      </w:r>
+      <w:r>
+        <w:t>maus-tratos</w:t>
+      </w:r>
+      <w:r>
+        <w:t>, e isso se torna um problema</w:t>
+      </w:r>
+      <w:r>
+        <w:t xml:space="preserve">. Esse tipo de divulgação, segundo </w:t>
+      </w:r>
+      <w:r>
+        <w:t>Leila</w:t>
+      </w:r>
+      <w:r>
+        <w:t xml:space="preserve">, durante um tempo foi eficaz, </w:t>
+      </w:r>
+      <w:r>
+        <w:t>mas depois de um tempo isso mudou</w:t>
+      </w:r>
+      <w:r>
+        <w:t xml:space="preserve"> e hoje as publicações feitas no </w:t>
+      </w:r>
+      <w:proofErr w:type="spellStart"/>
+      <w:r>
+        <w:t>Facebook</w:t>
+      </w:r>
+      <w:proofErr w:type="spellEnd"/>
+      <w:r>
+        <w:t xml:space="preserve"> não tem tanta repercussão. A coordenadora da </w:t>
+      </w:r>
+      <w:proofErr w:type="spellStart"/>
+      <w:r>
         <w:t>Codevida</w:t>
       </w:r>
       <w:proofErr w:type="spellEnd"/>
       <w:r>
-        <w:t xml:space="preserve"> é simples, porém, a clínica realiza uma inspeção para confirmar se o animal terá realmente condição de vida no novo lar.</w:t>
-      </w:r>
-    </w:p>
-    <w:p>
-      <w:r>
-        <w:t>Quando eles resgatam um animal, nem sempre é tão simples de realizar a doação de forma tão rápida. Fatores como idade do animal, condições, tamanho, muitas vezes acabam implicando em demora. Há casos de animais que ficaram procurando um lar durante 6 anos, muitos deles adoecendo antes mesmo de conseguir um.</w:t>
-      </w:r>
-    </w:p>
-    <w:p>
-      <w:r>
-        <w:t xml:space="preserve">Um problema que foi citado em conversa com Alessandra, coordenadora da </w:t>
+        <w:t xml:space="preserve"> também colocou como motivo desse insucesso o grande número de pessoas comuns que utilizam a rede social para o mesmo fim, e inclusive algumas pessoas vendendo os animais, ato que não é apoiado pela </w:t>
       </w:r>
       <w:proofErr w:type="spellStart"/>
       <w:r>
@@ -329,75 +474,58 @@
       </w:r>
       <w:proofErr w:type="spellEnd"/>
       <w:r>
-        <w:t>, é que hoje muitas pessoas utilizam as redes sociais (</w:t>
+        <w:t>.</w:t>
+      </w:r>
+      <w:r>
+        <w:t xml:space="preserve"> (Fonte: </w:t>
       </w:r>
       <w:proofErr w:type="spellStart"/>
       <w:r>
-        <w:t>Facebook</w:t>
+        <w:t>Codevida</w:t>
       </w:r>
       <w:proofErr w:type="spellEnd"/>
       <w:r>
-        <w:t xml:space="preserve">, </w:t>
-      </w:r>
-      <w:proofErr w:type="spellStart"/>
-      <w:r>
-        <w:t>Twitter</w:t>
-      </w:r>
-      <w:proofErr w:type="spellEnd"/>
-      <w:r>
-        <w:t xml:space="preserve">, </w:t>
-      </w:r>
-      <w:proofErr w:type="spellStart"/>
-      <w:r>
-        <w:t>etc</w:t>
-      </w:r>
-      <w:proofErr w:type="spellEnd"/>
-      <w:r>
-        <w:t xml:space="preserve">) para fazer a divulgação de animais perdidos e animais vítimas de maus tratos. Esse tipo de divulgação, segundo Alessandra, durante um tempo foi eficaz, porém depois de um tempo isso mudou, e hoje as publicações feitas no </w:t>
-      </w:r>
-      <w:proofErr w:type="spellStart"/>
-      <w:r>
-        <w:t>Facebook</w:t>
-      </w:r>
-      <w:proofErr w:type="spellEnd"/>
-      <w:r>
-        <w:t xml:space="preserve"> não tem tanta repercussão. A coordenadora da </w:t>
-      </w:r>
-      <w:proofErr w:type="spellStart"/>
-      <w:r>
-        <w:t>Codevida</w:t>
-      </w:r>
-      <w:proofErr w:type="spellEnd"/>
-      <w:r>
-        <w:t xml:space="preserve"> também colocou como motivo desse insucesso o grande número de pessoas comuns que utilizam a rede social para o mesmo fim, e inclusive algumas pessoas vendendo os animais, ato que não é apoiado pela </w:t>
-      </w:r>
-      <w:proofErr w:type="spellStart"/>
-      <w:r>
-        <w:t>Codevida</w:t>
-      </w:r>
-      <w:proofErr w:type="spellEnd"/>
-      <w:r>
-        <w:t xml:space="preserve"> e nem por nenhuma instituição defensora de animais.</w:t>
-      </w:r>
-    </w:p>
-    <w:p>
-      <w:r>
-        <w:t xml:space="preserve">A falta de espaço das instituições para receber um número cada vez maior de animais abandonados é um problema sério, e os animais de rua que não são castrados e acabam procriando são vistos pelas ONGs como ofensores para esse problema. Por isso, as ONGs e clínicas fazem campanhas de castração, com centros cirúrgicos móveis para visitar bairros diferentes, porém o número de animais que aparecem como vítimas de maus tratos e abandonados não para de diminuir. </w:t>
-      </w:r>
-    </w:p>
-    <w:p>
-      <w:r>
-        <w:t xml:space="preserve">O aumento de animais nas ruas causa um aumento inclusive de custo para as instituições que defendem os animais abandonados a mau tratados. Segundo Flavio Lamas, presidente da </w:t>
+        <w:t xml:space="preserve"> – Santos)</w:t>
+      </w:r>
+    </w:p>
+    <w:p>
+      <w:r>
+        <w:t xml:space="preserve">A falta de espaço das instituições para receber um número cada vez maior de animais abandonados é um problema </w:t>
+      </w:r>
+      <w:r>
+        <w:t>grave</w:t>
+      </w:r>
+      <w:r>
+        <w:t xml:space="preserve">, e os animais de rua que não são castrados e acabam procriando são vistos pelas ONGs como ofensores para esse problema. Por isso, as ONGs e clínicas fazem campanhas de castração, com centros cirúrgicos móveis para visitar bairros diferentes, </w:t>
+      </w:r>
+      <w:r>
+        <w:t>mas</w:t>
+      </w:r>
+      <w:r>
+        <w:t xml:space="preserve"> o número de animais que aparecem como vítimas de </w:t>
+      </w:r>
+      <w:r>
+        <w:t>maus-tratos</w:t>
+      </w:r>
+      <w:r>
+        <w:t xml:space="preserve"> e abandonados não para de diminuir. </w:t>
+      </w:r>
+    </w:p>
+    <w:p>
+      <w:r>
+        <w:t xml:space="preserve">O aumento de animais nas ruas causa um aumento inclusive de custo para as instituições que defendem os animais </w:t>
+      </w:r>
+      <w:r>
+        <w:t>abandonados e mal</w:t>
+      </w:r>
+      <w:r>
+        <w:t xml:space="preserve">tratados. Segundo Flavio Lamas, presidente da </w:t>
       </w:r>
       <w:r>
         <w:t>Associação Amigos dos Animais de Campinas (A.A.A.C)</w:t>
       </w:r>
       <w:r>
-        <w:t xml:space="preserve">, instituição que oferece abrigo, alimentação e acompanhamento médico para animais, o custo mensal é de aproximadamente 70 mil reais e hoje eles não estão </w:t>
-      </w:r>
-      <w:r>
-        <w:lastRenderedPageBreak/>
-        <w:t xml:space="preserve">em condição de assumir mais nenhuma responsabilidade. A instituição abriga hoje </w:t>
+        <w:t xml:space="preserve">, instituição que oferece abrigo, alimentação e acompanhamento médico para animais, o custo mensal é de aproximadamente 70 mil reais e hoje eles não estão em condição de assumir mais nenhuma responsabilidade. A instituição abriga hoje </w:t>
       </w:r>
       <w:r>
         <w:t xml:space="preserve">quase 2 mil cães, mil gatos, 30 coelhos, 10 cavalos e </w:t>
@@ -429,7 +557,17 @@
         <w:t>Proteção e Defesa dos Animais da OAB/RJ</w:t>
       </w:r>
       <w:r>
-        <w:t xml:space="preserve">, no Rio de Janeiro a média de animais abandonados foi de 28 bichos por mês até novembro. Porém, só em novembro tiveram 95 casos de abandono de animais, comprovando que na época de férias e fim de ano esse problema sofre um aumento múltiplo. Na </w:t>
+        <w:t xml:space="preserve">, no Rio de </w:t>
+      </w:r>
+      <w:r>
+        <w:lastRenderedPageBreak/>
+        <w:t xml:space="preserve">Janeiro a média de animais abandonados foi de 28 </w:t>
+      </w:r>
+      <w:r>
+        <w:t>animais</w:t>
+      </w:r>
+      <w:r>
+        <w:t xml:space="preserve"> por mês até novembro. Porém, só em novembro tiveram 95 casos de abandono de animais, comprovando que na época de férias e fim de ano esse problema sofre um aumento múltiplo. Na </w:t>
       </w:r>
       <w:proofErr w:type="spellStart"/>
       <w:r>
@@ -442,7 +580,13 @@
     </w:p>
     <w:p>
       <w:r>
-        <w:t xml:space="preserve">As causas desses abandonos são diversas, variando entre o tamanho do animal, mudança de residência, até ao fato de querer ir viajar e não saber aonde deixar o bicho. Segundo a </w:t>
+        <w:t xml:space="preserve">As causas desses abandonos são diversas, variando entre o tamanho do animal, mudança de residência, até ao fato de querer ir viajar e não saber aonde deixar o </w:t>
+      </w:r>
+      <w:r>
+        <w:t>animal</w:t>
+      </w:r>
+      <w:r>
+        <w:t xml:space="preserve">. Segundo a </w:t>
       </w:r>
       <w:r>
         <w:t xml:space="preserve">diretora-presidente da </w:t>
@@ -461,12 +605,48 @@
     </w:p>
     <w:p>
       <w:r>
-        <w:t>No ano de 2016, a cidade de Campinas – SP começou o ano com um assustador número de 1533 denúncias de abandono e violência contra animais, sendo 40% desse número casos de maus tratos. As outras ocorrências se tratam de atropelamentos e animais doentes que vivem em casas de acumuladoras. (Fonte: G1.globo.com)</w:t>
-      </w:r>
-    </w:p>
-    <w:p>
-      <w:r>
-        <w:t>Infelizmente, hoje temos relatos e vídeos circulando pela internet diariamente de casos de maus tratos de animais. Esses são os casos que são divulgados e denunciados, se pararmos para pensar nos casos que ficam ocultos, dá para ter uma noção da gravidade desse assunto. Tem muitas pessoas que desconhecem a lei, e não sabem como fazer a denúncia em casos de maus tratos, que pode ser feita através do Disque-Denúncia 181, com funcionamento 24 horas. (Fonte: Tribunadabahia.com.br)</w:t>
+        <w:t xml:space="preserve">No ano de 2016, a cidade de Campinas – SP começou o ano com um assustador número de 1533 denúncias de abandono e violência contra animais, sendo 40% desse número casos de </w:t>
+      </w:r>
+      <w:r>
+        <w:t>maus-tratos</w:t>
+      </w:r>
+      <w:r>
+        <w:t>. As outras ocorrências se tratam de atropelamentos e animais doentes que vivem em casas de acumuladoras. (Fonte: G1.globo.com)</w:t>
+      </w:r>
+    </w:p>
+    <w:p>
+      <w:r>
+        <w:t xml:space="preserve">Infelizmente, hoje temos relatos e vídeos circulando pela internet diariamente de casos de </w:t>
+      </w:r>
+      <w:r>
+        <w:t>maus-tratos</w:t>
+      </w:r>
+      <w:r>
+        <w:t xml:space="preserve"> de animais. Esses são </w:t>
+      </w:r>
+      <w:r>
+        <w:t xml:space="preserve">apenas </w:t>
+      </w:r>
+      <w:r>
+        <w:t>os casos que são divulgados e denunciados,</w:t>
+      </w:r>
+      <w:r>
+        <w:t xml:space="preserve"> portanto a tendência é que essa o número real seja ainda maior</w:t>
+      </w:r>
+      <w:r>
+        <w:t>. Tem muita</w:t>
+      </w:r>
+      <w:r>
+        <w:t>s pessoas que desconhecem a lei</w:t>
+      </w:r>
+      <w:r>
+        <w:t xml:space="preserve"> e não sabem como fazer a denúncia em casos de </w:t>
+      </w:r>
+      <w:r>
+        <w:t>maus-tratos</w:t>
+      </w:r>
+      <w:r>
+        <w:t>, que pode ser feita através do Disque-Denúncia 181, com funcionamento 24 horas. (Fonte: Tribunadabahia.com.br)</w:t>
       </w:r>
     </w:p>
     <w:p>
@@ -474,38 +654,43 @@
         <w:pStyle w:val="Ttulo2"/>
       </w:pPr>
       <w:r>
+        <w:t>Contribuição</w:t>
+      </w:r>
+    </w:p>
+    <w:p>
+      <w:r>
+        <w:t xml:space="preserve">Esse trabalho contribui diretamente para todas as ONGs defensoras de animais, servindo como uma plataforma simples onde a instituição poderá encontrar e recolher animais abandonados. Para as pessoas, é interessante pois podem utilizar como uma forma de divulgarem um animal encontrado na rua, possivelmente perdido, ou em um caso contrário, pesquisar para encontrar o seu próprio animal que está perdido. Se um grande número de pessoas e ONGs utilizarem o </w:t>
+      </w:r>
+      <w:proofErr w:type="spellStart"/>
+      <w:r>
+        <w:t>app</w:t>
+      </w:r>
+      <w:proofErr w:type="spellEnd"/>
+      <w:r>
+        <w:t xml:space="preserve">, a tendência é o número de animais </w:t>
+      </w:r>
+      <w:r>
+        <w:t>abandonados e perdidos no país</w:t>
+      </w:r>
+      <w:r>
+        <w:t xml:space="preserve"> diminuir</w:t>
+      </w:r>
+      <w:r>
+        <w:t>.</w:t>
+      </w:r>
+    </w:p>
+    <w:p>
+      <w:pPr>
+        <w:pStyle w:val="Ttulo2"/>
+      </w:pPr>
+      <w:r>
         <w:lastRenderedPageBreak/>
-        <w:t>Contribuição</w:t>
-      </w:r>
-    </w:p>
-    <w:p>
-      <w:r>
-        <w:t xml:space="preserve">Esse trabalho contribui diretamente para todas as ONGs defensoras de animais, servindo como uma plataforma simples onde a instituição poderá encontrar e recolher animais abandonados. Para as pessoas, é interessante pois podem utilizar como uma forma de divulgarem um animal encontrado na rua, possivelmente perdido, ou em um caso contrário, pesquisar para encontrar o seu próprio animal que está perdido. Se um grande número de pessoas e ONGs utilizarem o </w:t>
-      </w:r>
-      <w:proofErr w:type="spellStart"/>
-      <w:r>
-        <w:t>app</w:t>
-      </w:r>
-      <w:proofErr w:type="spellEnd"/>
-      <w:r>
-        <w:t xml:space="preserve">, a tendência é o número de animais </w:t>
-      </w:r>
-      <w:r>
-        <w:t>abandonados e perdidos no país</w:t>
-      </w:r>
-      <w:r>
-        <w:t xml:space="preserve"> diminuir</w:t>
-      </w:r>
-      <w:r>
-        <w:t>.</w:t>
-      </w:r>
-    </w:p>
-    <w:p>
-      <w:pPr>
-        <w:pStyle w:val="Ttulo2"/>
-      </w:pPr>
-      <w:r>
         <w:t xml:space="preserve">Pontos a serem destacados: </w:t>
+      </w:r>
+    </w:p>
+    <w:p>
+      <w:r>
+        <w:t>Abaixo seguem algumas especificações técnicas e alguns pontos a serem destacados sobre o projeto:</w:t>
       </w:r>
     </w:p>
     <w:p>
@@ -629,8 +814,6 @@
       <w:pPr>
         <w:ind w:left="1069" w:firstLine="0"/>
       </w:pPr>
-      <w:bookmarkStart w:id="0" w:name="_GoBack"/>
-      <w:bookmarkEnd w:id="0"/>
     </w:p>
     <w:sectPr>
       <w:pgSz w:w="11906" w:h="16838"/>
@@ -643,8 +826,8 @@
 </file>
 
 <file path=word/numbering.xml><?xml version="1.0" encoding="utf-8"?>
-<w:numbering xmlns:wpc="http://schemas.microsoft.com/office/word/2010/wordprocessingCanvas" xmlns:cx="http://schemas.microsoft.com/office/drawing/2014/chartex" xmlns:cx1="http://schemas.microsoft.com/office/drawing/2015/9/8/chartex" xmlns:cx2="http://schemas.microsoft.com/office/drawing/2015/10/21/chartex" xmlns:mc="http://schemas.openxmlformats.org/markup-compatibility/2006" xmlns:o="urn:schemas-microsoft-com:office:office" xmlns:r="http://schemas.openxmlformats.org/officeDocument/2006/relationships" xmlns:m="http://schemas.openxmlformats.org/officeDocument/2006/math" xmlns:v="urn:schemas-microsoft-com:vml" xmlns:wp14="http://schemas.microsoft.com/office/word/2010/wordprocessingDrawing" xmlns:wp="http://schemas.openxmlformats.org/drawingml/2006/wordprocessingDrawing" xmlns:w10="urn:schemas-microsoft-com:office:word" xmlns:w="http://schemas.openxmlformats.org/wordprocessingml/2006/main" xmlns:w14="http://schemas.microsoft.com/office/word/2010/wordml" xmlns:w15="http://schemas.microsoft.com/office/word/2012/wordml" xmlns:w16se="http://schemas.microsoft.com/office/word/2015/wordml/symex" xmlns:wpg="http://schemas.microsoft.com/office/word/2010/wordprocessingGroup" xmlns:wpi="http://schemas.microsoft.com/office/word/2010/wordprocessingInk" xmlns:wne="http://schemas.microsoft.com/office/word/2006/wordml" xmlns:wps="http://schemas.microsoft.com/office/word/2010/wordprocessingShape" mc:Ignorable="w14 w15 w16se wp14">
-  <w:abstractNum w:abstractNumId="0" w15:restartNumberingAfterBreak="0">
+<w:numbering xmlns:wpc="http://schemas.microsoft.com/office/word/2010/wordprocessingCanvas" xmlns:mc="http://schemas.openxmlformats.org/markup-compatibility/2006" xmlns:o="urn:schemas-microsoft-com:office:office" xmlns:r="http://schemas.openxmlformats.org/officeDocument/2006/relationships" xmlns:m="http://schemas.openxmlformats.org/officeDocument/2006/math" xmlns:v="urn:schemas-microsoft-com:vml" xmlns:wp14="http://schemas.microsoft.com/office/word/2010/wordprocessingDrawing" xmlns:wp="http://schemas.openxmlformats.org/drawingml/2006/wordprocessingDrawing" xmlns:w10="urn:schemas-microsoft-com:office:word" xmlns:w="http://schemas.openxmlformats.org/wordprocessingml/2006/main" xmlns:w14="http://schemas.microsoft.com/office/word/2010/wordml" xmlns:wpg="http://schemas.microsoft.com/office/word/2010/wordprocessingGroup" xmlns:wpi="http://schemas.microsoft.com/office/word/2010/wordprocessingInk" xmlns:wne="http://schemas.microsoft.com/office/word/2006/wordml" xmlns:wps="http://schemas.microsoft.com/office/word/2010/wordprocessingShape" mc:Ignorable="w14 wp14">
+  <w:abstractNum w:abstractNumId="0">
     <w:nsid w:val="0DF109AB"/>
     <w:multiLevelType w:val="hybridMultilevel"/>
     <w:tmpl w:val="1FF07D54"/>
@@ -757,7 +940,7 @@
       </w:rPr>
     </w:lvl>
   </w:abstractNum>
-  <w:abstractNum w:abstractNumId="1" w15:restartNumberingAfterBreak="0">
+  <w:abstractNum w:abstractNumId="1">
     <w:nsid w:val="34F85A86"/>
     <w:multiLevelType w:val="hybridMultilevel"/>
     <w:tmpl w:val="D5BE71B4"/>
@@ -847,7 +1030,7 @@
       </w:pPr>
     </w:lvl>
   </w:abstractNum>
-  <w:abstractNum w:abstractNumId="2" w15:restartNumberingAfterBreak="0">
+  <w:abstractNum w:abstractNumId="2">
     <w:nsid w:val="468B7654"/>
     <w:multiLevelType w:val="multilevel"/>
     <w:tmpl w:val="60E0EC6E"/>
@@ -966,7 +1149,7 @@
       </w:rPr>
     </w:lvl>
   </w:abstractNum>
-  <w:abstractNum w:abstractNumId="3" w15:restartNumberingAfterBreak="0">
+  <w:abstractNum w:abstractNumId="3">
     <w:nsid w:val="4B0C5AC9"/>
     <w:multiLevelType w:val="hybridMultilevel"/>
     <w:tmpl w:val="14E8893A"/>
@@ -1079,7 +1262,7 @@
       </w:rPr>
     </w:lvl>
   </w:abstractNum>
-  <w:abstractNum w:abstractNumId="4" w15:restartNumberingAfterBreak="0">
+  <w:abstractNum w:abstractNumId="4">
     <w:nsid w:val="515C790E"/>
     <w:multiLevelType w:val="hybridMultilevel"/>
     <w:tmpl w:val="B538A844"/>
@@ -1192,7 +1375,7 @@
       </w:rPr>
     </w:lvl>
   </w:abstractNum>
-  <w:abstractNum w:abstractNumId="5" w15:restartNumberingAfterBreak="0">
+  <w:abstractNum w:abstractNumId="5">
     <w:nsid w:val="58A45143"/>
     <w:multiLevelType w:val="hybridMultilevel"/>
     <w:tmpl w:val="959AD316"/>
@@ -1281,7 +1464,7 @@
       </w:pPr>
     </w:lvl>
   </w:abstractNum>
-  <w:abstractNum w:abstractNumId="6" w15:restartNumberingAfterBreak="0">
+  <w:abstractNum w:abstractNumId="6">
     <w:nsid w:val="5BA04605"/>
     <w:multiLevelType w:val="hybridMultilevel"/>
     <w:tmpl w:val="C26055BC"/>
@@ -1394,7 +1577,7 @@
       </w:rPr>
     </w:lvl>
   </w:abstractNum>
-  <w:abstractNum w:abstractNumId="7" w15:restartNumberingAfterBreak="0">
+  <w:abstractNum w:abstractNumId="7">
     <w:nsid w:val="696C2EE4"/>
     <w:multiLevelType w:val="hybridMultilevel"/>
     <w:tmpl w:val="59C2E2BC"/>
@@ -1507,7 +1690,7 @@
       </w:rPr>
     </w:lvl>
   </w:abstractNum>
-  <w:abstractNum w:abstractNumId="8" w15:restartNumberingAfterBreak="0">
+  <w:abstractNum w:abstractNumId="8">
     <w:nsid w:val="708E5A27"/>
     <w:multiLevelType w:val="hybridMultilevel"/>
     <w:tmpl w:val="B5DAE63E"/>
@@ -1651,7 +1834,7 @@
 </file>
 
 <file path=word/styles.xml><?xml version="1.0" encoding="utf-8"?>
-<w:styles xmlns:mc="http://schemas.openxmlformats.org/markup-compatibility/2006" xmlns:r="http://schemas.openxmlformats.org/officeDocument/2006/relationships" xmlns:w="http://schemas.openxmlformats.org/wordprocessingml/2006/main" xmlns:w14="http://schemas.microsoft.com/office/word/2010/wordml" xmlns:w15="http://schemas.microsoft.com/office/word/2012/wordml" xmlns:w16se="http://schemas.microsoft.com/office/word/2015/wordml/symex" mc:Ignorable="w14 w15 w16se">
+<w:styles xmlns:mc="http://schemas.openxmlformats.org/markup-compatibility/2006" xmlns:r="http://schemas.openxmlformats.org/officeDocument/2006/relationships" xmlns:w="http://schemas.openxmlformats.org/wordprocessingml/2006/main" xmlns:w14="http://schemas.microsoft.com/office/word/2010/wordml" mc:Ignorable="w14">
   <w:docDefaults>
     <w:rPrDefault>
       <w:rPr>
@@ -1667,379 +1850,144 @@
       </w:pPr>
     </w:pPrDefault>
   </w:docDefaults>
-  <w:latentStyles w:defLockedState="0" w:defUIPriority="99" w:defSemiHidden="0" w:defUnhideWhenUsed="0" w:defQFormat="0" w:count="372">
-    <w:lsdException w:name="Normal" w:uiPriority="0" w:qFormat="1"/>
-    <w:lsdException w:name="heading 1" w:uiPriority="9" w:qFormat="1"/>
-    <w:lsdException w:name="heading 2" w:semiHidden="1" w:uiPriority="9" w:unhideWhenUsed="1" w:qFormat="1"/>
-    <w:lsdException w:name="heading 3" w:semiHidden="1" w:uiPriority="9" w:unhideWhenUsed="1" w:qFormat="1"/>
-    <w:lsdException w:name="heading 4" w:semiHidden="1" w:uiPriority="9" w:unhideWhenUsed="1" w:qFormat="1"/>
-    <w:lsdException w:name="heading 5" w:semiHidden="1" w:uiPriority="9" w:unhideWhenUsed="1" w:qFormat="1"/>
-    <w:lsdException w:name="heading 6" w:semiHidden="1" w:uiPriority="9" w:unhideWhenUsed="1" w:qFormat="1"/>
-    <w:lsdException w:name="heading 7" w:semiHidden="1" w:uiPriority="9" w:unhideWhenUsed="1" w:qFormat="1"/>
-    <w:lsdException w:name="heading 8" w:semiHidden="1" w:uiPriority="9" w:unhideWhenUsed="1" w:qFormat="1"/>
-    <w:lsdException w:name="heading 9" w:semiHidden="1" w:uiPriority="9" w:unhideWhenUsed="1" w:qFormat="1"/>
-    <w:lsdException w:name="index 1" w:semiHidden="1" w:unhideWhenUsed="1"/>
-    <w:lsdException w:name="index 2" w:semiHidden="1" w:unhideWhenUsed="1"/>
-    <w:lsdException w:name="index 3" w:semiHidden="1" w:unhideWhenUsed="1"/>
-    <w:lsdException w:name="index 4" w:semiHidden="1" w:unhideWhenUsed="1"/>
-    <w:lsdException w:name="index 5" w:semiHidden="1" w:unhideWhenUsed="1"/>
-    <w:lsdException w:name="index 6" w:semiHidden="1" w:unhideWhenUsed="1"/>
-    <w:lsdException w:name="index 7" w:semiHidden="1" w:unhideWhenUsed="1"/>
-    <w:lsdException w:name="index 8" w:semiHidden="1" w:unhideWhenUsed="1"/>
-    <w:lsdException w:name="index 9" w:semiHidden="1" w:unhideWhenUsed="1"/>
-    <w:lsdException w:name="toc 1" w:semiHidden="1" w:uiPriority="39" w:unhideWhenUsed="1"/>
-    <w:lsdException w:name="toc 2" w:semiHidden="1" w:uiPriority="39" w:unhideWhenUsed="1"/>
-    <w:lsdException w:name="toc 3" w:semiHidden="1" w:uiPriority="39" w:unhideWhenUsed="1"/>
-    <w:lsdException w:name="toc 4" w:semiHidden="1" w:uiPriority="39" w:unhideWhenUsed="1"/>
-    <w:lsdException w:name="toc 5" w:semiHidden="1" w:uiPriority="39" w:unhideWhenUsed="1"/>
-    <w:lsdException w:name="toc 6" w:semiHidden="1" w:uiPriority="39" w:unhideWhenUsed="1"/>
-    <w:lsdException w:name="toc 7" w:semiHidden="1" w:uiPriority="39" w:unhideWhenUsed="1"/>
-    <w:lsdException w:name="toc 8" w:semiHidden="1" w:uiPriority="39" w:unhideWhenUsed="1"/>
-    <w:lsdException w:name="toc 9" w:semiHidden="1" w:uiPriority="39" w:unhideWhenUsed="1"/>
-    <w:lsdException w:name="Normal Indent" w:semiHidden="1" w:unhideWhenUsed="1"/>
-    <w:lsdException w:name="footnote text" w:semiHidden="1" w:unhideWhenUsed="1"/>
-    <w:lsdException w:name="annotation text" w:semiHidden="1" w:unhideWhenUsed="1"/>
-    <w:lsdException w:name="header" w:semiHidden="1" w:unhideWhenUsed="1"/>
-    <w:lsdException w:name="footer" w:semiHidden="1" w:unhideWhenUsed="1"/>
-    <w:lsdException w:name="index heading" w:semiHidden="1" w:unhideWhenUsed="1"/>
-    <w:lsdException w:name="caption" w:semiHidden="1" w:uiPriority="35" w:unhideWhenUsed="1" w:qFormat="1"/>
-    <w:lsdException w:name="table of figures" w:semiHidden="1" w:unhideWhenUsed="1"/>
-    <w:lsdException w:name="envelope address" w:semiHidden="1" w:unhideWhenUsed="1"/>
-    <w:lsdException w:name="envelope return" w:semiHidden="1" w:unhideWhenUsed="1"/>
-    <w:lsdException w:name="footnote reference" w:semiHidden="1" w:unhideWhenUsed="1"/>
-    <w:lsdException w:name="annotation reference" w:semiHidden="1" w:unhideWhenUsed="1"/>
-    <w:lsdException w:name="line number" w:semiHidden="1" w:unhideWhenUsed="1"/>
-    <w:lsdException w:name="page number" w:semiHidden="1" w:unhideWhenUsed="1"/>
-    <w:lsdException w:name="endnote reference" w:semiHidden="1" w:unhideWhenUsed="1"/>
-    <w:lsdException w:name="endnote text" w:semiHidden="1" w:unhideWhenUsed="1"/>
-    <w:lsdException w:name="table of authorities" w:semiHidden="1" w:unhideWhenUsed="1"/>
-    <w:lsdException w:name="macro" w:semiHidden="1" w:unhideWhenUsed="1"/>
-    <w:lsdException w:name="toa heading" w:semiHidden="1" w:unhideWhenUsed="1"/>
-    <w:lsdException w:name="List" w:semiHidden="1" w:unhideWhenUsed="1"/>
-    <w:lsdException w:name="List Bullet" w:semiHidden="1" w:unhideWhenUsed="1"/>
-    <w:lsdException w:name="List Number" w:semiHidden="1" w:unhideWhenUsed="1"/>
-    <w:lsdException w:name="List 2" w:semiHidden="1" w:unhideWhenUsed="1"/>
-    <w:lsdException w:name="List 3" w:semiHidden="1" w:unhideWhenUsed="1"/>
-    <w:lsdException w:name="List 4" w:semiHidden="1" w:unhideWhenUsed="1"/>
-    <w:lsdException w:name="List 5" w:semiHidden="1" w:unhideWhenUsed="1"/>
-    <w:lsdException w:name="List Bullet 2" w:semiHidden="1" w:unhideWhenUsed="1"/>
-    <w:lsdException w:name="List Bullet 3" w:semiHidden="1" w:unhideWhenUsed="1"/>
-    <w:lsdException w:name="List Bullet 4" w:semiHidden="1" w:unhideWhenUsed="1"/>
-    <w:lsdException w:name="List Bullet 5" w:semiHidden="1" w:unhideWhenUsed="1"/>
-    <w:lsdException w:name="List Number 2" w:semiHidden="1" w:unhideWhenUsed="1"/>
-    <w:lsdException w:name="List Number 3" w:semiHidden="1" w:unhideWhenUsed="1"/>
-    <w:lsdException w:name="List Number 4" w:semiHidden="1" w:unhideWhenUsed="1"/>
-    <w:lsdException w:name="List Number 5" w:semiHidden="1" w:unhideWhenUsed="1"/>
-    <w:lsdException w:name="Title" w:uiPriority="10" w:qFormat="1"/>
-    <w:lsdException w:name="Closing" w:semiHidden="1" w:unhideWhenUsed="1"/>
-    <w:lsdException w:name="Signature" w:semiHidden="1" w:unhideWhenUsed="1"/>
-    <w:lsdException w:name="Default Paragraph Font" w:semiHidden="1" w:uiPriority="1" w:unhideWhenUsed="1"/>
-    <w:lsdException w:name="Body Text" w:semiHidden="1" w:unhideWhenUsed="1"/>
-    <w:lsdException w:name="Body Text Indent" w:semiHidden="1" w:unhideWhenUsed="1"/>
-    <w:lsdException w:name="List Continue" w:semiHidden="1" w:unhideWhenUsed="1"/>
-    <w:lsdException w:name="List Continue 2" w:semiHidden="1" w:unhideWhenUsed="1"/>
-    <w:lsdException w:name="List Continue 3" w:semiHidden="1" w:unhideWhenUsed="1"/>
-    <w:lsdException w:name="List Continue 4" w:semiHidden="1" w:unhideWhenUsed="1"/>
-    <w:lsdException w:name="List Continue 5" w:semiHidden="1" w:unhideWhenUsed="1"/>
-    <w:lsdException w:name="Message Header" w:semiHidden="1" w:unhideWhenUsed="1"/>
-    <w:lsdException w:name="Subtitle" w:uiPriority="11" w:qFormat="1"/>
-    <w:lsdException w:name="Salutation" w:semiHidden="1" w:unhideWhenUsed="1"/>
-    <w:lsdException w:name="Date" w:semiHidden="1" w:unhideWhenUsed="1"/>
-    <w:lsdException w:name="Body Text First Indent" w:semiHidden="1" w:unhideWhenUsed="1"/>
-    <w:lsdException w:name="Body Text First Indent 2" w:semiHidden="1" w:unhideWhenUsed="1"/>
-    <w:lsdException w:name="Note Heading" w:semiHidden="1" w:unhideWhenUsed="1"/>
-    <w:lsdException w:name="Body Text 2" w:semiHidden="1" w:unhideWhenUsed="1"/>
-    <w:lsdException w:name="Body Text 3" w:semiHidden="1" w:unhideWhenUsed="1"/>
-    <w:lsdException w:name="Body Text Indent 2" w:semiHidden="1" w:unhideWhenUsed="1"/>
-    <w:lsdException w:name="Body Text Indent 3" w:semiHidden="1" w:unhideWhenUsed="1"/>
-    <w:lsdException w:name="Block Text" w:semiHidden="1" w:unhideWhenUsed="1"/>
-    <w:lsdException w:name="Hyperlink" w:semiHidden="1" w:unhideWhenUsed="1"/>
-    <w:lsdException w:name="FollowedHyperlink" w:semiHidden="1" w:unhideWhenUsed="1"/>
-    <w:lsdException w:name="Strong" w:uiPriority="22" w:qFormat="1"/>
-    <w:lsdException w:name="Emphasis" w:uiPriority="20" w:qFormat="1"/>
-    <w:lsdException w:name="Document Map" w:semiHidden="1" w:unhideWhenUsed="1"/>
-    <w:lsdException w:name="Plain Text" w:semiHidden="1" w:unhideWhenUsed="1"/>
-    <w:lsdException w:name="E-mail Signature" w:semiHidden="1" w:unhideWhenUsed="1"/>
-    <w:lsdException w:name="HTML Top of Form" w:semiHidden="1" w:unhideWhenUsed="1"/>
-    <w:lsdException w:name="HTML Bottom of Form" w:semiHidden="1" w:unhideWhenUsed="1"/>
-    <w:lsdException w:name="Normal (Web)" w:semiHidden="1" w:unhideWhenUsed="1"/>
-    <w:lsdException w:name="HTML Acronym" w:semiHidden="1" w:unhideWhenUsed="1"/>
-    <w:lsdException w:name="HTML Address" w:semiHidden="1" w:unhideWhenUsed="1"/>
-    <w:lsdException w:name="HTML Cite" w:semiHidden="1" w:unhideWhenUsed="1"/>
-    <w:lsdException w:name="HTML Code" w:semiHidden="1" w:unhideWhenUsed="1"/>
-    <w:lsdException w:name="HTML Definition" w:semiHidden="1" w:unhideWhenUsed="1"/>
-    <w:lsdException w:name="HTML Keyboard" w:semiHidden="1" w:unhideWhenUsed="1"/>
-    <w:lsdException w:name="HTML Preformatted" w:semiHidden="1" w:unhideWhenUsed="1"/>
-    <w:lsdException w:name="HTML Sample" w:semiHidden="1" w:unhideWhenUsed="1"/>
-    <w:lsdException w:name="HTML Typewriter" w:semiHidden="1" w:unhideWhenUsed="1"/>
-    <w:lsdException w:name="HTML Variable" w:semiHidden="1" w:unhideWhenUsed="1"/>
-    <w:lsdException w:name="Normal Table" w:semiHidden="1" w:unhideWhenUsed="1"/>
-    <w:lsdException w:name="annotation subject" w:semiHidden="1" w:unhideWhenUsed="1"/>
-    <w:lsdException w:name="No List" w:semiHidden="1" w:unhideWhenUsed="1"/>
-    <w:lsdException w:name="Outline List 1" w:semiHidden="1" w:unhideWhenUsed="1"/>
-    <w:lsdException w:name="Outline List 2" w:semiHidden="1" w:unhideWhenUsed="1"/>
-    <w:lsdException w:name="Outline List 3" w:semiHidden="1" w:unhideWhenUsed="1"/>
-    <w:lsdException w:name="Table Simple 1" w:semiHidden="1" w:unhideWhenUsed="1"/>
-    <w:lsdException w:name="Table Simple 2" w:semiHidden="1" w:unhideWhenUsed="1"/>
-    <w:lsdException w:name="Table Simple 3" w:semiHidden="1" w:unhideWhenUsed="1"/>
-    <w:lsdException w:name="Table Classic 1" w:semiHidden="1" w:unhideWhenUsed="1"/>
-    <w:lsdException w:name="Table Classic 2" w:semiHidden="1" w:unhideWhenUsed="1"/>
-    <w:lsdException w:name="Table Classic 3" w:semiHidden="1" w:unhideWhenUsed="1"/>
-    <w:lsdException w:name="Table Classic 4" w:semiHidden="1" w:unhideWhenUsed="1"/>
-    <w:lsdException w:name="Table Colorful 1" w:semiHidden="1" w:unhideWhenUsed="1"/>
-    <w:lsdException w:name="Table Colorful 2" w:semiHidden="1" w:unhideWhenUsed="1"/>
-    <w:lsdException w:name="Table Colorful 3" w:semiHidden="1" w:unhideWhenUsed="1"/>
-    <w:lsdException w:name="Table Columns 1" w:semiHidden="1" w:unhideWhenUsed="1"/>
-    <w:lsdException w:name="Table Columns 2" w:semiHidden="1" w:unhideWhenUsed="1"/>
-    <w:lsdException w:name="Table Columns 3" w:semiHidden="1" w:unhideWhenUsed="1"/>
-    <w:lsdException w:name="Table Columns 4" w:semiHidden="1" w:unhideWhenUsed="1"/>
-    <w:lsdException w:name="Table Columns 5" w:semiHidden="1" w:unhideWhenUsed="1"/>
-    <w:lsdException w:name="Table Grid 1" w:semiHidden="1" w:unhideWhenUsed="1"/>
-    <w:lsdException w:name="Table Grid 2" w:semiHidden="1" w:unhideWhenUsed="1"/>
-    <w:lsdException w:name="Table Grid 3" w:semiHidden="1" w:unhideWhenUsed="1"/>
-    <w:lsdException w:name="Table Grid 4" w:semiHidden="1" w:unhideWhenUsed="1"/>
-    <w:lsdException w:name="Table Grid 5" w:semiHidden="1" w:unhideWhenUsed="1"/>
-    <w:lsdException w:name="Table Grid 6" w:semiHidden="1" w:unhideWhenUsed="1"/>
-    <w:lsdException w:name="Table Grid 7" w:semiHidden="1" w:unhideWhenUsed="1"/>
-    <w:lsdException w:name="Table Grid 8" w:semiHidden="1" w:unhideWhenUsed="1"/>
-    <w:lsdException w:name="Table List 1" w:semiHidden="1" w:unhideWhenUsed="1"/>
-    <w:lsdException w:name="Table List 2" w:semiHidden="1" w:unhideWhenUsed="1"/>
-    <w:lsdException w:name="Table List 3" w:semiHidden="1" w:unhideWhenUsed="1"/>
-    <w:lsdException w:name="Table List 4" w:semiHidden="1" w:unhideWhenUsed="1"/>
-    <w:lsdException w:name="Table List 5" w:semiHidden="1" w:unhideWhenUsed="1"/>
-    <w:lsdException w:name="Table List 6" w:semiHidden="1" w:unhideWhenUsed="1"/>
-    <w:lsdException w:name="Table List 7" w:semiHidden="1" w:unhideWhenUsed="1"/>
-    <w:lsdException w:name="Table List 8" w:semiHidden="1" w:unhideWhenUsed="1"/>
-    <w:lsdException w:name="Table 3D effects 1" w:semiHidden="1" w:unhideWhenUsed="1"/>
-    <w:lsdException w:name="Table 3D effects 2" w:semiHidden="1" w:unhideWhenUsed="1"/>
-    <w:lsdException w:name="Table 3D effects 3" w:semiHidden="1" w:unhideWhenUsed="1"/>
-    <w:lsdException w:name="Table Contemporary" w:semiHidden="1" w:unhideWhenUsed="1"/>
-    <w:lsdException w:name="Table Elegant" w:semiHidden="1" w:unhideWhenUsed="1"/>
-    <w:lsdException w:name="Table Professional" w:semiHidden="1" w:unhideWhenUsed="1"/>
-    <w:lsdException w:name="Table Subtle 1" w:semiHidden="1" w:unhideWhenUsed="1"/>
-    <w:lsdException w:name="Table Subtle 2" w:semiHidden="1" w:unhideWhenUsed="1"/>
-    <w:lsdException w:name="Table Web 1" w:semiHidden="1" w:unhideWhenUsed="1"/>
-    <w:lsdException w:name="Table Web 2" w:semiHidden="1" w:unhideWhenUsed="1"/>
-    <w:lsdException w:name="Table Web 3" w:semiHidden="1" w:unhideWhenUsed="1"/>
-    <w:lsdException w:name="Balloon Text" w:semiHidden="1" w:unhideWhenUsed="1"/>
-    <w:lsdException w:name="Table Grid" w:uiPriority="39"/>
-    <w:lsdException w:name="Table Theme" w:semiHidden="1" w:unhideWhenUsed="1"/>
-    <w:lsdException w:name="Placeholder Text" w:semiHidden="1"/>
-    <w:lsdException w:name="No Spacing" w:uiPriority="1" w:qFormat="1"/>
-    <w:lsdException w:name="Light Shading" w:uiPriority="60"/>
-    <w:lsdException w:name="Light List" w:uiPriority="61"/>
-    <w:lsdException w:name="Light Grid" w:uiPriority="62"/>
-    <w:lsdException w:name="Medium Shading 1" w:uiPriority="63"/>
-    <w:lsdException w:name="Medium Shading 2" w:uiPriority="64"/>
-    <w:lsdException w:name="Medium List 1" w:uiPriority="65"/>
-    <w:lsdException w:name="Medium List 2" w:uiPriority="66"/>
-    <w:lsdException w:name="Medium Grid 1" w:uiPriority="67"/>
-    <w:lsdException w:name="Medium Grid 2" w:uiPriority="68"/>
-    <w:lsdException w:name="Medium Grid 3" w:uiPriority="69"/>
-    <w:lsdException w:name="Dark List" w:uiPriority="70"/>
-    <w:lsdException w:name="Colorful Shading" w:uiPriority="71"/>
-    <w:lsdException w:name="Colorful List" w:uiPriority="72"/>
-    <w:lsdException w:name="Colorful Grid" w:uiPriority="73"/>
-    <w:lsdException w:name="Light Shading Accent 1" w:uiPriority="60"/>
-    <w:lsdException w:name="Light List Accent 1" w:uiPriority="61"/>
-    <w:lsdException w:name="Light Grid Accent 1" w:uiPriority="62"/>
-    <w:lsdException w:name="Medium Shading 1 Accent 1" w:uiPriority="63"/>
-    <w:lsdException w:name="Medium Shading 2 Accent 1" w:uiPriority="64"/>
-    <w:lsdException w:name="Medium List 1 Accent 1" w:uiPriority="65"/>
-    <w:lsdException w:name="Revision" w:semiHidden="1"/>
-    <w:lsdException w:name="List Paragraph" w:uiPriority="34" w:qFormat="1"/>
-    <w:lsdException w:name="Quote" w:uiPriority="29" w:qFormat="1"/>
-    <w:lsdException w:name="Intense Quote" w:uiPriority="30" w:qFormat="1"/>
-    <w:lsdException w:name="Medium List 2 Accent 1" w:uiPriority="66"/>
-    <w:lsdException w:name="Medium Grid 1 Accent 1" w:uiPriority="67"/>
-    <w:lsdException w:name="Medium Grid 2 Accent 1" w:uiPriority="68"/>
-    <w:lsdException w:name="Medium Grid 3 Accent 1" w:uiPriority="69"/>
-    <w:lsdException w:name="Dark List Accent 1" w:uiPriority="70"/>
-    <w:lsdException w:name="Colorful Shading Accent 1" w:uiPriority="71"/>
-    <w:lsdException w:name="Colorful List Accent 1" w:uiPriority="72"/>
-    <w:lsdException w:name="Colorful Grid Accent 1" w:uiPriority="73"/>
-    <w:lsdException w:name="Light Shading Accent 2" w:uiPriority="60"/>
-    <w:lsdException w:name="Light List Accent 2" w:uiPriority="61"/>
-    <w:lsdException w:name="Light Grid Accent 2" w:uiPriority="62"/>
-    <w:lsdException w:name="Medium Shading 1 Accent 2" w:uiPriority="63"/>
-    <w:lsdException w:name="Medium Shading 2 Accent 2" w:uiPriority="64"/>
-    <w:lsdException w:name="Medium List 1 Accent 2" w:uiPriority="65"/>
-    <w:lsdException w:name="Medium List 2 Accent 2" w:uiPriority="66"/>
-    <w:lsdException w:name="Medium Grid 1 Accent 2" w:uiPriority="67"/>
-    <w:lsdException w:name="Medium Grid 2 Accent 2" w:uiPriority="68"/>
-    <w:lsdException w:name="Medium Grid 3 Accent 2" w:uiPriority="69"/>
-    <w:lsdException w:name="Dark List Accent 2" w:uiPriority="70"/>
-    <w:lsdException w:name="Colorful Shading Accent 2" w:uiPriority="71"/>
-    <w:lsdException w:name="Colorful List Accent 2" w:uiPriority="72"/>
-    <w:lsdException w:name="Colorful Grid Accent 2" w:uiPriority="73"/>
-    <w:lsdException w:name="Light Shading Accent 3" w:uiPriority="60"/>
-    <w:lsdException w:name="Light List Accent 3" w:uiPriority="61"/>
-    <w:lsdException w:name="Light Grid Accent 3" w:uiPriority="62"/>
-    <w:lsdException w:name="Medium Shading 1 Accent 3" w:uiPriority="63"/>
-    <w:lsdException w:name="Medium Shading 2 Accent 3" w:uiPriority="64"/>
-    <w:lsdException w:name="Medium List 1 Accent 3" w:uiPriority="65"/>
-    <w:lsdException w:name="Medium List 2 Accent 3" w:uiPriority="66"/>
-    <w:lsdException w:name="Medium Grid 1 Accent 3" w:uiPriority="67"/>
-    <w:lsdException w:name="Medium Grid 2 Accent 3" w:uiPriority="68"/>
-    <w:lsdException w:name="Medium Grid 3 Accent 3" w:uiPriority="69"/>
-    <w:lsdException w:name="Dark List Accent 3" w:uiPriority="70"/>
-    <w:lsdException w:name="Colorful Shading Accent 3" w:uiPriority="71"/>
-    <w:lsdException w:name="Colorful List Accent 3" w:uiPriority="72"/>
-    <w:lsdException w:name="Colorful Grid Accent 3" w:uiPriority="73"/>
-    <w:lsdException w:name="Light Shading Accent 4" w:uiPriority="60"/>
-    <w:lsdException w:name="Light List Accent 4" w:uiPriority="61"/>
-    <w:lsdException w:name="Light Grid Accent 4" w:uiPriority="62"/>
-    <w:lsdException w:name="Medium Shading 1 Accent 4" w:uiPriority="63"/>
-    <w:lsdException w:name="Medium Shading 2 Accent 4" w:uiPriority="64"/>
-    <w:lsdException w:name="Medium List 1 Accent 4" w:uiPriority="65"/>
-    <w:lsdException w:name="Medium List 2 Accent 4" w:uiPriority="66"/>
-    <w:lsdException w:name="Medium Grid 1 Accent 4" w:uiPriority="67"/>
-    <w:lsdException w:name="Medium Grid 2 Accent 4" w:uiPriority="68"/>
-    <w:lsdException w:name="Medium Grid 3 Accent 4" w:uiPriority="69"/>
-    <w:lsdException w:name="Dark List Accent 4" w:uiPriority="70"/>
-    <w:lsdException w:name="Colorful Shading Accent 4" w:uiPriority="71"/>
-    <w:lsdException w:name="Colorful List Accent 4" w:uiPriority="72"/>
-    <w:lsdException w:name="Colorful Grid Accent 4" w:uiPriority="73"/>
-    <w:lsdException w:name="Light Shading Accent 5" w:uiPriority="60"/>
-    <w:lsdException w:name="Light List Accent 5" w:uiPriority="61"/>
-    <w:lsdException w:name="Light Grid Accent 5" w:uiPriority="62"/>
-    <w:lsdException w:name="Medium Shading 1 Accent 5" w:uiPriority="63"/>
-    <w:lsdException w:name="Medium Shading 2 Accent 5" w:uiPriority="64"/>
-    <w:lsdException w:name="Medium List 1 Accent 5" w:uiPriority="65"/>
-    <w:lsdException w:name="Medium List 2 Accent 5" w:uiPriority="66"/>
-    <w:lsdException w:name="Medium Grid 1 Accent 5" w:uiPriority="67"/>
-    <w:lsdException w:name="Medium Grid 2 Accent 5" w:uiPriority="68"/>
-    <w:lsdException w:name="Medium Grid 3 Accent 5" w:uiPriority="69"/>
-    <w:lsdException w:name="Dark List Accent 5" w:uiPriority="70"/>
-    <w:lsdException w:name="Colorful Shading Accent 5" w:uiPriority="71"/>
-    <w:lsdException w:name="Colorful List Accent 5" w:uiPriority="72"/>
-    <w:lsdException w:name="Colorful Grid Accent 5" w:uiPriority="73"/>
-    <w:lsdException w:name="Light Shading Accent 6" w:uiPriority="60"/>
-    <w:lsdException w:name="Light List Accent 6" w:uiPriority="61"/>
-    <w:lsdException w:name="Light Grid Accent 6" w:uiPriority="62"/>
-    <w:lsdException w:name="Medium Shading 1 Accent 6" w:uiPriority="63"/>
-    <w:lsdException w:name="Medium Shading 2 Accent 6" w:uiPriority="64"/>
-    <w:lsdException w:name="Medium List 1 Accent 6" w:uiPriority="65"/>
-    <w:lsdException w:name="Medium List 2 Accent 6" w:uiPriority="66"/>
-    <w:lsdException w:name="Medium Grid 1 Accent 6" w:uiPriority="67"/>
-    <w:lsdException w:name="Medium Grid 2 Accent 6" w:uiPriority="68"/>
-    <w:lsdException w:name="Medium Grid 3 Accent 6" w:uiPriority="69"/>
-    <w:lsdException w:name="Dark List Accent 6" w:uiPriority="70"/>
-    <w:lsdException w:name="Colorful Shading Accent 6" w:uiPriority="71"/>
-    <w:lsdException w:name="Colorful List Accent 6" w:uiPriority="72"/>
-    <w:lsdException w:name="Colorful Grid Accent 6" w:uiPriority="73"/>
-    <w:lsdException w:name="Subtle Emphasis" w:uiPriority="19" w:qFormat="1"/>
-    <w:lsdException w:name="Intense Emphasis" w:uiPriority="21" w:qFormat="1"/>
-    <w:lsdException w:name="Subtle Reference" w:uiPriority="31" w:qFormat="1"/>
-    <w:lsdException w:name="Intense Reference" w:uiPriority="32" w:qFormat="1"/>
-    <w:lsdException w:name="Book Title" w:uiPriority="33" w:qFormat="1"/>
-    <w:lsdException w:name="Bibliography" w:semiHidden="1" w:uiPriority="37" w:unhideWhenUsed="1"/>
-    <w:lsdException w:name="TOC Heading" w:semiHidden="1" w:uiPriority="39" w:unhideWhenUsed="1" w:qFormat="1"/>
-    <w:lsdException w:name="Plain Table 1" w:uiPriority="41"/>
-    <w:lsdException w:name="Plain Table 2" w:uiPriority="42"/>
-    <w:lsdException w:name="Plain Table 3" w:uiPriority="43"/>
-    <w:lsdException w:name="Plain Table 4" w:uiPriority="44"/>
-    <w:lsdException w:name="Plain Table 5" w:uiPriority="45"/>
-    <w:lsdException w:name="Grid Table Light" w:uiPriority="40"/>
-    <w:lsdException w:name="Grid Table 1 Light" w:uiPriority="46"/>
-    <w:lsdException w:name="Grid Table 2" w:uiPriority="47"/>
-    <w:lsdException w:name="Grid Table 3" w:uiPriority="48"/>
-    <w:lsdException w:name="Grid Table 4" w:uiPriority="49"/>
-    <w:lsdException w:name="Grid Table 5 Dark" w:uiPriority="50"/>
-    <w:lsdException w:name="Grid Table 6 Colorful" w:uiPriority="51"/>
-    <w:lsdException w:name="Grid Table 7 Colorful" w:uiPriority="52"/>
-    <w:lsdException w:name="Grid Table 1 Light Accent 1" w:uiPriority="46"/>
-    <w:lsdException w:name="Grid Table 2 Accent 1" w:uiPriority="47"/>
-    <w:lsdException w:name="Grid Table 3 Accent 1" w:uiPriority="48"/>
-    <w:lsdException w:name="Grid Table 4 Accent 1" w:uiPriority="49"/>
-    <w:lsdException w:name="Grid Table 5 Dark Accent 1" w:uiPriority="50"/>
-    <w:lsdException w:name="Grid Table 6 Colorful Accent 1" w:uiPriority="51"/>
-    <w:lsdException w:name="Grid Table 7 Colorful Accent 1" w:uiPriority="52"/>
-    <w:lsdException w:name="Grid Table 1 Light Accent 2" w:uiPriority="46"/>
-    <w:lsdException w:name="Grid Table 2 Accent 2" w:uiPriority="47"/>
-    <w:lsdException w:name="Grid Table 3 Accent 2" w:uiPriority="48"/>
-    <w:lsdException w:name="Grid Table 4 Accent 2" w:uiPriority="49"/>
-    <w:lsdException w:name="Grid Table 5 Dark Accent 2" w:uiPriority="50"/>
-    <w:lsdException w:name="Grid Table 6 Colorful Accent 2" w:uiPriority="51"/>
-    <w:lsdException w:name="Grid Table 7 Colorful Accent 2" w:uiPriority="52"/>
-    <w:lsdException w:name="Grid Table 1 Light Accent 3" w:uiPriority="46"/>
-    <w:lsdException w:name="Grid Table 2 Accent 3" w:uiPriority="47"/>
-    <w:lsdException w:name="Grid Table 3 Accent 3" w:uiPriority="48"/>
-    <w:lsdException w:name="Grid Table 4 Accent 3" w:uiPriority="49"/>
-    <w:lsdException w:name="Grid Table 5 Dark Accent 3" w:uiPriority="50"/>
-    <w:lsdException w:name="Grid Table 6 Colorful Accent 3" w:uiPriority="51"/>
-    <w:lsdException w:name="Grid Table 7 Colorful Accent 3" w:uiPriority="52"/>
-    <w:lsdException w:name="Grid Table 1 Light Accent 4" w:uiPriority="46"/>
-    <w:lsdException w:name="Grid Table 2 Accent 4" w:uiPriority="47"/>
-    <w:lsdException w:name="Grid Table 3 Accent 4" w:uiPriority="48"/>
-    <w:lsdException w:name="Grid Table 4 Accent 4" w:uiPriority="49"/>
-    <w:lsdException w:name="Grid Table 5 Dark Accent 4" w:uiPriority="50"/>
-    <w:lsdException w:name="Grid Table 6 Colorful Accent 4" w:uiPriority="51"/>
-    <w:lsdException w:name="Grid Table 7 Colorful Accent 4" w:uiPriority="52"/>
-    <w:lsdException w:name="Grid Table 1 Light Accent 5" w:uiPriority="46"/>
-    <w:lsdException w:name="Grid Table 2 Accent 5" w:uiPriority="47"/>
-    <w:lsdException w:name="Grid Table 3 Accent 5" w:uiPriority="48"/>
-    <w:lsdException w:name="Grid Table 4 Accent 5" w:uiPriority="49"/>
-    <w:lsdException w:name="Grid Table 5 Dark Accent 5" w:uiPriority="50"/>
-    <w:lsdException w:name="Grid Table 6 Colorful Accent 5" w:uiPriority="51"/>
-    <w:lsdException w:name="Grid Table 7 Colorful Accent 5" w:uiPriority="52"/>
-    <w:lsdException w:name="Grid Table 1 Light Accent 6" w:uiPriority="46"/>
-    <w:lsdException w:name="Grid Table 2 Accent 6" w:uiPriority="47"/>
-    <w:lsdException w:name="Grid Table 3 Accent 6" w:uiPriority="48"/>
-    <w:lsdException w:name="Grid Table 4 Accent 6" w:uiPriority="49"/>
-    <w:lsdException w:name="Grid Table 5 Dark Accent 6" w:uiPriority="50"/>
-    <w:lsdException w:name="Grid Table 6 Colorful Accent 6" w:uiPriority="51"/>
-    <w:lsdException w:name="Grid Table 7 Colorful Accent 6" w:uiPriority="52"/>
-    <w:lsdException w:name="List Table 1 Light" w:uiPriority="46"/>
-    <w:lsdException w:name="List Table 2" w:uiPriority="47"/>
-    <w:lsdException w:name="List Table 3" w:uiPriority="48"/>
-    <w:lsdException w:name="List Table 4" w:uiPriority="49"/>
-    <w:lsdException w:name="List Table 5 Dark" w:uiPriority="50"/>
-    <w:lsdException w:name="List Table 6 Colorful" w:uiPriority="51"/>
-    <w:lsdException w:name="List Table 7 Colorful" w:uiPriority="52"/>
-    <w:lsdException w:name="List Table 1 Light Accent 1" w:uiPriority="46"/>
-    <w:lsdException w:name="List Table 2 Accent 1" w:uiPriority="47"/>
-    <w:lsdException w:name="List Table 3 Accent 1" w:uiPriority="48"/>
-    <w:lsdException w:name="List Table 4 Accent 1" w:uiPriority="49"/>
-    <w:lsdException w:name="List Table 5 Dark Accent 1" w:uiPriority="50"/>
-    <w:lsdException w:name="List Table 6 Colorful Accent 1" w:uiPriority="51"/>
-    <w:lsdException w:name="List Table 7 Colorful Accent 1" w:uiPriority="52"/>
-    <w:lsdException w:name="List Table 1 Light Accent 2" w:uiPriority="46"/>
-    <w:lsdException w:name="List Table 2 Accent 2" w:uiPriority="47"/>
-    <w:lsdException w:name="List Table 3 Accent 2" w:uiPriority="48"/>
-    <w:lsdException w:name="List Table 4 Accent 2" w:uiPriority="49"/>
-    <w:lsdException w:name="List Table 5 Dark Accent 2" w:uiPriority="50"/>
-    <w:lsdException w:name="List Table 6 Colorful Accent 2" w:uiPriority="51"/>
-    <w:lsdException w:name="List Table 7 Colorful Accent 2" w:uiPriority="52"/>
-    <w:lsdException w:name="List Table 1 Light Accent 3" w:uiPriority="46"/>
-    <w:lsdException w:name="List Table 2 Accent 3" w:uiPriority="47"/>
-    <w:lsdException w:name="List Table 3 Accent 3" w:uiPriority="48"/>
-    <w:lsdException w:name="List Table 4 Accent 3" w:uiPriority="49"/>
-    <w:lsdException w:name="List Table 5 Dark Accent 3" w:uiPriority="50"/>
-    <w:lsdException w:name="List Table 6 Colorful Accent 3" w:uiPriority="51"/>
-    <w:lsdException w:name="List Table 7 Colorful Accent 3" w:uiPriority="52"/>
-    <w:lsdException w:name="List Table 1 Light Accent 4" w:uiPriority="46"/>
-    <w:lsdException w:name="List Table 2 Accent 4" w:uiPriority="47"/>
-    <w:lsdException w:name="List Table 3 Accent 4" w:uiPriority="48"/>
-    <w:lsdException w:name="List Table 4 Accent 4" w:uiPriority="49"/>
-    <w:lsdException w:name="List Table 5 Dark Accent 4" w:uiPriority="50"/>
-    <w:lsdException w:name="List Table 6 Colorful Accent 4" w:uiPriority="51"/>
-    <w:lsdException w:name="List Table 7 Colorful Accent 4" w:uiPriority="52"/>
-    <w:lsdException w:name="List Table 1 Light Accent 5" w:uiPriority="46"/>
-    <w:lsdException w:name="List Table 2 Accent 5" w:uiPriority="47"/>
-    <w:lsdException w:name="List Table 3 Accent 5" w:uiPriority="48"/>
-    <w:lsdException w:name="List Table 4 Accent 5" w:uiPriority="49"/>
-    <w:lsdException w:name="List Table 5 Dark Accent 5" w:uiPriority="50"/>
-    <w:lsdException w:name="List Table 6 Colorful Accent 5" w:uiPriority="51"/>
-    <w:lsdException w:name="List Table 7 Colorful Accent 5" w:uiPriority="52"/>
-    <w:lsdException w:name="List Table 1 Light Accent 6" w:uiPriority="46"/>
-    <w:lsdException w:name="List Table 2 Accent 6" w:uiPriority="47"/>
-    <w:lsdException w:name="List Table 3 Accent 6" w:uiPriority="48"/>
-    <w:lsdException w:name="List Table 4 Accent 6" w:uiPriority="49"/>
-    <w:lsdException w:name="List Table 5 Dark Accent 6" w:uiPriority="50"/>
-    <w:lsdException w:name="List Table 6 Colorful Accent 6" w:uiPriority="51"/>
-    <w:lsdException w:name="List Table 7 Colorful Accent 6" w:uiPriority="52"/>
-    <w:lsdException w:name="Mention" w:semiHidden="1" w:unhideWhenUsed="1"/>
+  <w:latentStyles w:defLockedState="0" w:defUIPriority="99" w:defSemiHidden="1" w:defUnhideWhenUsed="1" w:defQFormat="0" w:count="267">
+    <w:lsdException w:name="Normal" w:semiHidden="0" w:uiPriority="0" w:unhideWhenUsed="0" w:qFormat="1"/>
+    <w:lsdException w:name="heading 1" w:semiHidden="0" w:uiPriority="9" w:unhideWhenUsed="0" w:qFormat="1"/>
+    <w:lsdException w:name="heading 2" w:uiPriority="9" w:qFormat="1"/>
+    <w:lsdException w:name="heading 3" w:uiPriority="9" w:qFormat="1"/>
+    <w:lsdException w:name="heading 4" w:uiPriority="9" w:qFormat="1"/>
+    <w:lsdException w:name="heading 5" w:uiPriority="9" w:qFormat="1"/>
+    <w:lsdException w:name="heading 6" w:uiPriority="9" w:qFormat="1"/>
+    <w:lsdException w:name="heading 7" w:uiPriority="9" w:qFormat="1"/>
+    <w:lsdException w:name="heading 8" w:uiPriority="9" w:qFormat="1"/>
+    <w:lsdException w:name="heading 9" w:uiPriority="9" w:qFormat="1"/>
+    <w:lsdException w:name="toc 1" w:uiPriority="39"/>
+    <w:lsdException w:name="toc 2" w:uiPriority="39"/>
+    <w:lsdException w:name="toc 3" w:uiPriority="39"/>
+    <w:lsdException w:name="toc 4" w:uiPriority="39"/>
+    <w:lsdException w:name="toc 5" w:uiPriority="39"/>
+    <w:lsdException w:name="toc 6" w:uiPriority="39"/>
+    <w:lsdException w:name="toc 7" w:uiPriority="39"/>
+    <w:lsdException w:name="toc 8" w:uiPriority="39"/>
+    <w:lsdException w:name="toc 9" w:uiPriority="39"/>
+    <w:lsdException w:name="caption" w:uiPriority="35" w:qFormat="1"/>
+    <w:lsdException w:name="Title" w:semiHidden="0" w:uiPriority="10" w:unhideWhenUsed="0" w:qFormat="1"/>
+    <w:lsdException w:name="Default Paragraph Font" w:uiPriority="1"/>
+    <w:lsdException w:name="Subtitle" w:semiHidden="0" w:uiPriority="11" w:unhideWhenUsed="0" w:qFormat="1"/>
+    <w:lsdException w:name="Strong" w:semiHidden="0" w:uiPriority="22" w:unhideWhenUsed="0" w:qFormat="1"/>
+    <w:lsdException w:name="Emphasis" w:semiHidden="0" w:uiPriority="20" w:unhideWhenUsed="0" w:qFormat="1"/>
+    <w:lsdException w:name="Table Grid" w:semiHidden="0" w:uiPriority="39" w:unhideWhenUsed="0"/>
+    <w:lsdException w:name="Placeholder Text" w:unhideWhenUsed="0"/>
+    <w:lsdException w:name="No Spacing" w:semiHidden="0" w:uiPriority="1" w:unhideWhenUsed="0" w:qFormat="1"/>
+    <w:lsdException w:name="Light Shading" w:semiHidden="0" w:uiPriority="60" w:unhideWhenUsed="0"/>
+    <w:lsdException w:name="Light List" w:semiHidden="0" w:uiPriority="61" w:unhideWhenUsed="0"/>
+    <w:lsdException w:name="Light Grid" w:semiHidden="0" w:uiPriority="62" w:unhideWhenUsed="0"/>
+    <w:lsdException w:name="Medium Shading 1" w:semiHidden="0" w:uiPriority="63" w:unhideWhenUsed="0"/>
+    <w:lsdException w:name="Medium Shading 2" w:semiHidden="0" w:uiPriority="64" w:unhideWhenUsed="0"/>
+    <w:lsdException w:name="Medium List 1" w:semiHidden="0" w:uiPriority="65" w:unhideWhenUsed="0"/>
+    <w:lsdException w:name="Medium List 2" w:semiHidden="0" w:uiPriority="66" w:unhideWhenUsed="0"/>
+    <w:lsdException w:name="Medium Grid 1" w:semiHidden="0" w:uiPriority="67" w:unhideWhenUsed="0"/>
+    <w:lsdException w:name="Medium Grid 2" w:semiHidden="0" w:uiPriority="68" w:unhideWhenUsed="0"/>
+    <w:lsdException w:name="Medium Grid 3" w:semiHidden="0" w:uiPriority="69" w:unhideWhenUsed="0"/>
+    <w:lsdException w:name="Dark List" w:semiHidden="0" w:uiPriority="70" w:unhideWhenUsed="0"/>
+    <w:lsdException w:name="Colorful Shading" w:semiHidden="0" w:uiPriority="71" w:unhideWhenUsed="0"/>
+    <w:lsdException w:name="Colorful List" w:semiHidden="0" w:uiPriority="72" w:unhideWhenUsed="0"/>
+    <w:lsdException w:name="Colorful Grid" w:semiHidden="0" w:uiPriority="73" w:unhideWhenUsed="0"/>
+    <w:lsdException w:name="Light Shading Accent 1" w:semiHidden="0" w:uiPriority="60" w:unhideWhenUsed="0"/>
+    <w:lsdException w:name="Light List Accent 1" w:semiHidden="0" w:uiPriority="61" w:unhideWhenUsed="0"/>
+    <w:lsdException w:name="Light Grid Accent 1" w:semiHidden="0" w:uiPriority="62" w:unhideWhenUsed="0"/>
+    <w:lsdException w:name="Medium Shading 1 Accent 1" w:semiHidden="0" w:uiPriority="63" w:unhideWhenUsed="0"/>
+    <w:lsdException w:name="Medium Shading 2 Accent 1" w:semiHidden="0" w:uiPriority="64" w:unhideWhenUsed="0"/>
+    <w:lsdException w:name="Medium List 1 Accent 1" w:semiHidden="0" w:uiPriority="65" w:unhideWhenUsed="0"/>
+    <w:lsdException w:name="Revision" w:unhideWhenUsed="0"/>
+    <w:lsdException w:name="List Paragraph" w:semiHidden="0" w:uiPriority="34" w:unhideWhenUsed="0" w:qFormat="1"/>
+    <w:lsdException w:name="Quote" w:semiHidden="0" w:uiPriority="29" w:unhideWhenUsed="0" w:qFormat="1"/>
+    <w:lsdException w:name="Intense Quote" w:semiHidden="0" w:uiPriority="30" w:unhideWhenUsed="0" w:qFormat="1"/>
+    <w:lsdException w:name="Medium List 2 Accent 1" w:semiHidden="0" w:uiPriority="66" w:unhideWhenUsed="0"/>
+    <w:lsdException w:name="Medium Grid 1 Accent 1" w:semiHidden="0" w:uiPriority="67" w:unhideWhenUsed="0"/>
+    <w:lsdException w:name="Medium Grid 2 Accent 1" w:semiHidden="0" w:uiPriority="68" w:unhideWhenUsed="0"/>
+    <w:lsdException w:name="Medium Grid 3 Accent 1" w:semiHidden="0" w:uiPriority="69" w:unhideWhenUsed="0"/>
+    <w:lsdException w:name="Dark List Accent 1" w:semiHidden="0" w:uiPriority="70" w:unhideWhenUsed="0"/>
+    <w:lsdException w:name="Colorful Shading Accent 1" w:semiHidden="0" w:uiPriority="71" w:unhideWhenUsed="0"/>
+    <w:lsdException w:name="Colorful List Accent 1" w:semiHidden="0" w:uiPriority="72" w:unhideWhenUsed="0"/>
+    <w:lsdException w:name="Colorful Grid Accent 1" w:semiHidden="0" w:uiPriority="73" w:unhideWhenUsed="0"/>
+    <w:lsdException w:name="Light Shading Accent 2" w:semiHidden="0" w:uiPriority="60" w:unhideWhenUsed="0"/>
+    <w:lsdException w:name="Light List Accent 2" w:semiHidden="0" w:uiPriority="61" w:unhideWhenUsed="0"/>
+    <w:lsdException w:name="Light Grid Accent 2" w:semiHidden="0" w:uiPriority="62" w:unhideWhenUsed="0"/>
+    <w:lsdException w:name="Medium Shading 1 Accent 2" w:semiHidden="0" w:uiPriority="63" w:unhideWhenUsed="0"/>
+    <w:lsdException w:name="Medium Shading 2 Accent 2" w:semiHidden="0" w:uiPriority="64" w:unhideWhenUsed="0"/>
+    <w:lsdException w:name="Medium List 1 Accent 2" w:semiHidden="0" w:uiPriority="65" w:unhideWhenUsed="0"/>
+    <w:lsdException w:name="Medium List 2 Accent 2" w:semiHidden="0" w:uiPriority="66" w:unhideWhenUsed="0"/>
+    <w:lsdException w:name="Medium Grid 1 Accent 2" w:semiHidden="0" w:uiPriority="67" w:unhideWhenUsed="0"/>
+    <w:lsdException w:name="Medium Grid 2 Accent 2" w:semiHidden="0" w:uiPriority="68" w:unhideWhenUsed="0"/>
+    <w:lsdException w:name="Medium Grid 3 Accent 2" w:semiHidden="0" w:uiPriority="69" w:unhideWhenUsed="0"/>
+    <w:lsdException w:name="Dark List Accent 2" w:semiHidden="0" w:uiPriority="70" w:unhideWhenUsed="0"/>
+    <w:lsdException w:name="Colorful Shading Accent 2" w:semiHidden="0" w:uiPriority="71" w:unhideWhenUsed="0"/>
+    <w:lsdException w:name="Colorful List Accent 2" w:semiHidden="0" w:uiPriority="72" w:unhideWhenUsed="0"/>
+    <w:lsdException w:name="Colorful Grid Accent 2" w:semiHidden="0" w:uiPriority="73" w:unhideWhenUsed="0"/>
+    <w:lsdException w:name="Light Shading Accent 3" w:semiHidden="0" w:uiPriority="60" w:unhideWhenUsed="0"/>
+    <w:lsdException w:name="Light List Accent 3" w:semiHidden="0" w:uiPriority="61" w:unhideWhenUsed="0"/>
+    <w:lsdException w:name="Light Grid Accent 3" w:semiHidden="0" w:uiPriority="62" w:unhideWhenUsed="0"/>
+    <w:lsdException w:name="Medium Shading 1 Accent 3" w:semiHidden="0" w:uiPriority="63" w:unhideWhenUsed="0"/>
+    <w:lsdException w:name="Medium Shading 2 Accent 3" w:semiHidden="0" w:uiPriority="64" w:unhideWhenUsed="0"/>
+    <w:lsdException w:name="Medium List 1 Accent 3" w:semiHidden="0" w:uiPriority="65" w:unhideWhenUsed="0"/>
+    <w:lsdException w:name="Medium List 2 Accent 3" w:semiHidden="0" w:uiPriority="66" w:unhideWhenUsed="0"/>
+    <w:lsdException w:name="Medium Grid 1 Accent 3" w:semiHidden="0" w:uiPriority="67" w:unhideWhenUsed="0"/>
+    <w:lsdException w:name="Medium Grid 2 Accent 3" w:semiHidden="0" w:uiPriority="68" w:unhideWhenUsed="0"/>
+    <w:lsdException w:name="Medium Grid 3 Accent 3" w:semiHidden="0" w:uiPriority="69" w:unhideWhenUsed="0"/>
+    <w:lsdException w:name="Dark List Accent 3" w:semiHidden="0" w:uiPriority="70" w:unhideWhenUsed="0"/>
+    <w:lsdException w:name="Colorful Shading Accent 3" w:semiHidden="0" w:uiPriority="71" w:unhideWhenUsed="0"/>
+    <w:lsdException w:name="Colorful List Accent 3" w:semiHidden="0" w:uiPriority="72" w:unhideWhenUsed="0"/>
+    <w:lsdException w:name="Colorful Grid Accent 3" w:semiHidden="0" w:uiPriority="73" w:unhideWhenUsed="0"/>
+    <w:lsdException w:name="Light Shading Accent 4" w:semiHidden="0" w:uiPriority="60" w:unhideWhenUsed="0"/>
+    <w:lsdException w:name="Light List Accent 4" w:semiHidden="0" w:uiPriority="61" w:unhideWhenUsed="0"/>
+    <w:lsdException w:name="Light Grid Accent 4" w:semiHidden="0" w:uiPriority="62" w:unhideWhenUsed="0"/>
+    <w:lsdException w:name="Medium Shading 1 Accent 4" w:semiHidden="0" w:uiPriority="63" w:unhideWhenUsed="0"/>
+    <w:lsdException w:name="Medium Shading 2 Accent 4" w:semiHidden="0" w:uiPriority="64" w:unhideWhenUsed="0"/>
+    <w:lsdException w:name="Medium List 1 Accent 4" w:semiHidden="0" w:uiPriority="65" w:unhideWhenUsed="0"/>
+    <w:lsdException w:name="Medium List 2 Accent 4" w:semiHidden="0" w:uiPriority="66" w:unhideWhenUsed="0"/>
+    <w:lsdException w:name="Medium Grid 1 Accent 4" w:semiHidden="0" w:uiPriority="67" w:unhideWhenUsed="0"/>
+    <w:lsdException w:name="Medium Grid 2 Accent 4" w:semiHidden="0" w:uiPriority="68" w:unhideWhenUsed="0"/>
+    <w:lsdException w:name="Medium Grid 3 Accent 4" w:semiHidden="0" w:uiPriority="69" w:unhideWhenUsed="0"/>
+    <w:lsdException w:name="Dark List Accent 4" w:semiHidden="0" w:uiPriority="70" w:unhideWhenUsed="0"/>
+    <w:lsdException w:name="Colorful Shading Accent 4" w:semiHidden="0" w:uiPriority="71" w:unhideWhenUsed="0"/>
+    <w:lsdException w:name="Colorful List Accent 4" w:semiHidden="0" w:uiPriority="72" w:unhideWhenUsed="0"/>
+    <w:lsdException w:name="Colorful Grid Accent 4" w:semiHidden="0" w:uiPriority="73" w:unhideWhenUsed="0"/>
+    <w:lsdException w:name="Light Shading Accent 5" w:semiHidden="0" w:uiPriority="60" w:unhideWhenUsed="0"/>
+    <w:lsdException w:name="Light List Accent 5" w:semiHidden="0" w:uiPriority="61" w:unhideWhenUsed="0"/>
+    <w:lsdException w:name="Light Grid Accent 5" w:semiHidden="0" w:uiPriority="62" w:unhideWhenUsed="0"/>
+    <w:lsdException w:name="Medium Shading 1 Accent 5" w:semiHidden="0" w:uiPriority="63" w:unhideWhenUsed="0"/>
+    <w:lsdException w:name="Medium Shading 2 Accent 5" w:semiHidden="0" w:uiPriority="64" w:unhideWhenUsed="0"/>
+    <w:lsdException w:name="Medium List 1 Accent 5" w:semiHidden="0" w:uiPriority="65" w:unhideWhenUsed="0"/>
+    <w:lsdException w:name="Medium List 2 Accent 5" w:semiHidden="0" w:uiPriority="66" w:unhideWhenUsed="0"/>
+    <w:lsdException w:name="Medium Grid 1 Accent 5" w:semiHidden="0" w:uiPriority="67" w:unhideWhenUsed="0"/>
+    <w:lsdException w:name="Medium Grid 2 Accent 5" w:semiHidden="0" w:uiPriority="68" w:unhideWhenUsed="0"/>
+    <w:lsdException w:name="Medium Grid 3 Accent 5" w:semiHidden="0" w:uiPriority="69" w:unhideWhenUsed="0"/>
+    <w:lsdException w:name="Dark List Accent 5" w:semiHidden="0" w:uiPriority="70" w:unhideWhenUsed="0"/>
+    <w:lsdException w:name="Colorful Shading Accent 5" w:semiHidden="0" w:uiPriority="71" w:unhideWhenUsed="0"/>
+    <w:lsdException w:name="Colorful List Accent 5" w:semiHidden="0" w:uiPriority="72" w:unhideWhenUsed="0"/>
+    <w:lsdException w:name="Colorful Grid Accent 5" w:semiHidden="0" w:uiPriority="73" w:unhideWhenUsed="0"/>
+    <w:lsdException w:name="Light Shading Accent 6" w:semiHidden="0" w:uiPriority="60" w:unhideWhenUsed="0"/>
+    <w:lsdException w:name="Light List Accent 6" w:semiHidden="0" w:uiPriority="61" w:unhideWhenUsed="0"/>
+    <w:lsdException w:name="Light Grid Accent 6" w:semiHidden="0" w:uiPriority="62" w:unhideWhenUsed="0"/>
+    <w:lsdException w:name="Medium Shading 1 Accent 6" w:semiHidden="0" w:uiPriority="63" w:unhideWhenUsed="0"/>
+    <w:lsdException w:name="Medium Shading 2 Accent 6" w:semiHidden="0" w:uiPriority="64" w:unhideWhenUsed="0"/>
+    <w:lsdException w:name="Medium List 1 Accent 6" w:semiHidden="0" w:uiPriority="65" w:unhideWhenUsed="0"/>
+    <w:lsdException w:name="Medium List 2 Accent 6" w:semiHidden="0" w:uiPriority="66" w:unhideWhenUsed="0"/>
+    <w:lsdException w:name="Medium Grid 1 Accent 6" w:semiHidden="0" w:uiPriority="67" w:unhideWhenUsed="0"/>
+    <w:lsdException w:name="Medium Grid 2 Accent 6" w:semiHidden="0" w:uiPriority="68" w:unhideWhenUsed="0"/>
+    <w:lsdException w:name="Medium Grid 3 Accent 6" w:semiHidden="0" w:uiPriority="69" w:unhideWhenUsed="0"/>
+    <w:lsdException w:name="Dark List Accent 6" w:semiHidden="0" w:uiPriority="70" w:unhideWhenUsed="0"/>
+    <w:lsdException w:name="Colorful Shading Accent 6" w:semiHidden="0" w:uiPriority="71" w:unhideWhenUsed="0"/>
+    <w:lsdException w:name="Colorful List Accent 6" w:semiHidden="0" w:uiPriority="72" w:unhideWhenUsed="0"/>
+    <w:lsdException w:name="Colorful Grid Accent 6" w:semiHidden="0" w:uiPriority="73" w:unhideWhenUsed="0"/>
+    <w:lsdException w:name="Subtle Emphasis" w:semiHidden="0" w:uiPriority="19" w:unhideWhenUsed="0" w:qFormat="1"/>
+    <w:lsdException w:name="Intense Emphasis" w:semiHidden="0" w:uiPriority="21" w:unhideWhenUsed="0" w:qFormat="1"/>
+    <w:lsdException w:name="Subtle Reference" w:semiHidden="0" w:uiPriority="31" w:unhideWhenUsed="0" w:qFormat="1"/>
+    <w:lsdException w:name="Intense Reference" w:semiHidden="0" w:uiPriority="32" w:unhideWhenUsed="0" w:qFormat="1"/>
+    <w:lsdException w:name="Book Title" w:semiHidden="0" w:uiPriority="33" w:unhideWhenUsed="0" w:qFormat="1"/>
+    <w:lsdException w:name="Bibliography" w:uiPriority="37"/>
+    <w:lsdException w:name="TOC Heading" w:uiPriority="39" w:qFormat="1"/>
   </w:latentStyles>
   <w:style w:type="paragraph" w:default="1" w:styleId="Normal">
     <w:name w:val="Normal"/>
@@ -2178,6 +2126,196 @@
       <w:color w:val="0563C1" w:themeColor="hyperlink"/>
       <w:u w:val="single"/>
     </w:rPr>
+  </w:style>
+</w:styles>
+</file>
+
+<file path=word/stylesWithEffects.xml><?xml version="1.0" encoding="utf-8"?>
+<w:styles xmlns:wpc="http://schemas.microsoft.com/office/word/2010/wordprocessingCanvas" xmlns:mc="http://schemas.openxmlformats.org/markup-compatibility/2006" xmlns:o="urn:schemas-microsoft-com:office:office" xmlns:r="http://schemas.openxmlformats.org/officeDocument/2006/relationships" xmlns:m="http://schemas.openxmlformats.org/officeDocument/2006/math" xmlns:v="urn:schemas-microsoft-com:vml" xmlns:wp14="http://schemas.microsoft.com/office/word/2010/wordprocessingDrawing" xmlns:wp="http://schemas.openxmlformats.org/drawingml/2006/wordprocessingDrawing" xmlns:w10="urn:schemas-microsoft-com:office:word" xmlns:w="http://schemas.openxmlformats.org/wordprocessingml/2006/main" xmlns:w14="http://schemas.microsoft.com/office/word/2010/wordml" xmlns:wpg="http://schemas.microsoft.com/office/word/2010/wordprocessingGroup" xmlns:wpi="http://schemas.microsoft.com/office/word/2010/wordprocessingInk" xmlns:wne="http://schemas.microsoft.com/office/word/2006/wordml" xmlns:wps="http://schemas.microsoft.com/office/word/2010/wordprocessingShape" mc:Ignorable="w14 wp14">
+  <w:docDefaults>
+    <w:rPrDefault>
+      <w:rPr>
+        <w:rFonts w:asciiTheme="minorHAnsi" w:eastAsiaTheme="minorEastAsia" w:hAnsiTheme="minorHAnsi" w:cstheme="minorBidi"/>
+        <w:sz w:val="22"/>
+        <w:szCs w:val="22"/>
+        <w:lang w:val="pt-BR" w:eastAsia="pt-BR" w:bidi="ar-SA"/>
+      </w:rPr>
+    </w:rPrDefault>
+    <w:pPrDefault>
+      <w:pPr>
+        <w:spacing w:after="200" w:line="276" w:lineRule="auto"/>
+      </w:pPr>
+    </w:pPrDefault>
+  </w:docDefaults>
+  <w:latentStyles w:defLockedState="0" w:defUIPriority="99" w:defSemiHidden="1" w:defUnhideWhenUsed="1" w:defQFormat="0" w:count="267">
+    <w:lsdException w:name="Normal" w:semiHidden="0" w:uiPriority="0" w:unhideWhenUsed="0" w:qFormat="1"/>
+    <w:lsdException w:name="heading 1" w:semiHidden="0" w:uiPriority="9" w:unhideWhenUsed="0" w:qFormat="1"/>
+    <w:lsdException w:name="heading 2" w:uiPriority="9" w:qFormat="1"/>
+    <w:lsdException w:name="heading 3" w:uiPriority="9" w:qFormat="1"/>
+    <w:lsdException w:name="heading 4" w:uiPriority="9" w:qFormat="1"/>
+    <w:lsdException w:name="heading 5" w:uiPriority="9" w:qFormat="1"/>
+    <w:lsdException w:name="heading 6" w:uiPriority="9" w:qFormat="1"/>
+    <w:lsdException w:name="heading 7" w:uiPriority="9" w:qFormat="1"/>
+    <w:lsdException w:name="heading 8" w:uiPriority="9" w:qFormat="1"/>
+    <w:lsdException w:name="heading 9" w:uiPriority="9" w:qFormat="1"/>
+    <w:lsdException w:name="toc 1" w:uiPriority="39"/>
+    <w:lsdException w:name="toc 2" w:uiPriority="39"/>
+    <w:lsdException w:name="toc 3" w:uiPriority="39"/>
+    <w:lsdException w:name="toc 4" w:uiPriority="39"/>
+    <w:lsdException w:name="toc 5" w:uiPriority="39"/>
+    <w:lsdException w:name="toc 6" w:uiPriority="39"/>
+    <w:lsdException w:name="toc 7" w:uiPriority="39"/>
+    <w:lsdException w:name="toc 8" w:uiPriority="39"/>
+    <w:lsdException w:name="toc 9" w:uiPriority="39"/>
+    <w:lsdException w:name="caption" w:uiPriority="35" w:qFormat="1"/>
+    <w:lsdException w:name="Title" w:semiHidden="0" w:uiPriority="10" w:unhideWhenUsed="0" w:qFormat="1"/>
+    <w:lsdException w:name="Default Paragraph Font" w:uiPriority="1"/>
+    <w:lsdException w:name="Subtitle" w:semiHidden="0" w:uiPriority="11" w:unhideWhenUsed="0" w:qFormat="1"/>
+    <w:lsdException w:name="Strong" w:semiHidden="0" w:uiPriority="22" w:unhideWhenUsed="0" w:qFormat="1"/>
+    <w:lsdException w:name="Emphasis" w:semiHidden="0" w:uiPriority="20" w:unhideWhenUsed="0" w:qFormat="1"/>
+    <w:lsdException w:name="Table Grid" w:semiHidden="0" w:uiPriority="59" w:unhideWhenUsed="0"/>
+    <w:lsdException w:name="Placeholder Text" w:unhideWhenUsed="0"/>
+    <w:lsdException w:name="No Spacing" w:semiHidden="0" w:uiPriority="1" w:unhideWhenUsed="0" w:qFormat="1"/>
+    <w:lsdException w:name="Light Shading" w:semiHidden="0" w:uiPriority="60" w:unhideWhenUsed="0"/>
+    <w:lsdException w:name="Light List" w:semiHidden="0" w:uiPriority="61" w:unhideWhenUsed="0"/>
+    <w:lsdException w:name="Light Grid" w:semiHidden="0" w:uiPriority="62" w:unhideWhenUsed="0"/>
+    <w:lsdException w:name="Medium Shading 1" w:semiHidden="0" w:uiPriority="63" w:unhideWhenUsed="0"/>
+    <w:lsdException w:name="Medium Shading 2" w:semiHidden="0" w:uiPriority="64" w:unhideWhenUsed="0"/>
+    <w:lsdException w:name="Medium List 1" w:semiHidden="0" w:uiPriority="65" w:unhideWhenUsed="0"/>
+    <w:lsdException w:name="Medium List 2" w:semiHidden="0" w:uiPriority="66" w:unhideWhenUsed="0"/>
+    <w:lsdException w:name="Medium Grid 1" w:semiHidden="0" w:uiPriority="67" w:unhideWhenUsed="0"/>
+    <w:lsdException w:name="Medium Grid 2" w:semiHidden="0" w:uiPriority="68" w:unhideWhenUsed="0"/>
+    <w:lsdException w:name="Medium Grid 3" w:semiHidden="0" w:uiPriority="69" w:unhideWhenUsed="0"/>
+    <w:lsdException w:name="Dark List" w:semiHidden="0" w:uiPriority="70" w:unhideWhenUsed="0"/>
+    <w:lsdException w:name="Colorful Shading" w:semiHidden="0" w:uiPriority="71" w:unhideWhenUsed="0"/>
+    <w:lsdException w:name="Colorful List" w:semiHidden="0" w:uiPriority="72" w:unhideWhenUsed="0"/>
+    <w:lsdException w:name="Colorful Grid" w:semiHidden="0" w:uiPriority="73" w:unhideWhenUsed="0"/>
+    <w:lsdException w:name="Light Shading Accent 1" w:semiHidden="0" w:uiPriority="60" w:unhideWhenUsed="0"/>
+    <w:lsdException w:name="Light List Accent 1" w:semiHidden="0" w:uiPriority="61" w:unhideWhenUsed="0"/>
+    <w:lsdException w:name="Light Grid Accent 1" w:semiHidden="0" w:uiPriority="62" w:unhideWhenUsed="0"/>
+    <w:lsdException w:name="Medium Shading 1 Accent 1" w:semiHidden="0" w:uiPriority="63" w:unhideWhenUsed="0"/>
+    <w:lsdException w:name="Medium Shading 2 Accent 1" w:semiHidden="0" w:uiPriority="64" w:unhideWhenUsed="0"/>
+    <w:lsdException w:name="Medium List 1 Accent 1" w:semiHidden="0" w:uiPriority="65" w:unhideWhenUsed="0"/>
+    <w:lsdException w:name="Revision" w:unhideWhenUsed="0"/>
+    <w:lsdException w:name="List Paragraph" w:semiHidden="0" w:uiPriority="34" w:unhideWhenUsed="0" w:qFormat="1"/>
+    <w:lsdException w:name="Quote" w:semiHidden="0" w:uiPriority="29" w:unhideWhenUsed="0" w:qFormat="1"/>
+    <w:lsdException w:name="Intense Quote" w:semiHidden="0" w:uiPriority="30" w:unhideWhenUsed="0" w:qFormat="1"/>
+    <w:lsdException w:name="Medium List 2 Accent 1" w:semiHidden="0" w:uiPriority="66" w:unhideWhenUsed="0"/>
+    <w:lsdException w:name="Medium Grid 1 Accent 1" w:semiHidden="0" w:uiPriority="67" w:unhideWhenUsed="0"/>
+    <w:lsdException w:name="Medium Grid 2 Accent 1" w:semiHidden="0" w:uiPriority="68" w:unhideWhenUsed="0"/>
+    <w:lsdException w:name="Medium Grid 3 Accent 1" w:semiHidden="0" w:uiPriority="69" w:unhideWhenUsed="0"/>
+    <w:lsdException w:name="Dark List Accent 1" w:semiHidden="0" w:uiPriority="70" w:unhideWhenUsed="0"/>
+    <w:lsdException w:name="Colorful Shading Accent 1" w:semiHidden="0" w:uiPriority="71" w:unhideWhenUsed="0"/>
+    <w:lsdException w:name="Colorful List Accent 1" w:semiHidden="0" w:uiPriority="72" w:unhideWhenUsed="0"/>
+    <w:lsdException w:name="Colorful Grid Accent 1" w:semiHidden="0" w:uiPriority="73" w:unhideWhenUsed="0"/>
+    <w:lsdException w:name="Light Shading Accent 2" w:semiHidden="0" w:uiPriority="60" w:unhideWhenUsed="0"/>
+    <w:lsdException w:name="Light List Accent 2" w:semiHidden="0" w:uiPriority="61" w:unhideWhenUsed="0"/>
+    <w:lsdException w:name="Light Grid Accent 2" w:semiHidden="0" w:uiPriority="62" w:unhideWhenUsed="0"/>
+    <w:lsdException w:name="Medium Shading 1 Accent 2" w:semiHidden="0" w:uiPriority="63" w:unhideWhenUsed="0"/>
+    <w:lsdException w:name="Medium Shading 2 Accent 2" w:semiHidden="0" w:uiPriority="64" w:unhideWhenUsed="0"/>
+    <w:lsdException w:name="Medium List 1 Accent 2" w:semiHidden="0" w:uiPriority="65" w:unhideWhenUsed="0"/>
+    <w:lsdException w:name="Medium List 2 Accent 2" w:semiHidden="0" w:uiPriority="66" w:unhideWhenUsed="0"/>
+    <w:lsdException w:name="Medium Grid 1 Accent 2" w:semiHidden="0" w:uiPriority="67" w:unhideWhenUsed="0"/>
+    <w:lsdException w:name="Medium Grid 2 Accent 2" w:semiHidden="0" w:uiPriority="68" w:unhideWhenUsed="0"/>
+    <w:lsdException w:name="Medium Grid 3 Accent 2" w:semiHidden="0" w:uiPriority="69" w:unhideWhenUsed="0"/>
+    <w:lsdException w:name="Dark List Accent 2" w:semiHidden="0" w:uiPriority="70" w:unhideWhenUsed="0"/>
+    <w:lsdException w:name="Colorful Shading Accent 2" w:semiHidden="0" w:uiPriority="71" w:unhideWhenUsed="0"/>
+    <w:lsdException w:name="Colorful List Accent 2" w:semiHidden="0" w:uiPriority="72" w:unhideWhenUsed="0"/>
+    <w:lsdException w:name="Colorful Grid Accent 2" w:semiHidden="0" w:uiPriority="73" w:unhideWhenUsed="0"/>
+    <w:lsdException w:name="Light Shading Accent 3" w:semiHidden="0" w:uiPriority="60" w:unhideWhenUsed="0"/>
+    <w:lsdException w:name="Light List Accent 3" w:semiHidden="0" w:uiPriority="61" w:unhideWhenUsed="0"/>
+    <w:lsdException w:name="Light Grid Accent 3" w:semiHidden="0" w:uiPriority="62" w:unhideWhenUsed="0"/>
+    <w:lsdException w:name="Medium Shading 1 Accent 3" w:semiHidden="0" w:uiPriority="63" w:unhideWhenUsed="0"/>
+    <w:lsdException w:name="Medium Shading 2 Accent 3" w:semiHidden="0" w:uiPriority="64" w:unhideWhenUsed="0"/>
+    <w:lsdException w:name="Medium List 1 Accent 3" w:semiHidden="0" w:uiPriority="65" w:unhideWhenUsed="0"/>
+    <w:lsdException w:name="Medium List 2 Accent 3" w:semiHidden="0" w:uiPriority="66" w:unhideWhenUsed="0"/>
+    <w:lsdException w:name="Medium Grid 1 Accent 3" w:semiHidden="0" w:uiPriority="67" w:unhideWhenUsed="0"/>
+    <w:lsdException w:name="Medium Grid 2 Accent 3" w:semiHidden="0" w:uiPriority="68" w:unhideWhenUsed="0"/>
+    <w:lsdException w:name="Medium Grid 3 Accent 3" w:semiHidden="0" w:uiPriority="69" w:unhideWhenUsed="0"/>
+    <w:lsdException w:name="Dark List Accent 3" w:semiHidden="0" w:uiPriority="70" w:unhideWhenUsed="0"/>
+    <w:lsdException w:name="Colorful Shading Accent 3" w:semiHidden="0" w:uiPriority="71" w:unhideWhenUsed="0"/>
+    <w:lsdException w:name="Colorful List Accent 3" w:semiHidden="0" w:uiPriority="72" w:unhideWhenUsed="0"/>
+    <w:lsdException w:name="Colorful Grid Accent 3" w:semiHidden="0" w:uiPriority="73" w:unhideWhenUsed="0"/>
+    <w:lsdException w:name="Light Shading Accent 4" w:semiHidden="0" w:uiPriority="60" w:unhideWhenUsed="0"/>
+    <w:lsdException w:name="Light List Accent 4" w:semiHidden="0" w:uiPriority="61" w:unhideWhenUsed="0"/>
+    <w:lsdException w:name="Light Grid Accent 4" w:semiHidden="0" w:uiPriority="62" w:unhideWhenUsed="0"/>
+    <w:lsdException w:name="Medium Shading 1 Accent 4" w:semiHidden="0" w:uiPriority="63" w:unhideWhenUsed="0"/>
+    <w:lsdException w:name="Medium Shading 2 Accent 4" w:semiHidden="0" w:uiPriority="64" w:unhideWhenUsed="0"/>
+    <w:lsdException w:name="Medium List 1 Accent 4" w:semiHidden="0" w:uiPriority="65" w:unhideWhenUsed="0"/>
+    <w:lsdException w:name="Medium List 2 Accent 4" w:semiHidden="0" w:uiPriority="66" w:unhideWhenUsed="0"/>
+    <w:lsdException w:name="Medium Grid 1 Accent 4" w:semiHidden="0" w:uiPriority="67" w:unhideWhenUsed="0"/>
+    <w:lsdException w:name="Medium Grid 2 Accent 4" w:semiHidden="0" w:uiPriority="68" w:unhideWhenUsed="0"/>
+    <w:lsdException w:name="Medium Grid 3 Accent 4" w:semiHidden="0" w:uiPriority="69" w:unhideWhenUsed="0"/>
+    <w:lsdException w:name="Dark List Accent 4" w:semiHidden="0" w:uiPriority="70" w:unhideWhenUsed="0"/>
+    <w:lsdException w:name="Colorful Shading Accent 4" w:semiHidden="0" w:uiPriority="71" w:unhideWhenUsed="0"/>
+    <w:lsdException w:name="Colorful List Accent 4" w:semiHidden="0" w:uiPriority="72" w:unhideWhenUsed="0"/>
+    <w:lsdException w:name="Colorful Grid Accent 4" w:semiHidden="0" w:uiPriority="73" w:unhideWhenUsed="0"/>
+    <w:lsdException w:name="Light Shading Accent 5" w:semiHidden="0" w:uiPriority="60" w:unhideWhenUsed="0"/>
+    <w:lsdException w:name="Light List Accent 5" w:semiHidden="0" w:uiPriority="61" w:unhideWhenUsed="0"/>
+    <w:lsdException w:name="Light Grid Accent 5" w:semiHidden="0" w:uiPriority="62" w:unhideWhenUsed="0"/>
+    <w:lsdException w:name="Medium Shading 1 Accent 5" w:semiHidden="0" w:uiPriority="63" w:unhideWhenUsed="0"/>
+    <w:lsdException w:name="Medium Shading 2 Accent 5" w:semiHidden="0" w:uiPriority="64" w:unhideWhenUsed="0"/>
+    <w:lsdException w:name="Medium List 1 Accent 5" w:semiHidden="0" w:uiPriority="65" w:unhideWhenUsed="0"/>
+    <w:lsdException w:name="Medium List 2 Accent 5" w:semiHidden="0" w:uiPriority="66" w:unhideWhenUsed="0"/>
+    <w:lsdException w:name="Medium Grid 1 Accent 5" w:semiHidden="0" w:uiPriority="67" w:unhideWhenUsed="0"/>
+    <w:lsdException w:name="Medium Grid 2 Accent 5" w:semiHidden="0" w:uiPriority="68" w:unhideWhenUsed="0"/>
+    <w:lsdException w:name="Medium Grid 3 Accent 5" w:semiHidden="0" w:uiPriority="69" w:unhideWhenUsed="0"/>
+    <w:lsdException w:name="Dark List Accent 5" w:semiHidden="0" w:uiPriority="70" w:unhideWhenUsed="0"/>
+    <w:lsdException w:name="Colorful Shading Accent 5" w:semiHidden="0" w:uiPriority="71" w:unhideWhenUsed="0"/>
+    <w:lsdException w:name="Colorful List Accent 5" w:semiHidden="0" w:uiPriority="72" w:unhideWhenUsed="0"/>
+    <w:lsdException w:name="Colorful Grid Accent 5" w:semiHidden="0" w:uiPriority="73" w:unhideWhenUsed="0"/>
+    <w:lsdException w:name="Light Shading Accent 6" w:semiHidden="0" w:uiPriority="60" w:unhideWhenUsed="0"/>
+    <w:lsdException w:name="Light List Accent 6" w:semiHidden="0" w:uiPriority="61" w:unhideWhenUsed="0"/>
+    <w:lsdException w:name="Light Grid Accent 6" w:semiHidden="0" w:uiPriority="62" w:unhideWhenUsed="0"/>
+    <w:lsdException w:name="Medium Shading 1 Accent 6" w:semiHidden="0" w:uiPriority="63" w:unhideWhenUsed="0"/>
+    <w:lsdException w:name="Medium Shading 2 Accent 6" w:semiHidden="0" w:uiPriority="64" w:unhideWhenUsed="0"/>
+    <w:lsdException w:name="Medium List 1 Accent 6" w:semiHidden="0" w:uiPriority="65" w:unhideWhenUsed="0"/>
+    <w:lsdException w:name="Medium List 2 Accent 6" w:semiHidden="0" w:uiPriority="66" w:unhideWhenUsed="0"/>
+    <w:lsdException w:name="Medium Grid 1 Accent 6" w:semiHidden="0" w:uiPriority="67" w:unhideWhenUsed="0"/>
+    <w:lsdException w:name="Medium Grid 2 Accent 6" w:semiHidden="0" w:uiPriority="68" w:unhideWhenUsed="0"/>
+    <w:lsdException w:name="Medium Grid 3 Accent 6" w:semiHidden="0" w:uiPriority="69" w:unhideWhenUsed="0"/>
+    <w:lsdException w:name="Dark List Accent 6" w:semiHidden="0" w:uiPriority="70" w:unhideWhenUsed="0"/>
+    <w:lsdException w:name="Colorful Shading Accent 6" w:semiHidden="0" w:uiPriority="71" w:unhideWhenUsed="0"/>
+    <w:lsdException w:name="Colorful List Accent 6" w:semiHidden="0" w:uiPriority="72" w:unhideWhenUsed="0"/>
+    <w:lsdException w:name="Colorful Grid Accent 6" w:semiHidden="0" w:uiPriority="73" w:unhideWhenUsed="0"/>
+    <w:lsdException w:name="Subtle Emphasis" w:semiHidden="0" w:uiPriority="19" w:unhideWhenUsed="0" w:qFormat="1"/>
+    <w:lsdException w:name="Intense Emphasis" w:semiHidden="0" w:uiPriority="21" w:unhideWhenUsed="0" w:qFormat="1"/>
+    <w:lsdException w:name="Subtle Reference" w:semiHidden="0" w:uiPriority="31" w:unhideWhenUsed="0" w:qFormat="1"/>
+    <w:lsdException w:name="Intense Reference" w:semiHidden="0" w:uiPriority="32" w:unhideWhenUsed="0" w:qFormat="1"/>
+    <w:lsdException w:name="Book Title" w:semiHidden="0" w:uiPriority="33" w:unhideWhenUsed="0" w:qFormat="1"/>
+    <w:lsdException w:name="Bibliography" w:uiPriority="37"/>
+    <w:lsdException w:name="TOC Heading" w:uiPriority="39" w:qFormat="1"/>
+  </w:latentStyles>
+  <w:style w:type="paragraph" w:default="1" w:styleId="Normal">
+    <w:name w:val="Normal"/>
+    <w:qFormat/>
+  </w:style>
+  <w:style w:type="character" w:default="1" w:styleId="Fontepargpadro">
+    <w:name w:val="Default Paragraph Font"/>
+    <w:uiPriority w:val="1"/>
+    <w:semiHidden/>
+    <w:unhideWhenUsed/>
+  </w:style>
+  <w:style w:type="table" w:default="1" w:styleId="Tabelanormal">
+    <w:name w:val="Normal Table"/>
+    <w:uiPriority w:val="99"/>
+    <w:semiHidden/>
+    <w:unhideWhenUsed/>
+    <w:tblPr>
+      <w:tblInd w:w="0" w:type="dxa"/>
+      <w:tblCellMar>
+        <w:top w:w="0" w:type="dxa"/>
+        <w:left w:w="108" w:type="dxa"/>
+        <w:bottom w:w="0" w:type="dxa"/>
+        <w:right w:w="108" w:type="dxa"/>
+      </w:tblCellMar>
+    </w:tblPr>
+  </w:style>
+  <w:style w:type="numbering" w:default="1" w:styleId="Semlista">
+    <w:name w:val="No List"/>
+    <w:uiPriority w:val="99"/>
+    <w:semiHidden/>
+    <w:unhideWhenUsed/>
   </w:style>
 </w:styles>
 </file>
@@ -2471,8 +2609,20 @@
   <a:extraClrSchemeLst/>
   <a:extLst>
     <a:ext uri="{05A4C25C-085E-4340-85A3-A5531E510DB2}">
-      <thm15:themeFamily xmlns:thm15="http://schemas.microsoft.com/office/thememl/2012/main" name="Office Theme" id="{62F939B6-93AF-4DB8-9C6B-D6C7DFDC589F}" vid="{4A3C46E8-61CC-4603-A589-7422A47A8E4A}"/>
+      <thm15:themeFamily xmlns:thm15="http://schemas.microsoft.com/office/thememl/2012/main" xmlns="" name="Office Theme" id="{62F939B6-93AF-4DB8-9C6B-D6C7DFDC589F}" vid="{4A3C46E8-61CC-4603-A589-7422A47A8E4A}"/>
     </a:ext>
   </a:extLst>
 </a:theme>
+</file>
+
+<file path=customXml/item1.xml><?xml version="1.0" encoding="utf-8"?>
+<b:Sources xmlns:b="http://schemas.openxmlformats.org/officeDocument/2006/bibliography" xmlns="http://schemas.openxmlformats.org/officeDocument/2006/bibliography" SelectedStyle="\APA.XSL" StyleName="APA"/>
+</file>
+
+<file path=customXml/itemProps1.xml><?xml version="1.0" encoding="utf-8"?>
+<ds:datastoreItem xmlns:ds="http://schemas.openxmlformats.org/officeDocument/2006/customXml" ds:itemID="{3B5E25BE-7556-4DD3-99B0-1C6A076AA896}">
+  <ds:schemaRefs>
+    <ds:schemaRef ds:uri="http://schemas.openxmlformats.org/officeDocument/2006/bibliography"/>
+  </ds:schemaRefs>
+</ds:datastoreItem>
 </file>
</xml_diff>

<commit_message>
removendo grupo e orientador
</commit_message>
<xml_diff>
--- a/Docs/Introducao.docx
+++ b/Docs/Introducao.docx
@@ -1,6 +1,6 @@
 
 <file path=word/document.xml><?xml version="1.0" encoding="utf-8"?>
-<w:document xmlns:wpc="http://schemas.microsoft.com/office/word/2010/wordprocessingCanvas" xmlns:mc="http://schemas.openxmlformats.org/markup-compatibility/2006" xmlns:o="urn:schemas-microsoft-com:office:office" xmlns:r="http://schemas.openxmlformats.org/officeDocument/2006/relationships" xmlns:m="http://schemas.openxmlformats.org/officeDocument/2006/math" xmlns:v="urn:schemas-microsoft-com:vml" xmlns:wp14="http://schemas.microsoft.com/office/word/2010/wordprocessingDrawing" xmlns:wp="http://schemas.openxmlformats.org/drawingml/2006/wordprocessingDrawing" xmlns:w10="urn:schemas-microsoft-com:office:word" xmlns:w="http://schemas.openxmlformats.org/wordprocessingml/2006/main" xmlns:w14="http://schemas.microsoft.com/office/word/2010/wordml" xmlns:wpg="http://schemas.microsoft.com/office/word/2010/wordprocessingGroup" xmlns:wpi="http://schemas.microsoft.com/office/word/2010/wordprocessingInk" xmlns:wne="http://schemas.microsoft.com/office/word/2006/wordml" xmlns:wps="http://schemas.microsoft.com/office/word/2010/wordprocessingShape" mc:Ignorable="w14 wp14">
+<w:document xmlns:wpc="http://schemas.microsoft.com/office/word/2010/wordprocessingCanvas" xmlns:cx="http://schemas.microsoft.com/office/drawing/2014/chartex" xmlns:cx1="http://schemas.microsoft.com/office/drawing/2015/9/8/chartex" xmlns:cx2="http://schemas.microsoft.com/office/drawing/2015/10/21/chartex" xmlns:mc="http://schemas.openxmlformats.org/markup-compatibility/2006" xmlns:o="urn:schemas-microsoft-com:office:office" xmlns:r="http://schemas.openxmlformats.org/officeDocument/2006/relationships" xmlns:m="http://schemas.openxmlformats.org/officeDocument/2006/math" xmlns:v="urn:schemas-microsoft-com:vml" xmlns:wp14="http://schemas.microsoft.com/office/word/2010/wordprocessingDrawing" xmlns:wp="http://schemas.openxmlformats.org/drawingml/2006/wordprocessingDrawing" xmlns:w10="urn:schemas-microsoft-com:office:word" xmlns:w="http://schemas.openxmlformats.org/wordprocessingml/2006/main" xmlns:w14="http://schemas.microsoft.com/office/word/2010/wordml" xmlns:w15="http://schemas.microsoft.com/office/word/2012/wordml" xmlns:w16se="http://schemas.microsoft.com/office/word/2015/wordml/symex" xmlns:wpg="http://schemas.microsoft.com/office/word/2010/wordprocessingGroup" xmlns:wpi="http://schemas.microsoft.com/office/word/2010/wordprocessingInk" xmlns:wne="http://schemas.microsoft.com/office/word/2006/wordml" xmlns:wps="http://schemas.microsoft.com/office/word/2010/wordprocessingShape" mc:Ignorable="w14 w15 w16se wp14">
   <w:body>
     <w:p>
       <w:pPr>
@@ -14,53 +14,8 @@
       <w:pPr>
         <w:pStyle w:val="Ttulo2"/>
       </w:pPr>
-      <w:r>
-        <w:t>Grupo</w:t>
-      </w:r>
-    </w:p>
-    <w:p>
-      <w:pPr>
-        <w:pStyle w:val="PargrafodaLista"/>
-        <w:numPr>
-          <w:ilvl w:val="0"/>
-          <w:numId w:val="6"/>
-        </w:numPr>
-      </w:pPr>
-      <w:r>
-        <w:t>Matheus Rodrigues</w:t>
-      </w:r>
-    </w:p>
-    <w:p>
-      <w:pPr>
-        <w:pStyle w:val="PargrafodaLista"/>
-        <w:numPr>
-          <w:ilvl w:val="0"/>
-          <w:numId w:val="6"/>
-        </w:numPr>
-      </w:pPr>
-      <w:r>
-        <w:t xml:space="preserve">Matheus </w:t>
-      </w:r>
-      <w:r>
-        <w:t>Felipe</w:t>
-      </w:r>
-    </w:p>
-    <w:p>
-      <w:pPr>
-        <w:pStyle w:val="PargrafodaLista"/>
-        <w:numPr>
-          <w:ilvl w:val="0"/>
-          <w:numId w:val="6"/>
-        </w:numPr>
-      </w:pPr>
-      <w:r>
-        <w:t>Leonardo Pereira</w:t>
-      </w:r>
-    </w:p>
-    <w:p>
-      <w:pPr>
-        <w:pStyle w:val="Ttulo2"/>
-      </w:pPr>
+      <w:bookmarkStart w:id="0" w:name="_GoBack"/>
+      <w:bookmarkEnd w:id="0"/>
       <w:r>
         <w:t>Tema</w:t>
       </w:r>
@@ -147,27 +102,12 @@
       <w:r>
         <w:t>.</w:t>
       </w:r>
-      <w:bookmarkStart w:id="0" w:name="_GoBack"/>
-      <w:bookmarkEnd w:id="0"/>
-    </w:p>
-    <w:p>
-      <w:pPr>
-        <w:pStyle w:val="Ttulo2"/>
-      </w:pPr>
-      <w:r>
-        <w:t>Orientador</w:t>
-      </w:r>
-      <w:r>
-        <w:br/>
-      </w:r>
-      <w:r>
-        <w:rPr>
-          <w:b w:val="0"/>
-        </w:rPr>
-        <w:t>Luiz Guilherme</w:t>
-      </w:r>
-    </w:p>
-    <w:p/>
+    </w:p>
+    <w:p>
+      <w:pPr>
+        <w:ind w:firstLine="0"/>
+      </w:pPr>
+    </w:p>
     <w:p>
       <w:pPr>
         <w:pStyle w:val="Ttulo2"/>
@@ -229,7 +169,6 @@
         </w:numPr>
       </w:pPr>
       <w:r>
-        <w:lastRenderedPageBreak/>
         <w:t>Criar um canal único de achados e perdidos, para que haja uma melhor visualização e foco nos animais perdidos.</w:t>
       </w:r>
     </w:p>
@@ -251,30 +190,19 @@
         <w:pStyle w:val="Ttulo2"/>
       </w:pPr>
       <w:r>
+        <w:lastRenderedPageBreak/>
         <w:t>Delimitação do Tema</w:t>
       </w:r>
     </w:p>
     <w:p>
       <w:r>
-        <w:t xml:space="preserve">Nas ruas do Brasil é possível testemunhar </w:t>
-      </w:r>
-      <w:r>
-        <w:t xml:space="preserve">abandono e </w:t>
+        <w:t xml:space="preserve">Nas ruas do Brasil é possível testemunhar abandono e </w:t>
       </w:r>
       <w:r>
         <w:t>maus-tratos</w:t>
       </w:r>
       <w:r>
-        <w:t xml:space="preserve"> de animais</w:t>
-      </w:r>
-      <w:r>
-        <w:t xml:space="preserve">. Há casos de pessoas que acham cães e gatos que acabaram de ter filhotes na rua, </w:t>
-      </w:r>
-      <w:r>
-        <w:t xml:space="preserve">e </w:t>
-      </w:r>
-      <w:r>
-        <w:t>quando acham um animal na rua levam a ONGs, Centro de Controle de Animais ou até mesmo para a própria casa para o animal receber bons tratos, carinho e amor, mas o número de abandono ainda é maior do que o número de adoção desses animais.</w:t>
+        <w:t xml:space="preserve"> de animais. Há casos de pessoas que acham cães e gatos que acabaram de ter filhotes na rua, e quando acham um animal na rua levam a ONGs, Centro de Controle de Animais ou até mesmo para a própria casa para o animal receber bons tratos, carinho e amor, mas o número de abandono ainda é maior do que o número de adoção desses animais.</w:t>
       </w:r>
     </w:p>
     <w:p>
@@ -335,69 +263,58 @@
       </w:r>
       <w:proofErr w:type="spellEnd"/>
       <w:r>
-        <w:t xml:space="preserve">, o foco </w:t>
-      </w:r>
-      <w:proofErr w:type="gramStart"/>
+        <w:t>, o foco é nos</w:t>
+      </w:r>
+      <w:r>
+        <w:t xml:space="preserve"> cuidados com os a</w:t>
+      </w:r>
+      <w:r>
+        <w:t>nimais, eles não recebem nenhum animal q</w:t>
+      </w:r>
+      <w:r>
+        <w:t>ue não esteja abandonado ou mal</w:t>
+      </w:r>
+      <w:r>
+        <w:t>tratado</w:t>
+      </w:r>
+      <w:r>
+        <w:t xml:space="preserve">. Porém, quando encontram algum animal abandonado e em más condições, eles acolhem e realizam os cuidados para depois procurar um lar para o animal. O procedimento para adotar um animal que tenha sido resgatado pela </w:t>
+      </w:r>
+      <w:proofErr w:type="spellStart"/>
+      <w:r>
+        <w:t>Codevida</w:t>
+      </w:r>
+      <w:proofErr w:type="spellEnd"/>
+      <w:r>
+        <w:t xml:space="preserve"> é simples, </w:t>
+      </w:r>
+      <w:r>
+        <w:t xml:space="preserve">mas </w:t>
+      </w:r>
+      <w:r>
+        <w:t>a clínica realiza uma inspeção para confirmar se o animal terá realmente condição de vida no novo lar.</w:t>
+      </w:r>
+    </w:p>
+    <w:p>
+      <w:r>
+        <w:t xml:space="preserve">Quando eles resgatam um animal, nem sempre </w:t>
+      </w:r>
       <w:r>
         <w:t>é</w:t>
       </w:r>
-      <w:proofErr w:type="gramEnd"/>
-      <w:r>
-        <w:t xml:space="preserve"> nos</w:t>
-      </w:r>
-      <w:r>
-        <w:t xml:space="preserve"> cuidados com os a</w:t>
-      </w:r>
-      <w:r>
-        <w:t>nimais, eles não recebem nenhum animal q</w:t>
-      </w:r>
-      <w:r>
-        <w:t>ue não esteja abandonado ou mal</w:t>
-      </w:r>
-      <w:r>
-        <w:t>tratado</w:t>
-      </w:r>
-      <w:r>
-        <w:t xml:space="preserve">. Porém, quando encontram algum animal abandonado e em más condições, eles acolhem e realizam os cuidados para depois procurar um lar para o animal. O procedimento para adotar um animal que tenha </w:t>
-      </w:r>
+      <w:r>
+        <w:t xml:space="preserve"> simples de realizar a doação de </w:t>
+      </w:r>
+      <w:r>
+        <w:t>forma</w:t>
+      </w:r>
+      <w:r>
+        <w:t xml:space="preserve"> rápida. Fatores como idade do animal, condições, tamanho, muitas vezes acabam implicando em demora. Há casos de animais que ficaram procurando um lar durante 6 anos, muitos deles adoecendo antes mesmo de conseguir um.</w:t>
+      </w:r>
+    </w:p>
+    <w:p>
       <w:r>
         <w:lastRenderedPageBreak/>
-        <w:t xml:space="preserve">sido resgatado pela </w:t>
-      </w:r>
-      <w:proofErr w:type="spellStart"/>
-      <w:r>
-        <w:t>Codevida</w:t>
-      </w:r>
-      <w:proofErr w:type="spellEnd"/>
-      <w:r>
-        <w:t xml:space="preserve"> é simples, </w:t>
-      </w:r>
-      <w:r>
-        <w:t xml:space="preserve">mas </w:t>
-      </w:r>
-      <w:r>
-        <w:t>a clínica realiza uma inspeção para confirmar se o animal terá realmente condição de vida no novo lar.</w:t>
-      </w:r>
-    </w:p>
-    <w:p>
-      <w:r>
-        <w:t xml:space="preserve">Quando eles resgatam um animal, nem sempre </w:t>
-      </w:r>
-      <w:r>
-        <w:t>é</w:t>
-      </w:r>
-      <w:r>
-        <w:t xml:space="preserve"> simples de realizar a doação de </w:t>
-      </w:r>
-      <w:r>
-        <w:t>forma</w:t>
-      </w:r>
-      <w:r>
-        <w:t xml:space="preserve"> rápida. Fatores como idade do animal, condições, tamanho, muitas vezes acabam implicando em demora. Há casos de animais que ficaram procurando um lar durante 6 anos, muitos deles adoecendo antes mesmo de conseguir um.</w:t>
-      </w:r>
-    </w:p>
-    <w:p>
-      <w:r>
         <w:t xml:space="preserve">Em conversa com a coordenadora da </w:t>
       </w:r>
       <w:proofErr w:type="spellStart"/>
@@ -557,96 +474,123 @@
         <w:t>Proteção e Defesa dos Animais da OAB/RJ</w:t>
       </w:r>
       <w:r>
-        <w:t xml:space="preserve">, no Rio de </w:t>
-      </w:r>
+        <w:t xml:space="preserve">, no Rio de Janeiro a média de animais abandonados foi de 28 </w:t>
+      </w:r>
+      <w:r>
+        <w:t>animais</w:t>
+      </w:r>
+      <w:r>
+        <w:t xml:space="preserve"> por mês até novembro. Porém, só em novembro tiveram 95 casos de abandono de animais, comprovando que na época de férias e fim de ano esse problema sofre um aumento múltiplo. Na </w:t>
+      </w:r>
+      <w:proofErr w:type="spellStart"/>
+      <w:r>
+        <w:t>Suipa</w:t>
+      </w:r>
+      <w:proofErr w:type="spellEnd"/>
+      <w:r>
+        <w:t>, maior abrigo de animais do Rio de Janeiro, o número de animais que chegam aumenta em 40% entre novembro e março com relação aos outros meses do ano.</w:t>
+      </w:r>
+    </w:p>
+    <w:p>
       <w:r>
         <w:lastRenderedPageBreak/>
-        <w:t xml:space="preserve">Janeiro a média de animais abandonados foi de 28 </w:t>
-      </w:r>
-      <w:r>
-        <w:t>animais</w:t>
-      </w:r>
-      <w:r>
-        <w:t xml:space="preserve"> por mês até novembro. Porém, só em novembro tiveram 95 casos de abandono de animais, comprovando que na época de férias e fim de ano esse problema sofre um aumento múltiplo. Na </w:t>
+        <w:t xml:space="preserve">As causas desses abandonos são diversas, variando entre o tamanho do animal, mudança de residência, até ao fato de querer ir viajar e não saber aonde deixar o </w:t>
+      </w:r>
+      <w:r>
+        <w:t>animal</w:t>
+      </w:r>
+      <w:r>
+        <w:t xml:space="preserve">. Segundo a </w:t>
+      </w:r>
+      <w:r>
+        <w:t xml:space="preserve">diretora-presidente da </w:t>
       </w:r>
       <w:proofErr w:type="spellStart"/>
       <w:r>
-        <w:t>Suipa</w:t>
+        <w:t>Su</w:t>
+      </w:r>
+      <w:r>
+        <w:t>ipa</w:t>
       </w:r>
       <w:proofErr w:type="spellEnd"/>
       <w:r>
-        <w:t>, maior abrigo de animais do Rio de Janeiro, o número de animais que chegam aumenta em 40% entre novembro e março com relação aos outros meses do ano.</w:t>
-      </w:r>
-    </w:p>
-    <w:p>
-      <w:r>
-        <w:t xml:space="preserve">As causas desses abandonos são diversas, variando entre o tamanho do animal, mudança de residência, até ao fato de querer ir viajar e não saber aonde deixar o </w:t>
-      </w:r>
-      <w:r>
-        <w:t>animal</w:t>
-      </w:r>
-      <w:r>
-        <w:t xml:space="preserve">. Segundo a </w:t>
-      </w:r>
-      <w:r>
-        <w:t xml:space="preserve">diretora-presidente da </w:t>
+        <w:t>, Izabel Cristina Nascimento, a maioria dos animais abandonados são filhotes ou tem entre 2 e 5 anos, sem raça definida. Para ela, o costume de presentear amigos e familiares com animais de estimação representa um grande problema e uma das causas para o aumento desse número. (Fonte: Extra.globo.com)</w:t>
+      </w:r>
+    </w:p>
+    <w:p>
+      <w:r>
+        <w:t xml:space="preserve">No ano de 2016, a cidade de Campinas – SP começou o ano com um assustador número de 1533 denúncias de abandono e violência contra animais, sendo 40% desse número casos de </w:t>
+      </w:r>
+      <w:r>
+        <w:t>maus-tratos</w:t>
+      </w:r>
+      <w:r>
+        <w:t>. As outras ocorrências se tratam de atropelamentos e animais doentes que vivem em casas de acumuladoras. (Fonte: G1.globo.com)</w:t>
+      </w:r>
+    </w:p>
+    <w:p>
+      <w:r>
+        <w:t xml:space="preserve">Infelizmente, hoje temos relatos e vídeos circulando pela internet diariamente de casos de </w:t>
+      </w:r>
+      <w:r>
+        <w:t>maus-tratos</w:t>
+      </w:r>
+      <w:r>
+        <w:t xml:space="preserve"> de animais. Esses são </w:t>
+      </w:r>
+      <w:r>
+        <w:t xml:space="preserve">apenas </w:t>
+      </w:r>
+      <w:r>
+        <w:t>os casos que são divulgados e denunciados,</w:t>
+      </w:r>
+      <w:r>
+        <w:t xml:space="preserve"> portanto a tendência é que essa o número real seja ainda maior</w:t>
+      </w:r>
+      <w:r>
+        <w:t>. Tem muita</w:t>
+      </w:r>
+      <w:r>
+        <w:t>s pessoas que desconhecem a lei</w:t>
+      </w:r>
+      <w:r>
+        <w:t xml:space="preserve"> e não sabem como fazer a denúncia em casos de </w:t>
+      </w:r>
+      <w:r>
+        <w:t>maus-tratos</w:t>
+      </w:r>
+      <w:r>
+        <w:t>, que pode ser feita através do Disque-Denúncia 181, com funcionamento 24 horas. (Fonte: Tribunadabahia.com.br)</w:t>
+      </w:r>
+    </w:p>
+    <w:p>
+      <w:pPr>
+        <w:pStyle w:val="Ttulo2"/>
+      </w:pPr>
+      <w:r>
+        <w:t>Contribuição</w:t>
+      </w:r>
+    </w:p>
+    <w:p>
+      <w:r>
+        <w:t xml:space="preserve">Esse trabalho contribui diretamente para todas as ONGs defensoras de animais, servindo como uma plataforma simples onde a instituição poderá encontrar e recolher animais abandonados. Para as pessoas, é interessante pois podem utilizar como uma forma de divulgarem um animal encontrado na rua, possivelmente perdido, ou em um caso contrário, pesquisar para encontrar o seu próprio animal que está perdido. Se um grande número de pessoas e ONGs utilizarem o </w:t>
       </w:r>
       <w:proofErr w:type="spellStart"/>
       <w:r>
-        <w:t>Su</w:t>
-      </w:r>
-      <w:r>
-        <w:t>ipa</w:t>
+        <w:t>app</w:t>
       </w:r>
       <w:proofErr w:type="spellEnd"/>
       <w:r>
-        <w:t>, Izabel Cristina Nascimento, a maioria dos animais abandonados são filhotes ou tem entre 2 e 5 anos, sem raça definida. Para ela, o costume de presentear amigos e familiares com animais de estimação representa um grande problema e uma das causas para o aumento desse número. (Fonte: Extra.globo.com)</w:t>
-      </w:r>
-    </w:p>
-    <w:p>
-      <w:r>
-        <w:t xml:space="preserve">No ano de 2016, a cidade de Campinas – SP começou o ano com um assustador número de 1533 denúncias de abandono e violência contra animais, sendo 40% desse número casos de </w:t>
-      </w:r>
-      <w:r>
-        <w:t>maus-tratos</w:t>
-      </w:r>
-      <w:r>
-        <w:t>. As outras ocorrências se tratam de atropelamentos e animais doentes que vivem em casas de acumuladoras. (Fonte: G1.globo.com)</w:t>
-      </w:r>
-    </w:p>
-    <w:p>
-      <w:r>
-        <w:t xml:space="preserve">Infelizmente, hoje temos relatos e vídeos circulando pela internet diariamente de casos de </w:t>
-      </w:r>
-      <w:r>
-        <w:t>maus-tratos</w:t>
-      </w:r>
-      <w:r>
-        <w:t xml:space="preserve"> de animais. Esses são </w:t>
-      </w:r>
-      <w:r>
-        <w:t xml:space="preserve">apenas </w:t>
-      </w:r>
-      <w:r>
-        <w:t>os casos que são divulgados e denunciados,</w:t>
-      </w:r>
-      <w:r>
-        <w:t xml:space="preserve"> portanto a tendência é que essa o número real seja ainda maior</w:t>
-      </w:r>
-      <w:r>
-        <w:t>. Tem muita</w:t>
-      </w:r>
-      <w:r>
-        <w:t>s pessoas que desconhecem a lei</w:t>
-      </w:r>
-      <w:r>
-        <w:t xml:space="preserve"> e não sabem como fazer a denúncia em casos de </w:t>
-      </w:r>
-      <w:r>
-        <w:t>maus-tratos</w:t>
-      </w:r>
-      <w:r>
-        <w:t>, que pode ser feita através do Disque-Denúncia 181, com funcionamento 24 horas. (Fonte: Tribunadabahia.com.br)</w:t>
+        <w:t xml:space="preserve">, a tendência é o número de animais </w:t>
+      </w:r>
+      <w:r>
+        <w:t>abandonados e perdidos no país</w:t>
+      </w:r>
+      <w:r>
+        <w:t xml:space="preserve"> diminuir</w:t>
+      </w:r>
+      <w:r>
+        <w:t>.</w:t>
       </w:r>
     </w:p>
     <w:p>
@@ -654,37 +598,6 @@
         <w:pStyle w:val="Ttulo2"/>
       </w:pPr>
       <w:r>
-        <w:t>Contribuição</w:t>
-      </w:r>
-    </w:p>
-    <w:p>
-      <w:r>
-        <w:t xml:space="preserve">Esse trabalho contribui diretamente para todas as ONGs defensoras de animais, servindo como uma plataforma simples onde a instituição poderá encontrar e recolher animais abandonados. Para as pessoas, é interessante pois podem utilizar como uma forma de divulgarem um animal encontrado na rua, possivelmente perdido, ou em um caso contrário, pesquisar para encontrar o seu próprio animal que está perdido. Se um grande número de pessoas e ONGs utilizarem o </w:t>
-      </w:r>
-      <w:proofErr w:type="spellStart"/>
-      <w:r>
-        <w:t>app</w:t>
-      </w:r>
-      <w:proofErr w:type="spellEnd"/>
-      <w:r>
-        <w:t xml:space="preserve">, a tendência é o número de animais </w:t>
-      </w:r>
-      <w:r>
-        <w:t>abandonados e perdidos no país</w:t>
-      </w:r>
-      <w:r>
-        <w:t xml:space="preserve"> diminuir</w:t>
-      </w:r>
-      <w:r>
-        <w:t>.</w:t>
-      </w:r>
-    </w:p>
-    <w:p>
-      <w:pPr>
-        <w:pStyle w:val="Ttulo2"/>
-      </w:pPr>
-      <w:r>
-        <w:lastRenderedPageBreak/>
         <w:t xml:space="preserve">Pontos a serem destacados: </w:t>
       </w:r>
     </w:p>
@@ -742,6 +655,7 @@
         </w:numPr>
       </w:pPr>
       <w:r>
+        <w:lastRenderedPageBreak/>
         <w:t>Público alvo: ONGs defensoras de animais, pessoas com desejo de adoção, doação ou procura de animais.</w:t>
       </w:r>
     </w:p>
@@ -826,8 +740,8 @@
 </file>
 
 <file path=word/numbering.xml><?xml version="1.0" encoding="utf-8"?>
-<w:numbering xmlns:wpc="http://schemas.microsoft.com/office/word/2010/wordprocessingCanvas" xmlns:mc="http://schemas.openxmlformats.org/markup-compatibility/2006" xmlns:o="urn:schemas-microsoft-com:office:office" xmlns:r="http://schemas.openxmlformats.org/officeDocument/2006/relationships" xmlns:m="http://schemas.openxmlformats.org/officeDocument/2006/math" xmlns:v="urn:schemas-microsoft-com:vml" xmlns:wp14="http://schemas.microsoft.com/office/word/2010/wordprocessingDrawing" xmlns:wp="http://schemas.openxmlformats.org/drawingml/2006/wordprocessingDrawing" xmlns:w10="urn:schemas-microsoft-com:office:word" xmlns:w="http://schemas.openxmlformats.org/wordprocessingml/2006/main" xmlns:w14="http://schemas.microsoft.com/office/word/2010/wordml" xmlns:wpg="http://schemas.microsoft.com/office/word/2010/wordprocessingGroup" xmlns:wpi="http://schemas.microsoft.com/office/word/2010/wordprocessingInk" xmlns:wne="http://schemas.microsoft.com/office/word/2006/wordml" xmlns:wps="http://schemas.microsoft.com/office/word/2010/wordprocessingShape" mc:Ignorable="w14 wp14">
-  <w:abstractNum w:abstractNumId="0">
+<w:numbering xmlns:wpc="http://schemas.microsoft.com/office/word/2010/wordprocessingCanvas" xmlns:cx="http://schemas.microsoft.com/office/drawing/2014/chartex" xmlns:cx1="http://schemas.microsoft.com/office/drawing/2015/9/8/chartex" xmlns:cx2="http://schemas.microsoft.com/office/drawing/2015/10/21/chartex" xmlns:mc="http://schemas.openxmlformats.org/markup-compatibility/2006" xmlns:o="urn:schemas-microsoft-com:office:office" xmlns:r="http://schemas.openxmlformats.org/officeDocument/2006/relationships" xmlns:m="http://schemas.openxmlformats.org/officeDocument/2006/math" xmlns:v="urn:schemas-microsoft-com:vml" xmlns:wp14="http://schemas.microsoft.com/office/word/2010/wordprocessingDrawing" xmlns:wp="http://schemas.openxmlformats.org/drawingml/2006/wordprocessingDrawing" xmlns:w10="urn:schemas-microsoft-com:office:word" xmlns:w="http://schemas.openxmlformats.org/wordprocessingml/2006/main" xmlns:w14="http://schemas.microsoft.com/office/word/2010/wordml" xmlns:w15="http://schemas.microsoft.com/office/word/2012/wordml" xmlns:w16se="http://schemas.microsoft.com/office/word/2015/wordml/symex" xmlns:wpg="http://schemas.microsoft.com/office/word/2010/wordprocessingGroup" xmlns:wpi="http://schemas.microsoft.com/office/word/2010/wordprocessingInk" xmlns:wne="http://schemas.microsoft.com/office/word/2006/wordml" xmlns:wps="http://schemas.microsoft.com/office/word/2010/wordprocessingShape" mc:Ignorable="w14 w15 w16se wp14">
+  <w:abstractNum w:abstractNumId="0" w15:restartNumberingAfterBreak="0">
     <w:nsid w:val="0DF109AB"/>
     <w:multiLevelType w:val="hybridMultilevel"/>
     <w:tmpl w:val="1FF07D54"/>
@@ -940,7 +854,7 @@
       </w:rPr>
     </w:lvl>
   </w:abstractNum>
-  <w:abstractNum w:abstractNumId="1">
+  <w:abstractNum w:abstractNumId="1" w15:restartNumberingAfterBreak="0">
     <w:nsid w:val="34F85A86"/>
     <w:multiLevelType w:val="hybridMultilevel"/>
     <w:tmpl w:val="D5BE71B4"/>
@@ -1030,7 +944,7 @@
       </w:pPr>
     </w:lvl>
   </w:abstractNum>
-  <w:abstractNum w:abstractNumId="2">
+  <w:abstractNum w:abstractNumId="2" w15:restartNumberingAfterBreak="0">
     <w:nsid w:val="468B7654"/>
     <w:multiLevelType w:val="multilevel"/>
     <w:tmpl w:val="60E0EC6E"/>
@@ -1149,7 +1063,7 @@
       </w:rPr>
     </w:lvl>
   </w:abstractNum>
-  <w:abstractNum w:abstractNumId="3">
+  <w:abstractNum w:abstractNumId="3" w15:restartNumberingAfterBreak="0">
     <w:nsid w:val="4B0C5AC9"/>
     <w:multiLevelType w:val="hybridMultilevel"/>
     <w:tmpl w:val="14E8893A"/>
@@ -1262,7 +1176,7 @@
       </w:rPr>
     </w:lvl>
   </w:abstractNum>
-  <w:abstractNum w:abstractNumId="4">
+  <w:abstractNum w:abstractNumId="4" w15:restartNumberingAfterBreak="0">
     <w:nsid w:val="515C790E"/>
     <w:multiLevelType w:val="hybridMultilevel"/>
     <w:tmpl w:val="B538A844"/>
@@ -1375,7 +1289,7 @@
       </w:rPr>
     </w:lvl>
   </w:abstractNum>
-  <w:abstractNum w:abstractNumId="5">
+  <w:abstractNum w:abstractNumId="5" w15:restartNumberingAfterBreak="0">
     <w:nsid w:val="58A45143"/>
     <w:multiLevelType w:val="hybridMultilevel"/>
     <w:tmpl w:val="959AD316"/>
@@ -1464,7 +1378,7 @@
       </w:pPr>
     </w:lvl>
   </w:abstractNum>
-  <w:abstractNum w:abstractNumId="6">
+  <w:abstractNum w:abstractNumId="6" w15:restartNumberingAfterBreak="0">
     <w:nsid w:val="5BA04605"/>
     <w:multiLevelType w:val="hybridMultilevel"/>
     <w:tmpl w:val="C26055BC"/>
@@ -1577,7 +1491,7 @@
       </w:rPr>
     </w:lvl>
   </w:abstractNum>
-  <w:abstractNum w:abstractNumId="7">
+  <w:abstractNum w:abstractNumId="7" w15:restartNumberingAfterBreak="0">
     <w:nsid w:val="696C2EE4"/>
     <w:multiLevelType w:val="hybridMultilevel"/>
     <w:tmpl w:val="59C2E2BC"/>
@@ -1690,7 +1604,7 @@
       </w:rPr>
     </w:lvl>
   </w:abstractNum>
-  <w:abstractNum w:abstractNumId="8">
+  <w:abstractNum w:abstractNumId="8" w15:restartNumberingAfterBreak="0">
     <w:nsid w:val="708E5A27"/>
     <w:multiLevelType w:val="hybridMultilevel"/>
     <w:tmpl w:val="B5DAE63E"/>
@@ -1834,7 +1748,7 @@
 </file>
 
 <file path=word/styles.xml><?xml version="1.0" encoding="utf-8"?>
-<w:styles xmlns:mc="http://schemas.openxmlformats.org/markup-compatibility/2006" xmlns:r="http://schemas.openxmlformats.org/officeDocument/2006/relationships" xmlns:w="http://schemas.openxmlformats.org/wordprocessingml/2006/main" xmlns:w14="http://schemas.microsoft.com/office/word/2010/wordml" mc:Ignorable="w14">
+<w:styles xmlns:mc="http://schemas.openxmlformats.org/markup-compatibility/2006" xmlns:r="http://schemas.openxmlformats.org/officeDocument/2006/relationships" xmlns:w="http://schemas.openxmlformats.org/wordprocessingml/2006/main" xmlns:w14="http://schemas.microsoft.com/office/word/2010/wordml" xmlns:w15="http://schemas.microsoft.com/office/word/2012/wordml" xmlns:w16se="http://schemas.microsoft.com/office/word/2015/wordml/symex" mc:Ignorable="w14 w15 w16se">
   <w:docDefaults>
     <w:rPrDefault>
       <w:rPr>
@@ -1850,144 +1764,379 @@
       </w:pPr>
     </w:pPrDefault>
   </w:docDefaults>
-  <w:latentStyles w:defLockedState="0" w:defUIPriority="99" w:defSemiHidden="1" w:defUnhideWhenUsed="1" w:defQFormat="0" w:count="267">
-    <w:lsdException w:name="Normal" w:semiHidden="0" w:uiPriority="0" w:unhideWhenUsed="0" w:qFormat="1"/>
-    <w:lsdException w:name="heading 1" w:semiHidden="0" w:uiPriority="9" w:unhideWhenUsed="0" w:qFormat="1"/>
-    <w:lsdException w:name="heading 2" w:uiPriority="9" w:qFormat="1"/>
-    <w:lsdException w:name="heading 3" w:uiPriority="9" w:qFormat="1"/>
-    <w:lsdException w:name="heading 4" w:uiPriority="9" w:qFormat="1"/>
-    <w:lsdException w:name="heading 5" w:uiPriority="9" w:qFormat="1"/>
-    <w:lsdException w:name="heading 6" w:uiPriority="9" w:qFormat="1"/>
-    <w:lsdException w:name="heading 7" w:uiPriority="9" w:qFormat="1"/>
-    <w:lsdException w:name="heading 8" w:uiPriority="9" w:qFormat="1"/>
-    <w:lsdException w:name="heading 9" w:uiPriority="9" w:qFormat="1"/>
-    <w:lsdException w:name="toc 1" w:uiPriority="39"/>
-    <w:lsdException w:name="toc 2" w:uiPriority="39"/>
-    <w:lsdException w:name="toc 3" w:uiPriority="39"/>
-    <w:lsdException w:name="toc 4" w:uiPriority="39"/>
-    <w:lsdException w:name="toc 5" w:uiPriority="39"/>
-    <w:lsdException w:name="toc 6" w:uiPriority="39"/>
-    <w:lsdException w:name="toc 7" w:uiPriority="39"/>
-    <w:lsdException w:name="toc 8" w:uiPriority="39"/>
-    <w:lsdException w:name="toc 9" w:uiPriority="39"/>
-    <w:lsdException w:name="caption" w:uiPriority="35" w:qFormat="1"/>
-    <w:lsdException w:name="Title" w:semiHidden="0" w:uiPriority="10" w:unhideWhenUsed="0" w:qFormat="1"/>
-    <w:lsdException w:name="Default Paragraph Font" w:uiPriority="1"/>
-    <w:lsdException w:name="Subtitle" w:semiHidden="0" w:uiPriority="11" w:unhideWhenUsed="0" w:qFormat="1"/>
-    <w:lsdException w:name="Strong" w:semiHidden="0" w:uiPriority="22" w:unhideWhenUsed="0" w:qFormat="1"/>
-    <w:lsdException w:name="Emphasis" w:semiHidden="0" w:uiPriority="20" w:unhideWhenUsed="0" w:qFormat="1"/>
-    <w:lsdException w:name="Table Grid" w:semiHidden="0" w:uiPriority="39" w:unhideWhenUsed="0"/>
-    <w:lsdException w:name="Placeholder Text" w:unhideWhenUsed="0"/>
-    <w:lsdException w:name="No Spacing" w:semiHidden="0" w:uiPriority="1" w:unhideWhenUsed="0" w:qFormat="1"/>
-    <w:lsdException w:name="Light Shading" w:semiHidden="0" w:uiPriority="60" w:unhideWhenUsed="0"/>
-    <w:lsdException w:name="Light List" w:semiHidden="0" w:uiPriority="61" w:unhideWhenUsed="0"/>
-    <w:lsdException w:name="Light Grid" w:semiHidden="0" w:uiPriority="62" w:unhideWhenUsed="0"/>
-    <w:lsdException w:name="Medium Shading 1" w:semiHidden="0" w:uiPriority="63" w:unhideWhenUsed="0"/>
-    <w:lsdException w:name="Medium Shading 2" w:semiHidden="0" w:uiPriority="64" w:unhideWhenUsed="0"/>
-    <w:lsdException w:name="Medium List 1" w:semiHidden="0" w:uiPriority="65" w:unhideWhenUsed="0"/>
-    <w:lsdException w:name="Medium List 2" w:semiHidden="0" w:uiPriority="66" w:unhideWhenUsed="0"/>
-    <w:lsdException w:name="Medium Grid 1" w:semiHidden="0" w:uiPriority="67" w:unhideWhenUsed="0"/>
-    <w:lsdException w:name="Medium Grid 2" w:semiHidden="0" w:uiPriority="68" w:unhideWhenUsed="0"/>
-    <w:lsdException w:name="Medium Grid 3" w:semiHidden="0" w:uiPriority="69" w:unhideWhenUsed="0"/>
-    <w:lsdException w:name="Dark List" w:semiHidden="0" w:uiPriority="70" w:unhideWhenUsed="0"/>
-    <w:lsdException w:name="Colorful Shading" w:semiHidden="0" w:uiPriority="71" w:unhideWhenUsed="0"/>
-    <w:lsdException w:name="Colorful List" w:semiHidden="0" w:uiPriority="72" w:unhideWhenUsed="0"/>
-    <w:lsdException w:name="Colorful Grid" w:semiHidden="0" w:uiPriority="73" w:unhideWhenUsed="0"/>
-    <w:lsdException w:name="Light Shading Accent 1" w:semiHidden="0" w:uiPriority="60" w:unhideWhenUsed="0"/>
-    <w:lsdException w:name="Light List Accent 1" w:semiHidden="0" w:uiPriority="61" w:unhideWhenUsed="0"/>
-    <w:lsdException w:name="Light Grid Accent 1" w:semiHidden="0" w:uiPriority="62" w:unhideWhenUsed="0"/>
-    <w:lsdException w:name="Medium Shading 1 Accent 1" w:semiHidden="0" w:uiPriority="63" w:unhideWhenUsed="0"/>
-    <w:lsdException w:name="Medium Shading 2 Accent 1" w:semiHidden="0" w:uiPriority="64" w:unhideWhenUsed="0"/>
-    <w:lsdException w:name="Medium List 1 Accent 1" w:semiHidden="0" w:uiPriority="65" w:unhideWhenUsed="0"/>
-    <w:lsdException w:name="Revision" w:unhideWhenUsed="0"/>
-    <w:lsdException w:name="List Paragraph" w:semiHidden="0" w:uiPriority="34" w:unhideWhenUsed="0" w:qFormat="1"/>
-    <w:lsdException w:name="Quote" w:semiHidden="0" w:uiPriority="29" w:unhideWhenUsed="0" w:qFormat="1"/>
-    <w:lsdException w:name="Intense Quote" w:semiHidden="0" w:uiPriority="30" w:unhideWhenUsed="0" w:qFormat="1"/>
-    <w:lsdException w:name="Medium List 2 Accent 1" w:semiHidden="0" w:uiPriority="66" w:unhideWhenUsed="0"/>
-    <w:lsdException w:name="Medium Grid 1 Accent 1" w:semiHidden="0" w:uiPriority="67" w:unhideWhenUsed="0"/>
-    <w:lsdException w:name="Medium Grid 2 Accent 1" w:semiHidden="0" w:uiPriority="68" w:unhideWhenUsed="0"/>
-    <w:lsdException w:name="Medium Grid 3 Accent 1" w:semiHidden="0" w:uiPriority="69" w:unhideWhenUsed="0"/>
-    <w:lsdException w:name="Dark List Accent 1" w:semiHidden="0" w:uiPriority="70" w:unhideWhenUsed="0"/>
-    <w:lsdException w:name="Colorful Shading Accent 1" w:semiHidden="0" w:uiPriority="71" w:unhideWhenUsed="0"/>
-    <w:lsdException w:name="Colorful List Accent 1" w:semiHidden="0" w:uiPriority="72" w:unhideWhenUsed="0"/>
-    <w:lsdException w:name="Colorful Grid Accent 1" w:semiHidden="0" w:uiPriority="73" w:unhideWhenUsed="0"/>
-    <w:lsdException w:name="Light Shading Accent 2" w:semiHidden="0" w:uiPriority="60" w:unhideWhenUsed="0"/>
-    <w:lsdException w:name="Light List Accent 2" w:semiHidden="0" w:uiPriority="61" w:unhideWhenUsed="0"/>
-    <w:lsdException w:name="Light Grid Accent 2" w:semiHidden="0" w:uiPriority="62" w:unhideWhenUsed="0"/>
-    <w:lsdException w:name="Medium Shading 1 Accent 2" w:semiHidden="0" w:uiPriority="63" w:unhideWhenUsed="0"/>
-    <w:lsdException w:name="Medium Shading 2 Accent 2" w:semiHidden="0" w:uiPriority="64" w:unhideWhenUsed="0"/>
-    <w:lsdException w:name="Medium List 1 Accent 2" w:semiHidden="0" w:uiPriority="65" w:unhideWhenUsed="0"/>
-    <w:lsdException w:name="Medium List 2 Accent 2" w:semiHidden="0" w:uiPriority="66" w:unhideWhenUsed="0"/>
-    <w:lsdException w:name="Medium Grid 1 Accent 2" w:semiHidden="0" w:uiPriority="67" w:unhideWhenUsed="0"/>
-    <w:lsdException w:name="Medium Grid 2 Accent 2" w:semiHidden="0" w:uiPriority="68" w:unhideWhenUsed="0"/>
-    <w:lsdException w:name="Medium Grid 3 Accent 2" w:semiHidden="0" w:uiPriority="69" w:unhideWhenUsed="0"/>
-    <w:lsdException w:name="Dark List Accent 2" w:semiHidden="0" w:uiPriority="70" w:unhideWhenUsed="0"/>
-    <w:lsdException w:name="Colorful Shading Accent 2" w:semiHidden="0" w:uiPriority="71" w:unhideWhenUsed="0"/>
-    <w:lsdException w:name="Colorful List Accent 2" w:semiHidden="0" w:uiPriority="72" w:unhideWhenUsed="0"/>
-    <w:lsdException w:name="Colorful Grid Accent 2" w:semiHidden="0" w:uiPriority="73" w:unhideWhenUsed="0"/>
-    <w:lsdException w:name="Light Shading Accent 3" w:semiHidden="0" w:uiPriority="60" w:unhideWhenUsed="0"/>
-    <w:lsdException w:name="Light List Accent 3" w:semiHidden="0" w:uiPriority="61" w:unhideWhenUsed="0"/>
-    <w:lsdException w:name="Light Grid Accent 3" w:semiHidden="0" w:uiPriority="62" w:unhideWhenUsed="0"/>
-    <w:lsdException w:name="Medium Shading 1 Accent 3" w:semiHidden="0" w:uiPriority="63" w:unhideWhenUsed="0"/>
-    <w:lsdException w:name="Medium Shading 2 Accent 3" w:semiHidden="0" w:uiPriority="64" w:unhideWhenUsed="0"/>
-    <w:lsdException w:name="Medium List 1 Accent 3" w:semiHidden="0" w:uiPriority="65" w:unhideWhenUsed="0"/>
-    <w:lsdException w:name="Medium List 2 Accent 3" w:semiHidden="0" w:uiPriority="66" w:unhideWhenUsed="0"/>
-    <w:lsdException w:name="Medium Grid 1 Accent 3" w:semiHidden="0" w:uiPriority="67" w:unhideWhenUsed="0"/>
-    <w:lsdException w:name="Medium Grid 2 Accent 3" w:semiHidden="0" w:uiPriority="68" w:unhideWhenUsed="0"/>
-    <w:lsdException w:name="Medium Grid 3 Accent 3" w:semiHidden="0" w:uiPriority="69" w:unhideWhenUsed="0"/>
-    <w:lsdException w:name="Dark List Accent 3" w:semiHidden="0" w:uiPriority="70" w:unhideWhenUsed="0"/>
-    <w:lsdException w:name="Colorful Shading Accent 3" w:semiHidden="0" w:uiPriority="71" w:unhideWhenUsed="0"/>
-    <w:lsdException w:name="Colorful List Accent 3" w:semiHidden="0" w:uiPriority="72" w:unhideWhenUsed="0"/>
-    <w:lsdException w:name="Colorful Grid Accent 3" w:semiHidden="0" w:uiPriority="73" w:unhideWhenUsed="0"/>
-    <w:lsdException w:name="Light Shading Accent 4" w:semiHidden="0" w:uiPriority="60" w:unhideWhenUsed="0"/>
-    <w:lsdException w:name="Light List Accent 4" w:semiHidden="0" w:uiPriority="61" w:unhideWhenUsed="0"/>
-    <w:lsdException w:name="Light Grid Accent 4" w:semiHidden="0" w:uiPriority="62" w:unhideWhenUsed="0"/>
-    <w:lsdException w:name="Medium Shading 1 Accent 4" w:semiHidden="0" w:uiPriority="63" w:unhideWhenUsed="0"/>
-    <w:lsdException w:name="Medium Shading 2 Accent 4" w:semiHidden="0" w:uiPriority="64" w:unhideWhenUsed="0"/>
-    <w:lsdException w:name="Medium List 1 Accent 4" w:semiHidden="0" w:uiPriority="65" w:unhideWhenUsed="0"/>
-    <w:lsdException w:name="Medium List 2 Accent 4" w:semiHidden="0" w:uiPriority="66" w:unhideWhenUsed="0"/>
-    <w:lsdException w:name="Medium Grid 1 Accent 4" w:semiHidden="0" w:uiPriority="67" w:unhideWhenUsed="0"/>
-    <w:lsdException w:name="Medium Grid 2 Accent 4" w:semiHidden="0" w:uiPriority="68" w:unhideWhenUsed="0"/>
-    <w:lsdException w:name="Medium Grid 3 Accent 4" w:semiHidden="0" w:uiPriority="69" w:unhideWhenUsed="0"/>
-    <w:lsdException w:name="Dark List Accent 4" w:semiHidden="0" w:uiPriority="70" w:unhideWhenUsed="0"/>
-    <w:lsdException w:name="Colorful Shading Accent 4" w:semiHidden="0" w:uiPriority="71" w:unhideWhenUsed="0"/>
-    <w:lsdException w:name="Colorful List Accent 4" w:semiHidden="0" w:uiPriority="72" w:unhideWhenUsed="0"/>
-    <w:lsdException w:name="Colorful Grid Accent 4" w:semiHidden="0" w:uiPriority="73" w:unhideWhenUsed="0"/>
-    <w:lsdException w:name="Light Shading Accent 5" w:semiHidden="0" w:uiPriority="60" w:unhideWhenUsed="0"/>
-    <w:lsdException w:name="Light List Accent 5" w:semiHidden="0" w:uiPriority="61" w:unhideWhenUsed="0"/>
-    <w:lsdException w:name="Light Grid Accent 5" w:semiHidden="0" w:uiPriority="62" w:unhideWhenUsed="0"/>
-    <w:lsdException w:name="Medium Shading 1 Accent 5" w:semiHidden="0" w:uiPriority="63" w:unhideWhenUsed="0"/>
-    <w:lsdException w:name="Medium Shading 2 Accent 5" w:semiHidden="0" w:uiPriority="64" w:unhideWhenUsed="0"/>
-    <w:lsdException w:name="Medium List 1 Accent 5" w:semiHidden="0" w:uiPriority="65" w:unhideWhenUsed="0"/>
-    <w:lsdException w:name="Medium List 2 Accent 5" w:semiHidden="0" w:uiPriority="66" w:unhideWhenUsed="0"/>
-    <w:lsdException w:name="Medium Grid 1 Accent 5" w:semiHidden="0" w:uiPriority="67" w:unhideWhenUsed="0"/>
-    <w:lsdException w:name="Medium Grid 2 Accent 5" w:semiHidden="0" w:uiPriority="68" w:unhideWhenUsed="0"/>
-    <w:lsdException w:name="Medium Grid 3 Accent 5" w:semiHidden="0" w:uiPriority="69" w:unhideWhenUsed="0"/>
-    <w:lsdException w:name="Dark List Accent 5" w:semiHidden="0" w:uiPriority="70" w:unhideWhenUsed="0"/>
-    <w:lsdException w:name="Colorful Shading Accent 5" w:semiHidden="0" w:uiPriority="71" w:unhideWhenUsed="0"/>
-    <w:lsdException w:name="Colorful List Accent 5" w:semiHidden="0" w:uiPriority="72" w:unhideWhenUsed="0"/>
-    <w:lsdException w:name="Colorful Grid Accent 5" w:semiHidden="0" w:uiPriority="73" w:unhideWhenUsed="0"/>
-    <w:lsdException w:name="Light Shading Accent 6" w:semiHidden="0" w:uiPriority="60" w:unhideWhenUsed="0"/>
-    <w:lsdException w:name="Light List Accent 6" w:semiHidden="0" w:uiPriority="61" w:unhideWhenUsed="0"/>
-    <w:lsdException w:name="Light Grid Accent 6" w:semiHidden="0" w:uiPriority="62" w:unhideWhenUsed="0"/>
-    <w:lsdException w:name="Medium Shading 1 Accent 6" w:semiHidden="0" w:uiPriority="63" w:unhideWhenUsed="0"/>
-    <w:lsdException w:name="Medium Shading 2 Accent 6" w:semiHidden="0" w:uiPriority="64" w:unhideWhenUsed="0"/>
-    <w:lsdException w:name="Medium List 1 Accent 6" w:semiHidden="0" w:uiPriority="65" w:unhideWhenUsed="0"/>
-    <w:lsdException w:name="Medium List 2 Accent 6" w:semiHidden="0" w:uiPriority="66" w:unhideWhenUsed="0"/>
-    <w:lsdException w:name="Medium Grid 1 Accent 6" w:semiHidden="0" w:uiPriority="67" w:unhideWhenUsed="0"/>
-    <w:lsdException w:name="Medium Grid 2 Accent 6" w:semiHidden="0" w:uiPriority="68" w:unhideWhenUsed="0"/>
-    <w:lsdException w:name="Medium Grid 3 Accent 6" w:semiHidden="0" w:uiPriority="69" w:unhideWhenUsed="0"/>
-    <w:lsdException w:name="Dark List Accent 6" w:semiHidden="0" w:uiPriority="70" w:unhideWhenUsed="0"/>
-    <w:lsdException w:name="Colorful Shading Accent 6" w:semiHidden="0" w:uiPriority="71" w:unhideWhenUsed="0"/>
-    <w:lsdException w:name="Colorful List Accent 6" w:semiHidden="0" w:uiPriority="72" w:unhideWhenUsed="0"/>
-    <w:lsdException w:name="Colorful Grid Accent 6" w:semiHidden="0" w:uiPriority="73" w:unhideWhenUsed="0"/>
-    <w:lsdException w:name="Subtle Emphasis" w:semiHidden="0" w:uiPriority="19" w:unhideWhenUsed="0" w:qFormat="1"/>
-    <w:lsdException w:name="Intense Emphasis" w:semiHidden="0" w:uiPriority="21" w:unhideWhenUsed="0" w:qFormat="1"/>
-    <w:lsdException w:name="Subtle Reference" w:semiHidden="0" w:uiPriority="31" w:unhideWhenUsed="0" w:qFormat="1"/>
-    <w:lsdException w:name="Intense Reference" w:semiHidden="0" w:uiPriority="32" w:unhideWhenUsed="0" w:qFormat="1"/>
-    <w:lsdException w:name="Book Title" w:semiHidden="0" w:uiPriority="33" w:unhideWhenUsed="0" w:qFormat="1"/>
-    <w:lsdException w:name="Bibliography" w:uiPriority="37"/>
-    <w:lsdException w:name="TOC Heading" w:uiPriority="39" w:qFormat="1"/>
+  <w:latentStyles w:defLockedState="0" w:defUIPriority="99" w:defSemiHidden="0" w:defUnhideWhenUsed="0" w:defQFormat="0" w:count="372">
+    <w:lsdException w:name="Normal" w:uiPriority="0" w:qFormat="1"/>
+    <w:lsdException w:name="heading 1" w:uiPriority="9" w:qFormat="1"/>
+    <w:lsdException w:name="heading 2" w:semiHidden="1" w:uiPriority="9" w:unhideWhenUsed="1" w:qFormat="1"/>
+    <w:lsdException w:name="heading 3" w:semiHidden="1" w:uiPriority="9" w:unhideWhenUsed="1" w:qFormat="1"/>
+    <w:lsdException w:name="heading 4" w:semiHidden="1" w:uiPriority="9" w:unhideWhenUsed="1" w:qFormat="1"/>
+    <w:lsdException w:name="heading 5" w:semiHidden="1" w:uiPriority="9" w:unhideWhenUsed="1" w:qFormat="1"/>
+    <w:lsdException w:name="heading 6" w:semiHidden="1" w:uiPriority="9" w:unhideWhenUsed="1" w:qFormat="1"/>
+    <w:lsdException w:name="heading 7" w:semiHidden="1" w:uiPriority="9" w:unhideWhenUsed="1" w:qFormat="1"/>
+    <w:lsdException w:name="heading 8" w:semiHidden="1" w:uiPriority="9" w:unhideWhenUsed="1" w:qFormat="1"/>
+    <w:lsdException w:name="heading 9" w:semiHidden="1" w:uiPriority="9" w:unhideWhenUsed="1" w:qFormat="1"/>
+    <w:lsdException w:name="index 1" w:semiHidden="1" w:unhideWhenUsed="1"/>
+    <w:lsdException w:name="index 2" w:semiHidden="1" w:unhideWhenUsed="1"/>
+    <w:lsdException w:name="index 3" w:semiHidden="1" w:unhideWhenUsed="1"/>
+    <w:lsdException w:name="index 4" w:semiHidden="1" w:unhideWhenUsed="1"/>
+    <w:lsdException w:name="index 5" w:semiHidden="1" w:unhideWhenUsed="1"/>
+    <w:lsdException w:name="index 6" w:semiHidden="1" w:unhideWhenUsed="1"/>
+    <w:lsdException w:name="index 7" w:semiHidden="1" w:unhideWhenUsed="1"/>
+    <w:lsdException w:name="index 8" w:semiHidden="1" w:unhideWhenUsed="1"/>
+    <w:lsdException w:name="index 9" w:semiHidden="1" w:unhideWhenUsed="1"/>
+    <w:lsdException w:name="toc 1" w:semiHidden="1" w:uiPriority="39" w:unhideWhenUsed="1"/>
+    <w:lsdException w:name="toc 2" w:semiHidden="1" w:uiPriority="39" w:unhideWhenUsed="1"/>
+    <w:lsdException w:name="toc 3" w:semiHidden="1" w:uiPriority="39" w:unhideWhenUsed="1"/>
+    <w:lsdException w:name="toc 4" w:semiHidden="1" w:uiPriority="39" w:unhideWhenUsed="1"/>
+    <w:lsdException w:name="toc 5" w:semiHidden="1" w:uiPriority="39" w:unhideWhenUsed="1"/>
+    <w:lsdException w:name="toc 6" w:semiHidden="1" w:uiPriority="39" w:unhideWhenUsed="1"/>
+    <w:lsdException w:name="toc 7" w:semiHidden="1" w:uiPriority="39" w:unhideWhenUsed="1"/>
+    <w:lsdException w:name="toc 8" w:semiHidden="1" w:uiPriority="39" w:unhideWhenUsed="1"/>
+    <w:lsdException w:name="toc 9" w:semiHidden="1" w:uiPriority="39" w:unhideWhenUsed="1"/>
+    <w:lsdException w:name="Normal Indent" w:semiHidden="1" w:unhideWhenUsed="1"/>
+    <w:lsdException w:name="footnote text" w:semiHidden="1" w:unhideWhenUsed="1"/>
+    <w:lsdException w:name="annotation text" w:semiHidden="1" w:unhideWhenUsed="1"/>
+    <w:lsdException w:name="header" w:semiHidden="1" w:unhideWhenUsed="1"/>
+    <w:lsdException w:name="footer" w:semiHidden="1" w:unhideWhenUsed="1"/>
+    <w:lsdException w:name="index heading" w:semiHidden="1" w:unhideWhenUsed="1"/>
+    <w:lsdException w:name="caption" w:semiHidden="1" w:uiPriority="35" w:unhideWhenUsed="1" w:qFormat="1"/>
+    <w:lsdException w:name="table of figures" w:semiHidden="1" w:unhideWhenUsed="1"/>
+    <w:lsdException w:name="envelope address" w:semiHidden="1" w:unhideWhenUsed="1"/>
+    <w:lsdException w:name="envelope return" w:semiHidden="1" w:unhideWhenUsed="1"/>
+    <w:lsdException w:name="footnote reference" w:semiHidden="1" w:unhideWhenUsed="1"/>
+    <w:lsdException w:name="annotation reference" w:semiHidden="1" w:unhideWhenUsed="1"/>
+    <w:lsdException w:name="line number" w:semiHidden="1" w:unhideWhenUsed="1"/>
+    <w:lsdException w:name="page number" w:semiHidden="1" w:unhideWhenUsed="1"/>
+    <w:lsdException w:name="endnote reference" w:semiHidden="1" w:unhideWhenUsed="1"/>
+    <w:lsdException w:name="endnote text" w:semiHidden="1" w:unhideWhenUsed="1"/>
+    <w:lsdException w:name="table of authorities" w:semiHidden="1" w:unhideWhenUsed="1"/>
+    <w:lsdException w:name="macro" w:semiHidden="1" w:unhideWhenUsed="1"/>
+    <w:lsdException w:name="toa heading" w:semiHidden="1" w:unhideWhenUsed="1"/>
+    <w:lsdException w:name="List" w:semiHidden="1" w:unhideWhenUsed="1"/>
+    <w:lsdException w:name="List Bullet" w:semiHidden="1" w:unhideWhenUsed="1"/>
+    <w:lsdException w:name="List Number" w:semiHidden="1" w:unhideWhenUsed="1"/>
+    <w:lsdException w:name="List 2" w:semiHidden="1" w:unhideWhenUsed="1"/>
+    <w:lsdException w:name="List 3" w:semiHidden="1" w:unhideWhenUsed="1"/>
+    <w:lsdException w:name="List 4" w:semiHidden="1" w:unhideWhenUsed="1"/>
+    <w:lsdException w:name="List 5" w:semiHidden="1" w:unhideWhenUsed="1"/>
+    <w:lsdException w:name="List Bullet 2" w:semiHidden="1" w:unhideWhenUsed="1"/>
+    <w:lsdException w:name="List Bullet 3" w:semiHidden="1" w:unhideWhenUsed="1"/>
+    <w:lsdException w:name="List Bullet 4" w:semiHidden="1" w:unhideWhenUsed="1"/>
+    <w:lsdException w:name="List Bullet 5" w:semiHidden="1" w:unhideWhenUsed="1"/>
+    <w:lsdException w:name="List Number 2" w:semiHidden="1" w:unhideWhenUsed="1"/>
+    <w:lsdException w:name="List Number 3" w:semiHidden="1" w:unhideWhenUsed="1"/>
+    <w:lsdException w:name="List Number 4" w:semiHidden="1" w:unhideWhenUsed="1"/>
+    <w:lsdException w:name="List Number 5" w:semiHidden="1" w:unhideWhenUsed="1"/>
+    <w:lsdException w:name="Title" w:uiPriority="10" w:qFormat="1"/>
+    <w:lsdException w:name="Closing" w:semiHidden="1" w:unhideWhenUsed="1"/>
+    <w:lsdException w:name="Signature" w:semiHidden="1" w:unhideWhenUsed="1"/>
+    <w:lsdException w:name="Default Paragraph Font" w:semiHidden="1" w:uiPriority="1" w:unhideWhenUsed="1"/>
+    <w:lsdException w:name="Body Text" w:semiHidden="1" w:unhideWhenUsed="1"/>
+    <w:lsdException w:name="Body Text Indent" w:semiHidden="1" w:unhideWhenUsed="1"/>
+    <w:lsdException w:name="List Continue" w:semiHidden="1" w:unhideWhenUsed="1"/>
+    <w:lsdException w:name="List Continue 2" w:semiHidden="1" w:unhideWhenUsed="1"/>
+    <w:lsdException w:name="List Continue 3" w:semiHidden="1" w:unhideWhenUsed="1"/>
+    <w:lsdException w:name="List Continue 4" w:semiHidden="1" w:unhideWhenUsed="1"/>
+    <w:lsdException w:name="List Continue 5" w:semiHidden="1" w:unhideWhenUsed="1"/>
+    <w:lsdException w:name="Message Header" w:semiHidden="1" w:unhideWhenUsed="1"/>
+    <w:lsdException w:name="Subtitle" w:uiPriority="11" w:qFormat="1"/>
+    <w:lsdException w:name="Salutation" w:semiHidden="1" w:unhideWhenUsed="1"/>
+    <w:lsdException w:name="Date" w:semiHidden="1" w:unhideWhenUsed="1"/>
+    <w:lsdException w:name="Body Text First Indent" w:semiHidden="1" w:unhideWhenUsed="1"/>
+    <w:lsdException w:name="Body Text First Indent 2" w:semiHidden="1" w:unhideWhenUsed="1"/>
+    <w:lsdException w:name="Note Heading" w:semiHidden="1" w:unhideWhenUsed="1"/>
+    <w:lsdException w:name="Body Text 2" w:semiHidden="1" w:unhideWhenUsed="1"/>
+    <w:lsdException w:name="Body Text 3" w:semiHidden="1" w:unhideWhenUsed="1"/>
+    <w:lsdException w:name="Body Text Indent 2" w:semiHidden="1" w:unhideWhenUsed="1"/>
+    <w:lsdException w:name="Body Text Indent 3" w:semiHidden="1" w:unhideWhenUsed="1"/>
+    <w:lsdException w:name="Block Text" w:semiHidden="1" w:unhideWhenUsed="1"/>
+    <w:lsdException w:name="Hyperlink" w:semiHidden="1" w:unhideWhenUsed="1"/>
+    <w:lsdException w:name="FollowedHyperlink" w:semiHidden="1" w:unhideWhenUsed="1"/>
+    <w:lsdException w:name="Strong" w:uiPriority="22" w:qFormat="1"/>
+    <w:lsdException w:name="Emphasis" w:uiPriority="20" w:qFormat="1"/>
+    <w:lsdException w:name="Document Map" w:semiHidden="1" w:unhideWhenUsed="1"/>
+    <w:lsdException w:name="Plain Text" w:semiHidden="1" w:unhideWhenUsed="1"/>
+    <w:lsdException w:name="E-mail Signature" w:semiHidden="1" w:unhideWhenUsed="1"/>
+    <w:lsdException w:name="HTML Top of Form" w:semiHidden="1" w:unhideWhenUsed="1"/>
+    <w:lsdException w:name="HTML Bottom of Form" w:semiHidden="1" w:unhideWhenUsed="1"/>
+    <w:lsdException w:name="Normal (Web)" w:semiHidden="1" w:unhideWhenUsed="1"/>
+    <w:lsdException w:name="HTML Acronym" w:semiHidden="1" w:unhideWhenUsed="1"/>
+    <w:lsdException w:name="HTML Address" w:semiHidden="1" w:unhideWhenUsed="1"/>
+    <w:lsdException w:name="HTML Cite" w:semiHidden="1" w:unhideWhenUsed="1"/>
+    <w:lsdException w:name="HTML Code" w:semiHidden="1" w:unhideWhenUsed="1"/>
+    <w:lsdException w:name="HTML Definition" w:semiHidden="1" w:unhideWhenUsed="1"/>
+    <w:lsdException w:name="HTML Keyboard" w:semiHidden="1" w:unhideWhenUsed="1"/>
+    <w:lsdException w:name="HTML Preformatted" w:semiHidden="1" w:unhideWhenUsed="1"/>
+    <w:lsdException w:name="HTML Sample" w:semiHidden="1" w:unhideWhenUsed="1"/>
+    <w:lsdException w:name="HTML Typewriter" w:semiHidden="1" w:unhideWhenUsed="1"/>
+    <w:lsdException w:name="HTML Variable" w:semiHidden="1" w:unhideWhenUsed="1"/>
+    <w:lsdException w:name="Normal Table" w:semiHidden="1" w:unhideWhenUsed="1"/>
+    <w:lsdException w:name="annotation subject" w:semiHidden="1" w:unhideWhenUsed="1"/>
+    <w:lsdException w:name="No List" w:semiHidden="1" w:unhideWhenUsed="1"/>
+    <w:lsdException w:name="Outline List 1" w:semiHidden="1" w:unhideWhenUsed="1"/>
+    <w:lsdException w:name="Outline List 2" w:semiHidden="1" w:unhideWhenUsed="1"/>
+    <w:lsdException w:name="Outline List 3" w:semiHidden="1" w:unhideWhenUsed="1"/>
+    <w:lsdException w:name="Table Simple 1" w:semiHidden="1" w:unhideWhenUsed="1"/>
+    <w:lsdException w:name="Table Simple 2" w:semiHidden="1" w:unhideWhenUsed="1"/>
+    <w:lsdException w:name="Table Simple 3" w:semiHidden="1" w:unhideWhenUsed="1"/>
+    <w:lsdException w:name="Table Classic 1" w:semiHidden="1" w:unhideWhenUsed="1"/>
+    <w:lsdException w:name="Table Classic 2" w:semiHidden="1" w:unhideWhenUsed="1"/>
+    <w:lsdException w:name="Table Classic 3" w:semiHidden="1" w:unhideWhenUsed="1"/>
+    <w:lsdException w:name="Table Classic 4" w:semiHidden="1" w:unhideWhenUsed="1"/>
+    <w:lsdException w:name="Table Colorful 1" w:semiHidden="1" w:unhideWhenUsed="1"/>
+    <w:lsdException w:name="Table Colorful 2" w:semiHidden="1" w:unhideWhenUsed="1"/>
+    <w:lsdException w:name="Table Colorful 3" w:semiHidden="1" w:unhideWhenUsed="1"/>
+    <w:lsdException w:name="Table Columns 1" w:semiHidden="1" w:unhideWhenUsed="1"/>
+    <w:lsdException w:name="Table Columns 2" w:semiHidden="1" w:unhideWhenUsed="1"/>
+    <w:lsdException w:name="Table Columns 3" w:semiHidden="1" w:unhideWhenUsed="1"/>
+    <w:lsdException w:name="Table Columns 4" w:semiHidden="1" w:unhideWhenUsed="1"/>
+    <w:lsdException w:name="Table Columns 5" w:semiHidden="1" w:unhideWhenUsed="1"/>
+    <w:lsdException w:name="Table Grid 1" w:semiHidden="1" w:unhideWhenUsed="1"/>
+    <w:lsdException w:name="Table Grid 2" w:semiHidden="1" w:unhideWhenUsed="1"/>
+    <w:lsdException w:name="Table Grid 3" w:semiHidden="1" w:unhideWhenUsed="1"/>
+    <w:lsdException w:name="Table Grid 4" w:semiHidden="1" w:unhideWhenUsed="1"/>
+    <w:lsdException w:name="Table Grid 5" w:semiHidden="1" w:unhideWhenUsed="1"/>
+    <w:lsdException w:name="Table Grid 6" w:semiHidden="1" w:unhideWhenUsed="1"/>
+    <w:lsdException w:name="Table Grid 7" w:semiHidden="1" w:unhideWhenUsed="1"/>
+    <w:lsdException w:name="Table Grid 8" w:semiHidden="1" w:unhideWhenUsed="1"/>
+    <w:lsdException w:name="Table List 1" w:semiHidden="1" w:unhideWhenUsed="1"/>
+    <w:lsdException w:name="Table List 2" w:semiHidden="1" w:unhideWhenUsed="1"/>
+    <w:lsdException w:name="Table List 3" w:semiHidden="1" w:unhideWhenUsed="1"/>
+    <w:lsdException w:name="Table List 4" w:semiHidden="1" w:unhideWhenUsed="1"/>
+    <w:lsdException w:name="Table List 5" w:semiHidden="1" w:unhideWhenUsed="1"/>
+    <w:lsdException w:name="Table List 6" w:semiHidden="1" w:unhideWhenUsed="1"/>
+    <w:lsdException w:name="Table List 7" w:semiHidden="1" w:unhideWhenUsed="1"/>
+    <w:lsdException w:name="Table List 8" w:semiHidden="1" w:unhideWhenUsed="1"/>
+    <w:lsdException w:name="Table 3D effects 1" w:semiHidden="1" w:unhideWhenUsed="1"/>
+    <w:lsdException w:name="Table 3D effects 2" w:semiHidden="1" w:unhideWhenUsed="1"/>
+    <w:lsdException w:name="Table 3D effects 3" w:semiHidden="1" w:unhideWhenUsed="1"/>
+    <w:lsdException w:name="Table Contemporary" w:semiHidden="1" w:unhideWhenUsed="1"/>
+    <w:lsdException w:name="Table Elegant" w:semiHidden="1" w:unhideWhenUsed="1"/>
+    <w:lsdException w:name="Table Professional" w:semiHidden="1" w:unhideWhenUsed="1"/>
+    <w:lsdException w:name="Table Subtle 1" w:semiHidden="1" w:unhideWhenUsed="1"/>
+    <w:lsdException w:name="Table Subtle 2" w:semiHidden="1" w:unhideWhenUsed="1"/>
+    <w:lsdException w:name="Table Web 1" w:semiHidden="1" w:unhideWhenUsed="1"/>
+    <w:lsdException w:name="Table Web 2" w:semiHidden="1" w:unhideWhenUsed="1"/>
+    <w:lsdException w:name="Table Web 3" w:semiHidden="1" w:unhideWhenUsed="1"/>
+    <w:lsdException w:name="Balloon Text" w:semiHidden="1" w:unhideWhenUsed="1"/>
+    <w:lsdException w:name="Table Grid" w:uiPriority="39"/>
+    <w:lsdException w:name="Table Theme" w:semiHidden="1" w:unhideWhenUsed="1"/>
+    <w:lsdException w:name="Placeholder Text" w:semiHidden="1"/>
+    <w:lsdException w:name="No Spacing" w:uiPriority="1" w:qFormat="1"/>
+    <w:lsdException w:name="Light Shading" w:uiPriority="60"/>
+    <w:lsdException w:name="Light List" w:uiPriority="61"/>
+    <w:lsdException w:name="Light Grid" w:uiPriority="62"/>
+    <w:lsdException w:name="Medium Shading 1" w:uiPriority="63"/>
+    <w:lsdException w:name="Medium Shading 2" w:uiPriority="64"/>
+    <w:lsdException w:name="Medium List 1" w:uiPriority="65"/>
+    <w:lsdException w:name="Medium List 2" w:uiPriority="66"/>
+    <w:lsdException w:name="Medium Grid 1" w:uiPriority="67"/>
+    <w:lsdException w:name="Medium Grid 2" w:uiPriority="68"/>
+    <w:lsdException w:name="Medium Grid 3" w:uiPriority="69"/>
+    <w:lsdException w:name="Dark List" w:uiPriority="70"/>
+    <w:lsdException w:name="Colorful Shading" w:uiPriority="71"/>
+    <w:lsdException w:name="Colorful List" w:uiPriority="72"/>
+    <w:lsdException w:name="Colorful Grid" w:uiPriority="73"/>
+    <w:lsdException w:name="Light Shading Accent 1" w:uiPriority="60"/>
+    <w:lsdException w:name="Light List Accent 1" w:uiPriority="61"/>
+    <w:lsdException w:name="Light Grid Accent 1" w:uiPriority="62"/>
+    <w:lsdException w:name="Medium Shading 1 Accent 1" w:uiPriority="63"/>
+    <w:lsdException w:name="Medium Shading 2 Accent 1" w:uiPriority="64"/>
+    <w:lsdException w:name="Medium List 1 Accent 1" w:uiPriority="65"/>
+    <w:lsdException w:name="Revision" w:semiHidden="1"/>
+    <w:lsdException w:name="List Paragraph" w:uiPriority="34" w:qFormat="1"/>
+    <w:lsdException w:name="Quote" w:uiPriority="29" w:qFormat="1"/>
+    <w:lsdException w:name="Intense Quote" w:uiPriority="30" w:qFormat="1"/>
+    <w:lsdException w:name="Medium List 2 Accent 1" w:uiPriority="66"/>
+    <w:lsdException w:name="Medium Grid 1 Accent 1" w:uiPriority="67"/>
+    <w:lsdException w:name="Medium Grid 2 Accent 1" w:uiPriority="68"/>
+    <w:lsdException w:name="Medium Grid 3 Accent 1" w:uiPriority="69"/>
+    <w:lsdException w:name="Dark List Accent 1" w:uiPriority="70"/>
+    <w:lsdException w:name="Colorful Shading Accent 1" w:uiPriority="71"/>
+    <w:lsdException w:name="Colorful List Accent 1" w:uiPriority="72"/>
+    <w:lsdException w:name="Colorful Grid Accent 1" w:uiPriority="73"/>
+    <w:lsdException w:name="Light Shading Accent 2" w:uiPriority="60"/>
+    <w:lsdException w:name="Light List Accent 2" w:uiPriority="61"/>
+    <w:lsdException w:name="Light Grid Accent 2" w:uiPriority="62"/>
+    <w:lsdException w:name="Medium Shading 1 Accent 2" w:uiPriority="63"/>
+    <w:lsdException w:name="Medium Shading 2 Accent 2" w:uiPriority="64"/>
+    <w:lsdException w:name="Medium List 1 Accent 2" w:uiPriority="65"/>
+    <w:lsdException w:name="Medium List 2 Accent 2" w:uiPriority="66"/>
+    <w:lsdException w:name="Medium Grid 1 Accent 2" w:uiPriority="67"/>
+    <w:lsdException w:name="Medium Grid 2 Accent 2" w:uiPriority="68"/>
+    <w:lsdException w:name="Medium Grid 3 Accent 2" w:uiPriority="69"/>
+    <w:lsdException w:name="Dark List Accent 2" w:uiPriority="70"/>
+    <w:lsdException w:name="Colorful Shading Accent 2" w:uiPriority="71"/>
+    <w:lsdException w:name="Colorful List Accent 2" w:uiPriority="72"/>
+    <w:lsdException w:name="Colorful Grid Accent 2" w:uiPriority="73"/>
+    <w:lsdException w:name="Light Shading Accent 3" w:uiPriority="60"/>
+    <w:lsdException w:name="Light List Accent 3" w:uiPriority="61"/>
+    <w:lsdException w:name="Light Grid Accent 3" w:uiPriority="62"/>
+    <w:lsdException w:name="Medium Shading 1 Accent 3" w:uiPriority="63"/>
+    <w:lsdException w:name="Medium Shading 2 Accent 3" w:uiPriority="64"/>
+    <w:lsdException w:name="Medium List 1 Accent 3" w:uiPriority="65"/>
+    <w:lsdException w:name="Medium List 2 Accent 3" w:uiPriority="66"/>
+    <w:lsdException w:name="Medium Grid 1 Accent 3" w:uiPriority="67"/>
+    <w:lsdException w:name="Medium Grid 2 Accent 3" w:uiPriority="68"/>
+    <w:lsdException w:name="Medium Grid 3 Accent 3" w:uiPriority="69"/>
+    <w:lsdException w:name="Dark List Accent 3" w:uiPriority="70"/>
+    <w:lsdException w:name="Colorful Shading Accent 3" w:uiPriority="71"/>
+    <w:lsdException w:name="Colorful List Accent 3" w:uiPriority="72"/>
+    <w:lsdException w:name="Colorful Grid Accent 3" w:uiPriority="73"/>
+    <w:lsdException w:name="Light Shading Accent 4" w:uiPriority="60"/>
+    <w:lsdException w:name="Light List Accent 4" w:uiPriority="61"/>
+    <w:lsdException w:name="Light Grid Accent 4" w:uiPriority="62"/>
+    <w:lsdException w:name="Medium Shading 1 Accent 4" w:uiPriority="63"/>
+    <w:lsdException w:name="Medium Shading 2 Accent 4" w:uiPriority="64"/>
+    <w:lsdException w:name="Medium List 1 Accent 4" w:uiPriority="65"/>
+    <w:lsdException w:name="Medium List 2 Accent 4" w:uiPriority="66"/>
+    <w:lsdException w:name="Medium Grid 1 Accent 4" w:uiPriority="67"/>
+    <w:lsdException w:name="Medium Grid 2 Accent 4" w:uiPriority="68"/>
+    <w:lsdException w:name="Medium Grid 3 Accent 4" w:uiPriority="69"/>
+    <w:lsdException w:name="Dark List Accent 4" w:uiPriority="70"/>
+    <w:lsdException w:name="Colorful Shading Accent 4" w:uiPriority="71"/>
+    <w:lsdException w:name="Colorful List Accent 4" w:uiPriority="72"/>
+    <w:lsdException w:name="Colorful Grid Accent 4" w:uiPriority="73"/>
+    <w:lsdException w:name="Light Shading Accent 5" w:uiPriority="60"/>
+    <w:lsdException w:name="Light List Accent 5" w:uiPriority="61"/>
+    <w:lsdException w:name="Light Grid Accent 5" w:uiPriority="62"/>
+    <w:lsdException w:name="Medium Shading 1 Accent 5" w:uiPriority="63"/>
+    <w:lsdException w:name="Medium Shading 2 Accent 5" w:uiPriority="64"/>
+    <w:lsdException w:name="Medium List 1 Accent 5" w:uiPriority="65"/>
+    <w:lsdException w:name="Medium List 2 Accent 5" w:uiPriority="66"/>
+    <w:lsdException w:name="Medium Grid 1 Accent 5" w:uiPriority="67"/>
+    <w:lsdException w:name="Medium Grid 2 Accent 5" w:uiPriority="68"/>
+    <w:lsdException w:name="Medium Grid 3 Accent 5" w:uiPriority="69"/>
+    <w:lsdException w:name="Dark List Accent 5" w:uiPriority="70"/>
+    <w:lsdException w:name="Colorful Shading Accent 5" w:uiPriority="71"/>
+    <w:lsdException w:name="Colorful List Accent 5" w:uiPriority="72"/>
+    <w:lsdException w:name="Colorful Grid Accent 5" w:uiPriority="73"/>
+    <w:lsdException w:name="Light Shading Accent 6" w:uiPriority="60"/>
+    <w:lsdException w:name="Light List Accent 6" w:uiPriority="61"/>
+    <w:lsdException w:name="Light Grid Accent 6" w:uiPriority="62"/>
+    <w:lsdException w:name="Medium Shading 1 Accent 6" w:uiPriority="63"/>
+    <w:lsdException w:name="Medium Shading 2 Accent 6" w:uiPriority="64"/>
+    <w:lsdException w:name="Medium List 1 Accent 6" w:uiPriority="65"/>
+    <w:lsdException w:name="Medium List 2 Accent 6" w:uiPriority="66"/>
+    <w:lsdException w:name="Medium Grid 1 Accent 6" w:uiPriority="67"/>
+    <w:lsdException w:name="Medium Grid 2 Accent 6" w:uiPriority="68"/>
+    <w:lsdException w:name="Medium Grid 3 Accent 6" w:uiPriority="69"/>
+    <w:lsdException w:name="Dark List Accent 6" w:uiPriority="70"/>
+    <w:lsdException w:name="Colorful Shading Accent 6" w:uiPriority="71"/>
+    <w:lsdException w:name="Colorful List Accent 6" w:uiPriority="72"/>
+    <w:lsdException w:name="Colorful Grid Accent 6" w:uiPriority="73"/>
+    <w:lsdException w:name="Subtle Emphasis" w:uiPriority="19" w:qFormat="1"/>
+    <w:lsdException w:name="Intense Emphasis" w:uiPriority="21" w:qFormat="1"/>
+    <w:lsdException w:name="Subtle Reference" w:uiPriority="31" w:qFormat="1"/>
+    <w:lsdException w:name="Intense Reference" w:uiPriority="32" w:qFormat="1"/>
+    <w:lsdException w:name="Book Title" w:uiPriority="33" w:qFormat="1"/>
+    <w:lsdException w:name="Bibliography" w:semiHidden="1" w:uiPriority="37" w:unhideWhenUsed="1"/>
+    <w:lsdException w:name="TOC Heading" w:semiHidden="1" w:uiPriority="39" w:unhideWhenUsed="1" w:qFormat="1"/>
+    <w:lsdException w:name="Plain Table 1" w:uiPriority="41"/>
+    <w:lsdException w:name="Plain Table 2" w:uiPriority="42"/>
+    <w:lsdException w:name="Plain Table 3" w:uiPriority="43"/>
+    <w:lsdException w:name="Plain Table 4" w:uiPriority="44"/>
+    <w:lsdException w:name="Plain Table 5" w:uiPriority="45"/>
+    <w:lsdException w:name="Grid Table Light" w:uiPriority="40"/>
+    <w:lsdException w:name="Grid Table 1 Light" w:uiPriority="46"/>
+    <w:lsdException w:name="Grid Table 2" w:uiPriority="47"/>
+    <w:lsdException w:name="Grid Table 3" w:uiPriority="48"/>
+    <w:lsdException w:name="Grid Table 4" w:uiPriority="49"/>
+    <w:lsdException w:name="Grid Table 5 Dark" w:uiPriority="50"/>
+    <w:lsdException w:name="Grid Table 6 Colorful" w:uiPriority="51"/>
+    <w:lsdException w:name="Grid Table 7 Colorful" w:uiPriority="52"/>
+    <w:lsdException w:name="Grid Table 1 Light Accent 1" w:uiPriority="46"/>
+    <w:lsdException w:name="Grid Table 2 Accent 1" w:uiPriority="47"/>
+    <w:lsdException w:name="Grid Table 3 Accent 1" w:uiPriority="48"/>
+    <w:lsdException w:name="Grid Table 4 Accent 1" w:uiPriority="49"/>
+    <w:lsdException w:name="Grid Table 5 Dark Accent 1" w:uiPriority="50"/>
+    <w:lsdException w:name="Grid Table 6 Colorful Accent 1" w:uiPriority="51"/>
+    <w:lsdException w:name="Grid Table 7 Colorful Accent 1" w:uiPriority="52"/>
+    <w:lsdException w:name="Grid Table 1 Light Accent 2" w:uiPriority="46"/>
+    <w:lsdException w:name="Grid Table 2 Accent 2" w:uiPriority="47"/>
+    <w:lsdException w:name="Grid Table 3 Accent 2" w:uiPriority="48"/>
+    <w:lsdException w:name="Grid Table 4 Accent 2" w:uiPriority="49"/>
+    <w:lsdException w:name="Grid Table 5 Dark Accent 2" w:uiPriority="50"/>
+    <w:lsdException w:name="Grid Table 6 Colorful Accent 2" w:uiPriority="51"/>
+    <w:lsdException w:name="Grid Table 7 Colorful Accent 2" w:uiPriority="52"/>
+    <w:lsdException w:name="Grid Table 1 Light Accent 3" w:uiPriority="46"/>
+    <w:lsdException w:name="Grid Table 2 Accent 3" w:uiPriority="47"/>
+    <w:lsdException w:name="Grid Table 3 Accent 3" w:uiPriority="48"/>
+    <w:lsdException w:name="Grid Table 4 Accent 3" w:uiPriority="49"/>
+    <w:lsdException w:name="Grid Table 5 Dark Accent 3" w:uiPriority="50"/>
+    <w:lsdException w:name="Grid Table 6 Colorful Accent 3" w:uiPriority="51"/>
+    <w:lsdException w:name="Grid Table 7 Colorful Accent 3" w:uiPriority="52"/>
+    <w:lsdException w:name="Grid Table 1 Light Accent 4" w:uiPriority="46"/>
+    <w:lsdException w:name="Grid Table 2 Accent 4" w:uiPriority="47"/>
+    <w:lsdException w:name="Grid Table 3 Accent 4" w:uiPriority="48"/>
+    <w:lsdException w:name="Grid Table 4 Accent 4" w:uiPriority="49"/>
+    <w:lsdException w:name="Grid Table 5 Dark Accent 4" w:uiPriority="50"/>
+    <w:lsdException w:name="Grid Table 6 Colorful Accent 4" w:uiPriority="51"/>
+    <w:lsdException w:name="Grid Table 7 Colorful Accent 4" w:uiPriority="52"/>
+    <w:lsdException w:name="Grid Table 1 Light Accent 5" w:uiPriority="46"/>
+    <w:lsdException w:name="Grid Table 2 Accent 5" w:uiPriority="47"/>
+    <w:lsdException w:name="Grid Table 3 Accent 5" w:uiPriority="48"/>
+    <w:lsdException w:name="Grid Table 4 Accent 5" w:uiPriority="49"/>
+    <w:lsdException w:name="Grid Table 5 Dark Accent 5" w:uiPriority="50"/>
+    <w:lsdException w:name="Grid Table 6 Colorful Accent 5" w:uiPriority="51"/>
+    <w:lsdException w:name="Grid Table 7 Colorful Accent 5" w:uiPriority="52"/>
+    <w:lsdException w:name="Grid Table 1 Light Accent 6" w:uiPriority="46"/>
+    <w:lsdException w:name="Grid Table 2 Accent 6" w:uiPriority="47"/>
+    <w:lsdException w:name="Grid Table 3 Accent 6" w:uiPriority="48"/>
+    <w:lsdException w:name="Grid Table 4 Accent 6" w:uiPriority="49"/>
+    <w:lsdException w:name="Grid Table 5 Dark Accent 6" w:uiPriority="50"/>
+    <w:lsdException w:name="Grid Table 6 Colorful Accent 6" w:uiPriority="51"/>
+    <w:lsdException w:name="Grid Table 7 Colorful Accent 6" w:uiPriority="52"/>
+    <w:lsdException w:name="List Table 1 Light" w:uiPriority="46"/>
+    <w:lsdException w:name="List Table 2" w:uiPriority="47"/>
+    <w:lsdException w:name="List Table 3" w:uiPriority="48"/>
+    <w:lsdException w:name="List Table 4" w:uiPriority="49"/>
+    <w:lsdException w:name="List Table 5 Dark" w:uiPriority="50"/>
+    <w:lsdException w:name="List Table 6 Colorful" w:uiPriority="51"/>
+    <w:lsdException w:name="List Table 7 Colorful" w:uiPriority="52"/>
+    <w:lsdException w:name="List Table 1 Light Accent 1" w:uiPriority="46"/>
+    <w:lsdException w:name="List Table 2 Accent 1" w:uiPriority="47"/>
+    <w:lsdException w:name="List Table 3 Accent 1" w:uiPriority="48"/>
+    <w:lsdException w:name="List Table 4 Accent 1" w:uiPriority="49"/>
+    <w:lsdException w:name="List Table 5 Dark Accent 1" w:uiPriority="50"/>
+    <w:lsdException w:name="List Table 6 Colorful Accent 1" w:uiPriority="51"/>
+    <w:lsdException w:name="List Table 7 Colorful Accent 1" w:uiPriority="52"/>
+    <w:lsdException w:name="List Table 1 Light Accent 2" w:uiPriority="46"/>
+    <w:lsdException w:name="List Table 2 Accent 2" w:uiPriority="47"/>
+    <w:lsdException w:name="List Table 3 Accent 2" w:uiPriority="48"/>
+    <w:lsdException w:name="List Table 4 Accent 2" w:uiPriority="49"/>
+    <w:lsdException w:name="List Table 5 Dark Accent 2" w:uiPriority="50"/>
+    <w:lsdException w:name="List Table 6 Colorful Accent 2" w:uiPriority="51"/>
+    <w:lsdException w:name="List Table 7 Colorful Accent 2" w:uiPriority="52"/>
+    <w:lsdException w:name="List Table 1 Light Accent 3" w:uiPriority="46"/>
+    <w:lsdException w:name="List Table 2 Accent 3" w:uiPriority="47"/>
+    <w:lsdException w:name="List Table 3 Accent 3" w:uiPriority="48"/>
+    <w:lsdException w:name="List Table 4 Accent 3" w:uiPriority="49"/>
+    <w:lsdException w:name="List Table 5 Dark Accent 3" w:uiPriority="50"/>
+    <w:lsdException w:name="List Table 6 Colorful Accent 3" w:uiPriority="51"/>
+    <w:lsdException w:name="List Table 7 Colorful Accent 3" w:uiPriority="52"/>
+    <w:lsdException w:name="List Table 1 Light Accent 4" w:uiPriority="46"/>
+    <w:lsdException w:name="List Table 2 Accent 4" w:uiPriority="47"/>
+    <w:lsdException w:name="List Table 3 Accent 4" w:uiPriority="48"/>
+    <w:lsdException w:name="List Table 4 Accent 4" w:uiPriority="49"/>
+    <w:lsdException w:name="List Table 5 Dark Accent 4" w:uiPriority="50"/>
+    <w:lsdException w:name="List Table 6 Colorful Accent 4" w:uiPriority="51"/>
+    <w:lsdException w:name="List Table 7 Colorful Accent 4" w:uiPriority="52"/>
+    <w:lsdException w:name="List Table 1 Light Accent 5" w:uiPriority="46"/>
+    <w:lsdException w:name="List Table 2 Accent 5" w:uiPriority="47"/>
+    <w:lsdException w:name="List Table 3 Accent 5" w:uiPriority="48"/>
+    <w:lsdException w:name="List Table 4 Accent 5" w:uiPriority="49"/>
+    <w:lsdException w:name="List Table 5 Dark Accent 5" w:uiPriority="50"/>
+    <w:lsdException w:name="List Table 6 Colorful Accent 5" w:uiPriority="51"/>
+    <w:lsdException w:name="List Table 7 Colorful Accent 5" w:uiPriority="52"/>
+    <w:lsdException w:name="List Table 1 Light Accent 6" w:uiPriority="46"/>
+    <w:lsdException w:name="List Table 2 Accent 6" w:uiPriority="47"/>
+    <w:lsdException w:name="List Table 3 Accent 6" w:uiPriority="48"/>
+    <w:lsdException w:name="List Table 4 Accent 6" w:uiPriority="49"/>
+    <w:lsdException w:name="List Table 5 Dark Accent 6" w:uiPriority="50"/>
+    <w:lsdException w:name="List Table 6 Colorful Accent 6" w:uiPriority="51"/>
+    <w:lsdException w:name="List Table 7 Colorful Accent 6" w:uiPriority="52"/>
+    <w:lsdException w:name="Mention" w:semiHidden="1" w:unhideWhenUsed="1"/>
   </w:latentStyles>
   <w:style w:type="paragraph" w:default="1" w:styleId="Normal">
     <w:name w:val="Normal"/>
@@ -2126,196 +2275,6 @@
       <w:color w:val="0563C1" w:themeColor="hyperlink"/>
       <w:u w:val="single"/>
     </w:rPr>
-  </w:style>
-</w:styles>
-</file>
-
-<file path=word/stylesWithEffects.xml><?xml version="1.0" encoding="utf-8"?>
-<w:styles xmlns:wpc="http://schemas.microsoft.com/office/word/2010/wordprocessingCanvas" xmlns:mc="http://schemas.openxmlformats.org/markup-compatibility/2006" xmlns:o="urn:schemas-microsoft-com:office:office" xmlns:r="http://schemas.openxmlformats.org/officeDocument/2006/relationships" xmlns:m="http://schemas.openxmlformats.org/officeDocument/2006/math" xmlns:v="urn:schemas-microsoft-com:vml" xmlns:wp14="http://schemas.microsoft.com/office/word/2010/wordprocessingDrawing" xmlns:wp="http://schemas.openxmlformats.org/drawingml/2006/wordprocessingDrawing" xmlns:w10="urn:schemas-microsoft-com:office:word" xmlns:w="http://schemas.openxmlformats.org/wordprocessingml/2006/main" xmlns:w14="http://schemas.microsoft.com/office/word/2010/wordml" xmlns:wpg="http://schemas.microsoft.com/office/word/2010/wordprocessingGroup" xmlns:wpi="http://schemas.microsoft.com/office/word/2010/wordprocessingInk" xmlns:wne="http://schemas.microsoft.com/office/word/2006/wordml" xmlns:wps="http://schemas.microsoft.com/office/word/2010/wordprocessingShape" mc:Ignorable="w14 wp14">
-  <w:docDefaults>
-    <w:rPrDefault>
-      <w:rPr>
-        <w:rFonts w:asciiTheme="minorHAnsi" w:eastAsiaTheme="minorEastAsia" w:hAnsiTheme="minorHAnsi" w:cstheme="minorBidi"/>
-        <w:sz w:val="22"/>
-        <w:szCs w:val="22"/>
-        <w:lang w:val="pt-BR" w:eastAsia="pt-BR" w:bidi="ar-SA"/>
-      </w:rPr>
-    </w:rPrDefault>
-    <w:pPrDefault>
-      <w:pPr>
-        <w:spacing w:after="200" w:line="276" w:lineRule="auto"/>
-      </w:pPr>
-    </w:pPrDefault>
-  </w:docDefaults>
-  <w:latentStyles w:defLockedState="0" w:defUIPriority="99" w:defSemiHidden="1" w:defUnhideWhenUsed="1" w:defQFormat="0" w:count="267">
-    <w:lsdException w:name="Normal" w:semiHidden="0" w:uiPriority="0" w:unhideWhenUsed="0" w:qFormat="1"/>
-    <w:lsdException w:name="heading 1" w:semiHidden="0" w:uiPriority="9" w:unhideWhenUsed="0" w:qFormat="1"/>
-    <w:lsdException w:name="heading 2" w:uiPriority="9" w:qFormat="1"/>
-    <w:lsdException w:name="heading 3" w:uiPriority="9" w:qFormat="1"/>
-    <w:lsdException w:name="heading 4" w:uiPriority="9" w:qFormat="1"/>
-    <w:lsdException w:name="heading 5" w:uiPriority="9" w:qFormat="1"/>
-    <w:lsdException w:name="heading 6" w:uiPriority="9" w:qFormat="1"/>
-    <w:lsdException w:name="heading 7" w:uiPriority="9" w:qFormat="1"/>
-    <w:lsdException w:name="heading 8" w:uiPriority="9" w:qFormat="1"/>
-    <w:lsdException w:name="heading 9" w:uiPriority="9" w:qFormat="1"/>
-    <w:lsdException w:name="toc 1" w:uiPriority="39"/>
-    <w:lsdException w:name="toc 2" w:uiPriority="39"/>
-    <w:lsdException w:name="toc 3" w:uiPriority="39"/>
-    <w:lsdException w:name="toc 4" w:uiPriority="39"/>
-    <w:lsdException w:name="toc 5" w:uiPriority="39"/>
-    <w:lsdException w:name="toc 6" w:uiPriority="39"/>
-    <w:lsdException w:name="toc 7" w:uiPriority="39"/>
-    <w:lsdException w:name="toc 8" w:uiPriority="39"/>
-    <w:lsdException w:name="toc 9" w:uiPriority="39"/>
-    <w:lsdException w:name="caption" w:uiPriority="35" w:qFormat="1"/>
-    <w:lsdException w:name="Title" w:semiHidden="0" w:uiPriority="10" w:unhideWhenUsed="0" w:qFormat="1"/>
-    <w:lsdException w:name="Default Paragraph Font" w:uiPriority="1"/>
-    <w:lsdException w:name="Subtitle" w:semiHidden="0" w:uiPriority="11" w:unhideWhenUsed="0" w:qFormat="1"/>
-    <w:lsdException w:name="Strong" w:semiHidden="0" w:uiPriority="22" w:unhideWhenUsed="0" w:qFormat="1"/>
-    <w:lsdException w:name="Emphasis" w:semiHidden="0" w:uiPriority="20" w:unhideWhenUsed="0" w:qFormat="1"/>
-    <w:lsdException w:name="Table Grid" w:semiHidden="0" w:uiPriority="59" w:unhideWhenUsed="0"/>
-    <w:lsdException w:name="Placeholder Text" w:unhideWhenUsed="0"/>
-    <w:lsdException w:name="No Spacing" w:semiHidden="0" w:uiPriority="1" w:unhideWhenUsed="0" w:qFormat="1"/>
-    <w:lsdException w:name="Light Shading" w:semiHidden="0" w:uiPriority="60" w:unhideWhenUsed="0"/>
-    <w:lsdException w:name="Light List" w:semiHidden="0" w:uiPriority="61" w:unhideWhenUsed="0"/>
-    <w:lsdException w:name="Light Grid" w:semiHidden="0" w:uiPriority="62" w:unhideWhenUsed="0"/>
-    <w:lsdException w:name="Medium Shading 1" w:semiHidden="0" w:uiPriority="63" w:unhideWhenUsed="0"/>
-    <w:lsdException w:name="Medium Shading 2" w:semiHidden="0" w:uiPriority="64" w:unhideWhenUsed="0"/>
-    <w:lsdException w:name="Medium List 1" w:semiHidden="0" w:uiPriority="65" w:unhideWhenUsed="0"/>
-    <w:lsdException w:name="Medium List 2" w:semiHidden="0" w:uiPriority="66" w:unhideWhenUsed="0"/>
-    <w:lsdException w:name="Medium Grid 1" w:semiHidden="0" w:uiPriority="67" w:unhideWhenUsed="0"/>
-    <w:lsdException w:name="Medium Grid 2" w:semiHidden="0" w:uiPriority="68" w:unhideWhenUsed="0"/>
-    <w:lsdException w:name="Medium Grid 3" w:semiHidden="0" w:uiPriority="69" w:unhideWhenUsed="0"/>
-    <w:lsdException w:name="Dark List" w:semiHidden="0" w:uiPriority="70" w:unhideWhenUsed="0"/>
-    <w:lsdException w:name="Colorful Shading" w:semiHidden="0" w:uiPriority="71" w:unhideWhenUsed="0"/>
-    <w:lsdException w:name="Colorful List" w:semiHidden="0" w:uiPriority="72" w:unhideWhenUsed="0"/>
-    <w:lsdException w:name="Colorful Grid" w:semiHidden="0" w:uiPriority="73" w:unhideWhenUsed="0"/>
-    <w:lsdException w:name="Light Shading Accent 1" w:semiHidden="0" w:uiPriority="60" w:unhideWhenUsed="0"/>
-    <w:lsdException w:name="Light List Accent 1" w:semiHidden="0" w:uiPriority="61" w:unhideWhenUsed="0"/>
-    <w:lsdException w:name="Light Grid Accent 1" w:semiHidden="0" w:uiPriority="62" w:unhideWhenUsed="0"/>
-    <w:lsdException w:name="Medium Shading 1 Accent 1" w:semiHidden="0" w:uiPriority="63" w:unhideWhenUsed="0"/>
-    <w:lsdException w:name="Medium Shading 2 Accent 1" w:semiHidden="0" w:uiPriority="64" w:unhideWhenUsed="0"/>
-    <w:lsdException w:name="Medium List 1 Accent 1" w:semiHidden="0" w:uiPriority="65" w:unhideWhenUsed="0"/>
-    <w:lsdException w:name="Revision" w:unhideWhenUsed="0"/>
-    <w:lsdException w:name="List Paragraph" w:semiHidden="0" w:uiPriority="34" w:unhideWhenUsed="0" w:qFormat="1"/>
-    <w:lsdException w:name="Quote" w:semiHidden="0" w:uiPriority="29" w:unhideWhenUsed="0" w:qFormat="1"/>
-    <w:lsdException w:name="Intense Quote" w:semiHidden="0" w:uiPriority="30" w:unhideWhenUsed="0" w:qFormat="1"/>
-    <w:lsdException w:name="Medium List 2 Accent 1" w:semiHidden="0" w:uiPriority="66" w:unhideWhenUsed="0"/>
-    <w:lsdException w:name="Medium Grid 1 Accent 1" w:semiHidden="0" w:uiPriority="67" w:unhideWhenUsed="0"/>
-    <w:lsdException w:name="Medium Grid 2 Accent 1" w:semiHidden="0" w:uiPriority="68" w:unhideWhenUsed="0"/>
-    <w:lsdException w:name="Medium Grid 3 Accent 1" w:semiHidden="0" w:uiPriority="69" w:unhideWhenUsed="0"/>
-    <w:lsdException w:name="Dark List Accent 1" w:semiHidden="0" w:uiPriority="70" w:unhideWhenUsed="0"/>
-    <w:lsdException w:name="Colorful Shading Accent 1" w:semiHidden="0" w:uiPriority="71" w:unhideWhenUsed="0"/>
-    <w:lsdException w:name="Colorful List Accent 1" w:semiHidden="0" w:uiPriority="72" w:unhideWhenUsed="0"/>
-    <w:lsdException w:name="Colorful Grid Accent 1" w:semiHidden="0" w:uiPriority="73" w:unhideWhenUsed="0"/>
-    <w:lsdException w:name="Light Shading Accent 2" w:semiHidden="0" w:uiPriority="60" w:unhideWhenUsed="0"/>
-    <w:lsdException w:name="Light List Accent 2" w:semiHidden="0" w:uiPriority="61" w:unhideWhenUsed="0"/>
-    <w:lsdException w:name="Light Grid Accent 2" w:semiHidden="0" w:uiPriority="62" w:unhideWhenUsed="0"/>
-    <w:lsdException w:name="Medium Shading 1 Accent 2" w:semiHidden="0" w:uiPriority="63" w:unhideWhenUsed="0"/>
-    <w:lsdException w:name="Medium Shading 2 Accent 2" w:semiHidden="0" w:uiPriority="64" w:unhideWhenUsed="0"/>
-    <w:lsdException w:name="Medium List 1 Accent 2" w:semiHidden="0" w:uiPriority="65" w:unhideWhenUsed="0"/>
-    <w:lsdException w:name="Medium List 2 Accent 2" w:semiHidden="0" w:uiPriority="66" w:unhideWhenUsed="0"/>
-    <w:lsdException w:name="Medium Grid 1 Accent 2" w:semiHidden="0" w:uiPriority="67" w:unhideWhenUsed="0"/>
-    <w:lsdException w:name="Medium Grid 2 Accent 2" w:semiHidden="0" w:uiPriority="68" w:unhideWhenUsed="0"/>
-    <w:lsdException w:name="Medium Grid 3 Accent 2" w:semiHidden="0" w:uiPriority="69" w:unhideWhenUsed="0"/>
-    <w:lsdException w:name="Dark List Accent 2" w:semiHidden="0" w:uiPriority="70" w:unhideWhenUsed="0"/>
-    <w:lsdException w:name="Colorful Shading Accent 2" w:semiHidden="0" w:uiPriority="71" w:unhideWhenUsed="0"/>
-    <w:lsdException w:name="Colorful List Accent 2" w:semiHidden="0" w:uiPriority="72" w:unhideWhenUsed="0"/>
-    <w:lsdException w:name="Colorful Grid Accent 2" w:semiHidden="0" w:uiPriority="73" w:unhideWhenUsed="0"/>
-    <w:lsdException w:name="Light Shading Accent 3" w:semiHidden="0" w:uiPriority="60" w:unhideWhenUsed="0"/>
-    <w:lsdException w:name="Light List Accent 3" w:semiHidden="0" w:uiPriority="61" w:unhideWhenUsed="0"/>
-    <w:lsdException w:name="Light Grid Accent 3" w:semiHidden="0" w:uiPriority="62" w:unhideWhenUsed="0"/>
-    <w:lsdException w:name="Medium Shading 1 Accent 3" w:semiHidden="0" w:uiPriority="63" w:unhideWhenUsed="0"/>
-    <w:lsdException w:name="Medium Shading 2 Accent 3" w:semiHidden="0" w:uiPriority="64" w:unhideWhenUsed="0"/>
-    <w:lsdException w:name="Medium List 1 Accent 3" w:semiHidden="0" w:uiPriority="65" w:unhideWhenUsed="0"/>
-    <w:lsdException w:name="Medium List 2 Accent 3" w:semiHidden="0" w:uiPriority="66" w:unhideWhenUsed="0"/>
-    <w:lsdException w:name="Medium Grid 1 Accent 3" w:semiHidden="0" w:uiPriority="67" w:unhideWhenUsed="0"/>
-    <w:lsdException w:name="Medium Grid 2 Accent 3" w:semiHidden="0" w:uiPriority="68" w:unhideWhenUsed="0"/>
-    <w:lsdException w:name="Medium Grid 3 Accent 3" w:semiHidden="0" w:uiPriority="69" w:unhideWhenUsed="0"/>
-    <w:lsdException w:name="Dark List Accent 3" w:semiHidden="0" w:uiPriority="70" w:unhideWhenUsed="0"/>
-    <w:lsdException w:name="Colorful Shading Accent 3" w:semiHidden="0" w:uiPriority="71" w:unhideWhenUsed="0"/>
-    <w:lsdException w:name="Colorful List Accent 3" w:semiHidden="0" w:uiPriority="72" w:unhideWhenUsed="0"/>
-    <w:lsdException w:name="Colorful Grid Accent 3" w:semiHidden="0" w:uiPriority="73" w:unhideWhenUsed="0"/>
-    <w:lsdException w:name="Light Shading Accent 4" w:semiHidden="0" w:uiPriority="60" w:unhideWhenUsed="0"/>
-    <w:lsdException w:name="Light List Accent 4" w:semiHidden="0" w:uiPriority="61" w:unhideWhenUsed="0"/>
-    <w:lsdException w:name="Light Grid Accent 4" w:semiHidden="0" w:uiPriority="62" w:unhideWhenUsed="0"/>
-    <w:lsdException w:name="Medium Shading 1 Accent 4" w:semiHidden="0" w:uiPriority="63" w:unhideWhenUsed="0"/>
-    <w:lsdException w:name="Medium Shading 2 Accent 4" w:semiHidden="0" w:uiPriority="64" w:unhideWhenUsed="0"/>
-    <w:lsdException w:name="Medium List 1 Accent 4" w:semiHidden="0" w:uiPriority="65" w:unhideWhenUsed="0"/>
-    <w:lsdException w:name="Medium List 2 Accent 4" w:semiHidden="0" w:uiPriority="66" w:unhideWhenUsed="0"/>
-    <w:lsdException w:name="Medium Grid 1 Accent 4" w:semiHidden="0" w:uiPriority="67" w:unhideWhenUsed="0"/>
-    <w:lsdException w:name="Medium Grid 2 Accent 4" w:semiHidden="0" w:uiPriority="68" w:unhideWhenUsed="0"/>
-    <w:lsdException w:name="Medium Grid 3 Accent 4" w:semiHidden="0" w:uiPriority="69" w:unhideWhenUsed="0"/>
-    <w:lsdException w:name="Dark List Accent 4" w:semiHidden="0" w:uiPriority="70" w:unhideWhenUsed="0"/>
-    <w:lsdException w:name="Colorful Shading Accent 4" w:semiHidden="0" w:uiPriority="71" w:unhideWhenUsed="0"/>
-    <w:lsdException w:name="Colorful List Accent 4" w:semiHidden="0" w:uiPriority="72" w:unhideWhenUsed="0"/>
-    <w:lsdException w:name="Colorful Grid Accent 4" w:semiHidden="0" w:uiPriority="73" w:unhideWhenUsed="0"/>
-    <w:lsdException w:name="Light Shading Accent 5" w:semiHidden="0" w:uiPriority="60" w:unhideWhenUsed="0"/>
-    <w:lsdException w:name="Light List Accent 5" w:semiHidden="0" w:uiPriority="61" w:unhideWhenUsed="0"/>
-    <w:lsdException w:name="Light Grid Accent 5" w:semiHidden="0" w:uiPriority="62" w:unhideWhenUsed="0"/>
-    <w:lsdException w:name="Medium Shading 1 Accent 5" w:semiHidden="0" w:uiPriority="63" w:unhideWhenUsed="0"/>
-    <w:lsdException w:name="Medium Shading 2 Accent 5" w:semiHidden="0" w:uiPriority="64" w:unhideWhenUsed="0"/>
-    <w:lsdException w:name="Medium List 1 Accent 5" w:semiHidden="0" w:uiPriority="65" w:unhideWhenUsed="0"/>
-    <w:lsdException w:name="Medium List 2 Accent 5" w:semiHidden="0" w:uiPriority="66" w:unhideWhenUsed="0"/>
-    <w:lsdException w:name="Medium Grid 1 Accent 5" w:semiHidden="0" w:uiPriority="67" w:unhideWhenUsed="0"/>
-    <w:lsdException w:name="Medium Grid 2 Accent 5" w:semiHidden="0" w:uiPriority="68" w:unhideWhenUsed="0"/>
-    <w:lsdException w:name="Medium Grid 3 Accent 5" w:semiHidden="0" w:uiPriority="69" w:unhideWhenUsed="0"/>
-    <w:lsdException w:name="Dark List Accent 5" w:semiHidden="0" w:uiPriority="70" w:unhideWhenUsed="0"/>
-    <w:lsdException w:name="Colorful Shading Accent 5" w:semiHidden="0" w:uiPriority="71" w:unhideWhenUsed="0"/>
-    <w:lsdException w:name="Colorful List Accent 5" w:semiHidden="0" w:uiPriority="72" w:unhideWhenUsed="0"/>
-    <w:lsdException w:name="Colorful Grid Accent 5" w:semiHidden="0" w:uiPriority="73" w:unhideWhenUsed="0"/>
-    <w:lsdException w:name="Light Shading Accent 6" w:semiHidden="0" w:uiPriority="60" w:unhideWhenUsed="0"/>
-    <w:lsdException w:name="Light List Accent 6" w:semiHidden="0" w:uiPriority="61" w:unhideWhenUsed="0"/>
-    <w:lsdException w:name="Light Grid Accent 6" w:semiHidden="0" w:uiPriority="62" w:unhideWhenUsed="0"/>
-    <w:lsdException w:name="Medium Shading 1 Accent 6" w:semiHidden="0" w:uiPriority="63" w:unhideWhenUsed="0"/>
-    <w:lsdException w:name="Medium Shading 2 Accent 6" w:semiHidden="0" w:uiPriority="64" w:unhideWhenUsed="0"/>
-    <w:lsdException w:name="Medium List 1 Accent 6" w:semiHidden="0" w:uiPriority="65" w:unhideWhenUsed="0"/>
-    <w:lsdException w:name="Medium List 2 Accent 6" w:semiHidden="0" w:uiPriority="66" w:unhideWhenUsed="0"/>
-    <w:lsdException w:name="Medium Grid 1 Accent 6" w:semiHidden="0" w:uiPriority="67" w:unhideWhenUsed="0"/>
-    <w:lsdException w:name="Medium Grid 2 Accent 6" w:semiHidden="0" w:uiPriority="68" w:unhideWhenUsed="0"/>
-    <w:lsdException w:name="Medium Grid 3 Accent 6" w:semiHidden="0" w:uiPriority="69" w:unhideWhenUsed="0"/>
-    <w:lsdException w:name="Dark List Accent 6" w:semiHidden="0" w:uiPriority="70" w:unhideWhenUsed="0"/>
-    <w:lsdException w:name="Colorful Shading Accent 6" w:semiHidden="0" w:uiPriority="71" w:unhideWhenUsed="0"/>
-    <w:lsdException w:name="Colorful List Accent 6" w:semiHidden="0" w:uiPriority="72" w:unhideWhenUsed="0"/>
-    <w:lsdException w:name="Colorful Grid Accent 6" w:semiHidden="0" w:uiPriority="73" w:unhideWhenUsed="0"/>
-    <w:lsdException w:name="Subtle Emphasis" w:semiHidden="0" w:uiPriority="19" w:unhideWhenUsed="0" w:qFormat="1"/>
-    <w:lsdException w:name="Intense Emphasis" w:semiHidden="0" w:uiPriority="21" w:unhideWhenUsed="0" w:qFormat="1"/>
-    <w:lsdException w:name="Subtle Reference" w:semiHidden="0" w:uiPriority="31" w:unhideWhenUsed="0" w:qFormat="1"/>
-    <w:lsdException w:name="Intense Reference" w:semiHidden="0" w:uiPriority="32" w:unhideWhenUsed="0" w:qFormat="1"/>
-    <w:lsdException w:name="Book Title" w:semiHidden="0" w:uiPriority="33" w:unhideWhenUsed="0" w:qFormat="1"/>
-    <w:lsdException w:name="Bibliography" w:uiPriority="37"/>
-    <w:lsdException w:name="TOC Heading" w:uiPriority="39" w:qFormat="1"/>
-  </w:latentStyles>
-  <w:style w:type="paragraph" w:default="1" w:styleId="Normal">
-    <w:name w:val="Normal"/>
-    <w:qFormat/>
-  </w:style>
-  <w:style w:type="character" w:default="1" w:styleId="Fontepargpadro">
-    <w:name w:val="Default Paragraph Font"/>
-    <w:uiPriority w:val="1"/>
-    <w:semiHidden/>
-    <w:unhideWhenUsed/>
-  </w:style>
-  <w:style w:type="table" w:default="1" w:styleId="Tabelanormal">
-    <w:name w:val="Normal Table"/>
-    <w:uiPriority w:val="99"/>
-    <w:semiHidden/>
-    <w:unhideWhenUsed/>
-    <w:tblPr>
-      <w:tblInd w:w="0" w:type="dxa"/>
-      <w:tblCellMar>
-        <w:top w:w="0" w:type="dxa"/>
-        <w:left w:w="108" w:type="dxa"/>
-        <w:bottom w:w="0" w:type="dxa"/>
-        <w:right w:w="108" w:type="dxa"/>
-      </w:tblCellMar>
-    </w:tblPr>
-  </w:style>
-  <w:style w:type="numbering" w:default="1" w:styleId="Semlista">
-    <w:name w:val="No List"/>
-    <w:uiPriority w:val="99"/>
-    <w:semiHidden/>
-    <w:unhideWhenUsed/>
   </w:style>
 </w:styles>
 </file>
@@ -2609,7 +2568,7 @@
   <a:extraClrSchemeLst/>
   <a:extLst>
     <a:ext uri="{05A4C25C-085E-4340-85A3-A5531E510DB2}">
-      <thm15:themeFamily xmlns:thm15="http://schemas.microsoft.com/office/thememl/2012/main" xmlns="" name="Office Theme" id="{62F939B6-93AF-4DB8-9C6B-D6C7DFDC589F}" vid="{4A3C46E8-61CC-4603-A589-7422A47A8E4A}"/>
+      <thm15:themeFamily xmlns:thm15="http://schemas.microsoft.com/office/thememl/2012/main" name="Office Theme" id="{62F939B6-93AF-4DB8-9C6B-D6C7DFDC589F}" vid="{4A3C46E8-61CC-4603-A589-7422A47A8E4A}"/>
     </a:ext>
   </a:extLst>
 </a:theme>
@@ -2620,7 +2579,7 @@
 </file>
 
 <file path=customXml/itemProps1.xml><?xml version="1.0" encoding="utf-8"?>
-<ds:datastoreItem xmlns:ds="http://schemas.openxmlformats.org/officeDocument/2006/customXml" ds:itemID="{3B5E25BE-7556-4DD3-99B0-1C6A076AA896}">
+<ds:datastoreItem xmlns:ds="http://schemas.openxmlformats.org/officeDocument/2006/customXml" ds:itemID="{C2F7AA54-73EF-4788-BA7A-3CD815273779}">
   <ds:schemaRefs>
     <ds:schemaRef ds:uri="http://schemas.openxmlformats.org/officeDocument/2006/bibliography"/>
   </ds:schemaRefs>

</xml_diff>